<commit_message>
BUGFIX: Various fixes from bring-up - Register readback did not work for BRAM pattern - BRAM enable was not coupled to global enable - BRAM pattern led to toggling content only every 4th cycle.
</commit_message>
<xml_diff>
--- a/doc/power_sink.docx
+++ b/doc/power_sink.docx
@@ -2698,6 +2698,10 @@
         </w:rPr>
       </w:pPr>
       <w:r>
+        <w:rPr>
+          <w:noProof/>
+          <w:lang w:val="en-US"/>
+        </w:rPr>
         <w:drawing>
           <wp:inline distT="0" distB="0" distL="0" distR="0">
             <wp:extent cx="4067175" cy="1694656"/>
@@ -2841,6 +2845,10 @@
         </w:rPr>
       </w:pPr>
       <w:r>
+        <w:rPr>
+          <w:noProof/>
+          <w:lang w:val="en-US"/>
+        </w:rPr>
         <w:drawing>
           <wp:inline distT="0" distB="0" distL="0" distR="0">
             <wp:extent cx="6062663" cy="638175"/>
@@ -2991,6 +2999,10 @@
         </w:rPr>
       </w:pPr>
       <w:r>
+        <w:rPr>
+          <w:noProof/>
+          <w:lang w:val="en-US"/>
+        </w:rPr>
         <w:drawing>
           <wp:inline distT="0" distB="0" distL="0" distR="0">
             <wp:extent cx="5994797" cy="504825"/>
@@ -3096,13 +3108,7 @@
         <w:rPr>
           <w:lang w:val="en-US"/>
         </w:rPr>
-        <w:t>SRL</w:t>
-      </w:r>
-      <w:r>
-        <w:rPr>
-          <w:lang w:val="en-US"/>
-        </w:rPr>
-        <w:t xml:space="preserve"> Implementation</w:t>
+        <w:t>SRL Implementation</w:t>
       </w:r>
     </w:p>
     <w:p>
@@ -3138,7 +3144,13 @@
         <w:rPr>
           <w:lang w:val="en-US"/>
         </w:rPr>
-        <w:t>For the BRAMs, the pattern generator is duplicated. This is achieved by extending the shift register to 64-bits. This way the synthesis tool cannot assume that the patterns look the same as they do not for a few clock cycle if the pattern is changed, which affects only the lower 32 bits.</w:t>
+        <w:t xml:space="preserve">For the BRAMs, the pattern generator is duplicated. </w:t>
+      </w:r>
+      <w:r>
+        <w:rPr>
+          <w:lang w:val="en-US"/>
+        </w:rPr>
+        <w:t>The second pattern generator is initialized with the inverted version of the requested pattern. This results in the same number of toggling events.</w:t>
       </w:r>
     </w:p>
     <w:p>
@@ -3160,19 +3172,8 @@
           <w:lang w:val="en-US"/>
         </w:rPr>
       </w:pPr>
-      <w:r>
-        <w:rPr>
-          <w:lang w:val="en-US"/>
-        </w:rPr>
-        <w:t>The address counter wraps at the second last address to ensure that the content of the memory cells change. If the address counter would wrap at the last address, the repetition cycle of the the addresses would be a power of two. As the pattern repeats every 32 cycles, the same data would be written to each memory cell all the time which would not be very power demanding.</w:t>
-      </w:r>
-    </w:p>
-    <w:p>
-      <w:pPr>
-        <w:rPr>
-          <w:lang w:val="en-US"/>
-        </w:rPr>
-      </w:pPr>
+      <w:bookmarkStart w:id="10" w:name="_GoBack"/>
+      <w:bookmarkEnd w:id="10"/>
       <w:r>
         <w:rPr>
           <w:lang w:val="en-US"/>
@@ -3187,6 +3188,10 @@
         </w:rPr>
       </w:pPr>
       <w:r>
+        <w:rPr>
+          <w:noProof/>
+          <w:lang w:val="en-US"/>
+        </w:rPr>
         <w:drawing>
           <wp:inline distT="0" distB="0" distL="0" distR="0">
             <wp:extent cx="6480175" cy="2191684"/>
@@ -3292,13 +3297,7 @@
         <w:rPr>
           <w:lang w:val="en-US"/>
         </w:rPr>
-        <w:t>BRAM</w:t>
-      </w:r>
-      <w:r>
-        <w:rPr>
-          <w:lang w:val="en-US"/>
-        </w:rPr>
-        <w:t xml:space="preserve"> Implementation</w:t>
+        <w:t>BRAM Implementation</w:t>
       </w:r>
     </w:p>
     <w:p>
@@ -3317,7 +3316,7 @@
           <w:lang w:val="en-US"/>
         </w:rPr>
       </w:pPr>
-      <w:bookmarkStart w:id="10" w:name="_Toc529536530"/>
+      <w:bookmarkStart w:id="11" w:name="_Toc529536530"/>
       <w:r>
         <w:rPr>
           <w:lang w:val="en-US"/>
@@ -3325,7 +3324,7 @@
         <w:lastRenderedPageBreak/>
         <w:t>Register Bank Description</w:t>
       </w:r>
-      <w:bookmarkEnd w:id="10"/>
+      <w:bookmarkEnd w:id="11"/>
     </w:p>
     <w:p>
       <w:pPr>
@@ -3334,15 +3333,15 @@
           <w:lang w:val="en-US"/>
         </w:rPr>
       </w:pPr>
-      <w:bookmarkStart w:id="11" w:name="_Toc529536531"/>
-      <w:bookmarkStart w:id="12" w:name="_Toc200798955"/>
+      <w:bookmarkStart w:id="12" w:name="_Toc529536531"/>
+      <w:bookmarkStart w:id="13" w:name="_Toc200798955"/>
       <w:r>
         <w:rPr>
           <w:lang w:val="en-US"/>
         </w:rPr>
         <w:t>Configuration</w:t>
       </w:r>
-      <w:bookmarkEnd w:id="11"/>
+      <w:bookmarkEnd w:id="12"/>
       <w:r>
         <w:rPr>
           <w:lang w:val="en-US"/>
@@ -3789,13 +3788,7 @@
               <w:jc w:val="left"/>
             </w:pPr>
             <w:r>
-              <w:t>Enabled if EnaSrl</w:t>
-            </w:r>
-            <w:r>
-              <w:t xml:space="preserve"> </w:t>
-            </w:r>
-            <w:r>
-              <w:t>= 1 and EnaGlobal = 1</w:t>
+              <w:t>Enabled if EnaSrl = 1 and EnaGlobal = 1</w:t>
             </w:r>
           </w:p>
         </w:tc>
@@ -3872,13 +3865,7 @@
               <w:jc w:val="left"/>
             </w:pPr>
             <w:r>
-              <w:t>Enabled if EnaBram</w:t>
-            </w:r>
-            <w:r>
-              <w:t xml:space="preserve"> </w:t>
-            </w:r>
-            <w:r>
-              <w:t>= 1 and EnaGlobal = 1</w:t>
+              <w:t>Enabled if EnaBram = 1 and EnaGlobal = 1</w:t>
             </w:r>
           </w:p>
         </w:tc>
@@ -4164,7 +4151,7 @@
           <w:lang w:val="en-US"/>
         </w:rPr>
       </w:pPr>
-      <w:bookmarkStart w:id="13" w:name="_Toc328127517"/>
+      <w:bookmarkStart w:id="14" w:name="_Toc328127517"/>
       <w:r>
         <w:rPr>
           <w:lang w:val="en-US"/>
@@ -4208,7 +4195,7 @@
         </w:rPr>
         <w:t xml:space="preserve">: </w:t>
       </w:r>
-      <w:bookmarkEnd w:id="13"/>
+      <w:bookmarkEnd w:id="14"/>
       <w:r>
         <w:rPr>
           <w:lang w:val="en-US"/>
@@ -4243,7 +4230,7 @@
         </w:rPr>
       </w:pPr>
     </w:p>
-    <w:bookmarkEnd w:id="12"/>
+    <w:bookmarkEnd w:id="13"/>
     <w:p>
       <w:pPr>
         <w:pStyle w:val="Heading1"/>
@@ -4257,7 +4244,7 @@
         </w:rPr>
         <w:br w:type="page"/>
       </w:r>
-      <w:bookmarkStart w:id="14" w:name="_Toc529536532"/>
+      <w:bookmarkStart w:id="15" w:name="_Toc529536532"/>
       <w:r>
         <w:rPr>
           <w:lang w:val="en-US"/>
@@ -4265,7 +4252,7 @@
         <w:lastRenderedPageBreak/>
         <w:t>Developer Information</w:t>
       </w:r>
-      <w:bookmarkEnd w:id="14"/>
+      <w:bookmarkEnd w:id="15"/>
       <w:r>
         <w:rPr>
           <w:lang w:val="en-US"/>
@@ -4331,8 +4318,6 @@
         </w:rPr>
         <w:t>Use the global enable to enable all chains at the same time to generate one quick transient.</w:t>
       </w:r>
-      <w:bookmarkStart w:id="15" w:name="_GoBack"/>
-      <w:bookmarkEnd w:id="15"/>
     </w:p>
     <w:p>
       <w:pPr>
@@ -4548,7 +4533,7 @@
         </mc:Choice>
         <mc:Fallback>
           <w:pict>
-            <v:line w14:anchorId="2B403532" id="Line 2" o:spid="_x0000_s1026" style="position:absolute;z-index:251658240;visibility:visible;mso-wrap-style:square;mso-width-percent:0;mso-height-percent:0;mso-wrap-distance-left:9pt;mso-wrap-distance-top:0;mso-wrap-distance-right:9pt;mso-wrap-distance-bottom:0;mso-position-horizontal:absolute;mso-position-horizontal-relative:page;mso-position-vertical:absolute;mso-position-vertical-relative:page;mso-width-percent:0;mso-height-percent:0;mso-width-relative:page;mso-height-relative:page" from="42.55pt,802.3pt" to="552.75pt,802.35pt" o:gfxdata="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" o:allowincell="f" strokecolor="blue" strokeweight="1.5pt">
+            <v:line w14:anchorId="44A991E5" id="Line 2" o:spid="_x0000_s1026" style="position:absolute;z-index:251658240;visibility:visible;mso-wrap-style:square;mso-width-percent:0;mso-height-percent:0;mso-wrap-distance-left:9pt;mso-wrap-distance-top:0;mso-wrap-distance-right:9pt;mso-wrap-distance-bottom:0;mso-position-horizontal:absolute;mso-position-horizontal-relative:page;mso-position-vertical:absolute;mso-position-vertical-relative:page;mso-width-percent:0;mso-height-percent:0;mso-width-relative:page;mso-height-relative:page" from="42.55pt,802.3pt" to="552.75pt,802.35pt" o:gfxdata="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" o:allowincell="f" strokecolor="blue" strokeweight="1.5pt">
               <v:stroke startarrowwidth="narrow" startarrowlength="short" endarrowwidth="narrow" endarrowlength="short"/>
               <w10:wrap anchorx="page" anchory="page"/>
             </v:line>
@@ -4697,7 +4682,7 @@
         <w:sz w:val="16"/>
         <w:szCs w:val="16"/>
       </w:rPr>
-      <w:t>8</w:t>
+      <w:t>6</w:t>
     </w:r>
     <w:r>
       <w:rPr>
@@ -4824,7 +4809,7 @@
         </mc:Choice>
         <mc:Fallback>
           <w:pict>
-            <v:line w14:anchorId="4E9639BD" id="Line 1" o:spid="_x0000_s1026" style="position:absolute;z-index:251657216;visibility:visible;mso-wrap-style:square;mso-width-percent:0;mso-height-percent:0;mso-wrap-distance-left:9pt;mso-wrap-distance-top:0;mso-wrap-distance-right:9pt;mso-wrap-distance-bottom:0;mso-position-horizontal:absolute;mso-position-horizontal-relative:margin;mso-position-vertical:absolute;mso-position-vertical-relative:page;mso-width-percent:0;mso-height-percent:0;mso-width-relative:page;mso-height-relative:page" from="320.35pt,59.55pt" to="507.45pt,59.6pt" o:gfxdata="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" o:allowincell="f" strokecolor="blue" strokeweight="2pt">
+            <v:line w14:anchorId="730F3A0B" id="Line 1" o:spid="_x0000_s1026" style="position:absolute;z-index:251657216;visibility:visible;mso-wrap-style:square;mso-width-percent:0;mso-height-percent:0;mso-wrap-distance-left:9pt;mso-wrap-distance-top:0;mso-wrap-distance-right:9pt;mso-wrap-distance-bottom:0;mso-position-horizontal:absolute;mso-position-horizontal-relative:margin;mso-position-vertical:absolute;mso-position-vertical-relative:page;mso-width-percent:0;mso-height-percent:0;mso-width-relative:page;mso-height-relative:page" from="320.35pt,59.55pt" to="507.45pt,59.6pt" o:gfxdata="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" o:allowincell="f" strokecolor="blue" strokeweight="2pt">
               <v:stroke startarrowwidth="narrow" startarrowlength="short" endarrowwidth="narrow" endarrowlength="short"/>
               <w10:wrap anchorx="margin" anchory="page"/>
             </v:line>
@@ -9688,7 +9673,7 @@
 </file>
 
 <file path=customXml/itemProps1.xml><?xml version="1.0" encoding="utf-8"?>
-<ds:datastoreItem xmlns:ds="http://schemas.openxmlformats.org/officeDocument/2006/customXml" ds:itemID="{42B1A72E-34CB-4888-9D08-B81798970F45}">
+<ds:datastoreItem xmlns:ds="http://schemas.openxmlformats.org/officeDocument/2006/customXml" ds:itemID="{978B9C11-B9D8-4F7C-863E-B79A92220584}">
   <ds:schemaRefs>
     <ds:schemaRef ds:uri="http://schemas.openxmlformats.org/officeDocument/2006/bibliography"/>
   </ds:schemaRefs>

</xml_diff>

<commit_message>
FEATURE: Added possibility to add logic between LUTs
</commit_message>
<xml_diff>
--- a/doc/power_sink.docx
+++ b/doc/power_sink.docx
@@ -8,6 +8,7 @@
           <w:lang w:val="en-US"/>
         </w:rPr>
       </w:pPr>
+      <w:bookmarkStart w:id="0" w:name="_GoBack"/>
     </w:p>
     <w:p>
       <w:pPr>
@@ -1101,7 +1102,7 @@
             <w:noProof/>
             <w:webHidden/>
           </w:rPr>
-          <w:t>7</w:t>
+          <w:t>8</w:t>
         </w:r>
         <w:r>
           <w:rPr>
@@ -1189,7 +1190,7 @@
             <w:noProof/>
             <w:webHidden/>
           </w:rPr>
-          <w:t>7</w:t>
+          <w:t>8</w:t>
         </w:r>
         <w:r>
           <w:rPr>
@@ -1277,7 +1278,7 @@
             <w:noProof/>
             <w:webHidden/>
           </w:rPr>
-          <w:t>8</w:t>
+          <w:t>9</w:t>
         </w:r>
         <w:r>
           <w:rPr>
@@ -1535,7 +1536,7 @@
             <w:noProof/>
             <w:webHidden/>
           </w:rPr>
-          <w:t>8</w:t>
+          <w:t>9</w:t>
         </w:r>
         <w:r>
           <w:rPr>
@@ -1912,12 +1913,12 @@
         </w:rPr>
         <w:br w:type="page"/>
       </w:r>
-      <w:bookmarkStart w:id="0" w:name="_Toc529536521"/>
+      <w:bookmarkStart w:id="1" w:name="_Toc529536521"/>
       <w:r>
         <w:lastRenderedPageBreak/>
         <w:t>Introduction</w:t>
       </w:r>
-      <w:bookmarkEnd w:id="0"/>
+      <w:bookmarkEnd w:id="1"/>
     </w:p>
     <w:p>
       <w:pPr>
@@ -1958,14 +1959,14 @@
           <w:lang w:val="en-US"/>
         </w:rPr>
       </w:pPr>
-      <w:bookmarkStart w:id="1" w:name="_Toc529536522"/>
+      <w:bookmarkStart w:id="2" w:name="_Toc529536522"/>
       <w:r>
         <w:rPr>
           <w:lang w:val="en-US"/>
         </w:rPr>
         <w:t>Purpose</w:t>
       </w:r>
-      <w:bookmarkEnd w:id="1"/>
+      <w:bookmarkEnd w:id="2"/>
     </w:p>
     <w:p>
       <w:pPr>
@@ -2005,14 +2006,14 @@
           <w:lang w:val="en-US"/>
         </w:rPr>
       </w:pPr>
-      <w:bookmarkStart w:id="2" w:name="_Toc529536523"/>
+      <w:bookmarkStart w:id="3" w:name="_Toc529536523"/>
       <w:r>
         <w:rPr>
           <w:lang w:val="en-US"/>
         </w:rPr>
         <w:t>Scope</w:t>
       </w:r>
-      <w:bookmarkEnd w:id="2"/>
+      <w:bookmarkEnd w:id="3"/>
     </w:p>
     <w:p>
       <w:pPr>
@@ -2082,14 +2083,14 @@
           <w:lang w:val="en-US"/>
         </w:rPr>
       </w:pPr>
-      <w:bookmarkStart w:id="3" w:name="_Toc529536524"/>
+      <w:bookmarkStart w:id="4" w:name="_Toc529536524"/>
       <w:r>
         <w:rPr>
           <w:lang w:val="en-US"/>
         </w:rPr>
         <w:t>Definitions, acronyms, and abbreviations</w:t>
       </w:r>
-      <w:bookmarkEnd w:id="3"/>
+      <w:bookmarkEnd w:id="4"/>
     </w:p>
     <w:p>
       <w:pPr>
@@ -2249,14 +2250,14 @@
           <w:lang w:val="en-US"/>
         </w:rPr>
       </w:pPr>
-      <w:bookmarkStart w:id="4" w:name="_Toc529536525"/>
+      <w:bookmarkStart w:id="5" w:name="_Toc529536525"/>
       <w:r>
         <w:rPr>
           <w:lang w:val="en-US"/>
         </w:rPr>
         <w:t>References</w:t>
       </w:r>
-      <w:bookmarkEnd w:id="4"/>
+      <w:bookmarkEnd w:id="5"/>
     </w:p>
     <w:p>
       <w:pPr>
@@ -2298,7 +2299,7 @@
         </w:rPr>
         <w:br w:type="page"/>
       </w:r>
-      <w:bookmarkStart w:id="5" w:name="_Toc529536526"/>
+      <w:bookmarkStart w:id="6" w:name="_Toc529536526"/>
       <w:r>
         <w:rPr>
           <w:lang w:val="en-US"/>
@@ -2306,7 +2307,7 @@
         <w:lastRenderedPageBreak/>
         <w:t>IP Description</w:t>
       </w:r>
-      <w:bookmarkEnd w:id="5"/>
+      <w:bookmarkEnd w:id="6"/>
     </w:p>
     <w:p>
       <w:pPr>
@@ -2315,14 +2316,14 @@
           <w:lang w:val="en-US"/>
         </w:rPr>
       </w:pPr>
-      <w:bookmarkStart w:id="6" w:name="_Toc529536527"/>
+      <w:bookmarkStart w:id="7" w:name="_Toc529536527"/>
       <w:r>
         <w:rPr>
           <w:lang w:val="en-US"/>
         </w:rPr>
         <w:t>Vivado Component</w:t>
       </w:r>
-      <w:bookmarkEnd w:id="6"/>
+      <w:bookmarkEnd w:id="7"/>
     </w:p>
     <w:p>
       <w:pPr>
@@ -2438,7 +2439,7 @@
           <w:lang w:val="en-US"/>
         </w:rPr>
       </w:pPr>
-      <w:bookmarkStart w:id="7" w:name="_Toc529536536"/>
+      <w:bookmarkStart w:id="8" w:name="_Toc529536536"/>
       <w:r>
         <w:rPr>
           <w:lang w:val="en-US"/>
@@ -2500,7 +2501,7 @@
         </w:rPr>
         <w:t>Overview</w:t>
       </w:r>
-      <w:bookmarkEnd w:id="7"/>
+      <w:bookmarkEnd w:id="8"/>
     </w:p>
     <w:p>
       <w:pPr>
@@ -2528,10 +2529,10 @@
           <w:lang w:val="en-US"/>
         </w:rPr>
         <w:drawing>
-          <wp:inline distT="0" distB="0" distL="0" distR="0" wp14:anchorId="37EA44CA" wp14:editId="759CF8F9">
-            <wp:extent cx="4933950" cy="1981200"/>
+          <wp:inline distT="0" distB="0" distL="0" distR="0" wp14:anchorId="0A30116D" wp14:editId="517E15B1">
+            <wp:extent cx="4638675" cy="3169117"/>
             <wp:effectExtent l="0" t="0" r="0" b="0"/>
-            <wp:docPr id="7" name="Picture 7"/>
+            <wp:docPr id="5" name="Picture 5"/>
             <wp:cNvGraphicFramePr>
               <a:graphicFrameLocks xmlns:a="http://schemas.openxmlformats.org/drawingml/2006/main" noChangeAspect="1"/>
             </wp:cNvGraphicFramePr>
@@ -2551,7 +2552,7 @@
                   <pic:spPr>
                     <a:xfrm>
                       <a:off x="0" y="0"/>
-                      <a:ext cx="4933950" cy="1981200"/>
+                      <a:ext cx="4648691" cy="3175960"/>
                     </a:xfrm>
                     <a:prstGeom prst="rect">
                       <a:avLst/>
@@ -2572,7 +2573,7 @@
           <w:lang w:val="en-US"/>
         </w:rPr>
       </w:pPr>
-      <w:bookmarkStart w:id="8" w:name="_Toc529536537"/>
+      <w:bookmarkStart w:id="9" w:name="_Toc529536537"/>
       <w:r>
         <w:rPr>
           <w:lang w:val="en-US"/>
@@ -2616,7 +2617,7 @@
         </w:rPr>
         <w:t>: Component Configuration GUI</w:t>
       </w:r>
-      <w:bookmarkEnd w:id="8"/>
+      <w:bookmarkEnd w:id="9"/>
     </w:p>
     <w:p>
       <w:pPr>
@@ -2627,7 +2628,7 @@
           <w:lang w:val="en-US"/>
         </w:rPr>
       </w:pPr>
-      <w:bookmarkStart w:id="9" w:name="_Toc529536528"/>
+      <w:bookmarkStart w:id="10" w:name="_Toc529536528"/>
       <w:r>
         <w:rPr>
           <w:lang w:val="en-US"/>
@@ -2635,7 +2636,7 @@
         <w:lastRenderedPageBreak/>
         <w:t>Architecture</w:t>
       </w:r>
-      <w:bookmarkEnd w:id="9"/>
+      <w:bookmarkEnd w:id="10"/>
     </w:p>
     <w:p>
       <w:pPr>
@@ -2959,6 +2960,291 @@
     </w:p>
     <w:p>
       <w:pPr>
+        <w:rPr>
+          <w:lang w:val="en-US"/>
+        </w:rPr>
+      </w:pPr>
+      <w:r>
+        <w:rPr>
+          <w:lang w:val="en-US"/>
+        </w:rPr>
+        <w:t>Because real designs do not only contains FFs but also LUTs, it is possible to connect the FFS through logic. In steady operation case (if the user is not changing the pattern), the LUTs will output exactly the same thing as if there was only a wire (i.e. the chain of FFs still behave as if there was no logic). This is achieved by ANDing together FFs that are spaced by exactly the number of bits in the pattern. As a result, all inputs always have the same value.</w:t>
+      </w:r>
+    </w:p>
+    <w:p>
+      <w:pPr>
+        <w:rPr>
+          <w:lang w:val="en-US"/>
+        </w:rPr>
+      </w:pPr>
+      <w:r>
+        <w:rPr>
+          <w:lang w:val="en-US"/>
+        </w:rPr>
+        <w:t>The logic between FFs is only there to increase power consumption by using additional LUTs and, even more important, by utilizing some interconnect. A pure FF chain will not utilize much interconnect and hence is way less power-hungry than a real application.</w:t>
+      </w:r>
+    </w:p>
+    <w:p>
+      <w:pPr>
+        <w:rPr>
+          <w:lang w:val="en-US"/>
+        </w:rPr>
+      </w:pPr>
+      <w:r>
+        <w:rPr>
+          <w:lang w:val="en-US"/>
+        </w:rPr>
+        <w:t>The number of inputs to the logic between the FFs (and hence the number of LUTs and the amount of interconnect to use) is configurable.</w:t>
+      </w:r>
+    </w:p>
+    <w:p>
+      <w:pPr>
+        <w:rPr>
+          <w:lang w:val="en-US"/>
+        </w:rPr>
+      </w:pPr>
+      <w:r>
+        <w:rPr>
+          <w:lang w:val="en-US"/>
+        </w:rPr>
+        <w:t>The figure below shows the logic implemented. For simpler drawing, a pattern of only 5 bits (instead of 32 as implemented) is shown. The picture shows a logic containing two logic inputs for each stage.</w:t>
+      </w:r>
+    </w:p>
+    <w:p>
+      <w:pPr>
+        <w:jc w:val="center"/>
+      </w:pPr>
+      <w:r>
+        <w:object w:dxaOrig="7126" w:dyaOrig="4860">
+          <v:shapetype id="_x0000_t75" coordsize="21600,21600" o:spt="75" o:preferrelative="t" path="m@4@5l@4@11@9@11@9@5xe" filled="f" stroked="f">
+            <v:stroke joinstyle="miter"/>
+            <v:formulas>
+              <v:f eqn="if lineDrawn pixelLineWidth 0"/>
+              <v:f eqn="sum @0 1 0"/>
+              <v:f eqn="sum 0 0 @1"/>
+              <v:f eqn="prod @2 1 2"/>
+              <v:f eqn="prod @3 21600 pixelWidth"/>
+              <v:f eqn="prod @3 21600 pixelHeight"/>
+              <v:f eqn="sum @0 0 1"/>
+              <v:f eqn="prod @6 1 2"/>
+              <v:f eqn="prod @7 21600 pixelWidth"/>
+              <v:f eqn="sum @8 21600 0"/>
+              <v:f eqn="prod @7 21600 pixelHeight"/>
+              <v:f eqn="sum @10 21600 0"/>
+            </v:formulas>
+            <v:path o:extrusionok="f" gradientshapeok="t" o:connecttype="rect"/>
+            <o:lock v:ext="edit" aspectratio="t"/>
+          </v:shapetype>
+          <v:shape id="_x0000_i1025" type="#_x0000_t75" style="width:417pt;height:284.25pt" o:ole="">
+            <v:imagedata r:id="rId12" o:title=""/>
+          </v:shape>
+          <o:OLEObject Type="Embed" ProgID="Visio.Drawing.15" ShapeID="_x0000_i1025" DrawAspect="Content" ObjectID="_1635247818" r:id="rId13"/>
+        </w:object>
+      </w:r>
+    </w:p>
+    <w:p>
+      <w:pPr>
+        <w:pStyle w:val="Caption"/>
+        <w:jc w:val="center"/>
+        <w:rPr>
+          <w:lang w:val="en-US"/>
+        </w:rPr>
+      </w:pPr>
+      <w:r>
+        <w:rPr>
+          <w:lang w:val="en-US"/>
+        </w:rPr>
+        <w:t xml:space="preserve">Figure </w:t>
+      </w:r>
+      <w:r>
+        <w:rPr>
+          <w:lang w:val="en-US"/>
+        </w:rPr>
+        <w:fldChar w:fldCharType="begin"/>
+      </w:r>
+      <w:r>
+        <w:rPr>
+          <w:lang w:val="en-US"/>
+        </w:rPr>
+        <w:instrText xml:space="preserve"> SEQ Figure \* ARABIC </w:instrText>
+      </w:r>
+      <w:r>
+        <w:rPr>
+          <w:lang w:val="en-US"/>
+        </w:rPr>
+        <w:fldChar w:fldCharType="separate"/>
+      </w:r>
+      <w:r>
+        <w:rPr>
+          <w:noProof/>
+          <w:lang w:val="en-US"/>
+        </w:rPr>
+        <w:t>5</w:t>
+      </w:r>
+      <w:r>
+        <w:rPr>
+          <w:lang w:val="en-US"/>
+        </w:rPr>
+        <w:fldChar w:fldCharType="end"/>
+      </w:r>
+      <w:r>
+        <w:rPr>
+          <w:lang w:val="en-US"/>
+        </w:rPr>
+        <w:t xml:space="preserve">: </w:t>
+      </w:r>
+      <w:r>
+        <w:rPr>
+          <w:lang w:val="en-US"/>
+        </w:rPr>
+        <w:t>Logic between FFs</w:t>
+      </w:r>
+    </w:p>
+    <w:p>
+      <w:pPr>
+        <w:rPr>
+          <w:lang w:val="en-US"/>
+        </w:rPr>
+      </w:pPr>
+      <w:r>
+        <w:rPr>
+          <w:lang w:val="en-US"/>
+        </w:rPr>
+        <w:t>The first few registers are still implemented as normal chain without logic. All other FFs are fed by AND gates. The picture below shows the state of the chain after one clock cycle. It is obvious that the logic acts exactly the same way as a shift register would do.</w:t>
+      </w:r>
+    </w:p>
+    <w:p>
+      <w:pPr>
+        <w:jc w:val="center"/>
+        <w:rPr>
+          <w:lang w:val="en-US"/>
+        </w:rPr>
+      </w:pPr>
+      <w:r>
+        <w:drawing>
+          <wp:inline distT="0" distB="0" distL="0" distR="0">
+            <wp:extent cx="5320030" cy="285735"/>
+            <wp:effectExtent l="0" t="0" r="0" b="635"/>
+            <wp:docPr id="6" name="Picture 6"/>
+            <wp:cNvGraphicFramePr>
+              <a:graphicFrameLocks xmlns:a="http://schemas.openxmlformats.org/drawingml/2006/main" noChangeAspect="1"/>
+            </wp:cNvGraphicFramePr>
+            <a:graphic xmlns:a="http://schemas.openxmlformats.org/drawingml/2006/main">
+              <a:graphicData uri="http://schemas.openxmlformats.org/drawingml/2006/picture">
+                <pic:pic xmlns:pic="http://schemas.openxmlformats.org/drawingml/2006/picture">
+                  <pic:nvPicPr>
+                    <pic:cNvPr id="0" name="Picture 3"/>
+                    <pic:cNvPicPr>
+                      <a:picLocks noChangeAspect="1" noChangeArrowheads="1"/>
+                    </pic:cNvPicPr>
+                  </pic:nvPicPr>
+                  <pic:blipFill>
+                    <a:blip r:embed="rId14">
+                      <a:extLst>
+                        <a:ext uri="{28A0092B-C50C-407E-A947-70E740481C1C}">
+                          <a14:useLocalDpi xmlns:a14="http://schemas.microsoft.com/office/drawing/2010/main" val="0"/>
+                        </a:ext>
+                      </a:extLst>
+                    </a:blip>
+                    <a:srcRect/>
+                    <a:stretch>
+                      <a:fillRect/>
+                    </a:stretch>
+                  </pic:blipFill>
+                  <pic:spPr bwMode="auto">
+                    <a:xfrm>
+                      <a:off x="0" y="0"/>
+                      <a:ext cx="6379670" cy="342647"/>
+                    </a:xfrm>
+                    <a:prstGeom prst="rect">
+                      <a:avLst/>
+                    </a:prstGeom>
+                    <a:noFill/>
+                    <a:ln>
+                      <a:noFill/>
+                    </a:ln>
+                  </pic:spPr>
+                </pic:pic>
+              </a:graphicData>
+            </a:graphic>
+          </wp:inline>
+        </w:drawing>
+      </w:r>
+    </w:p>
+    <w:p>
+      <w:pPr>
+        <w:pStyle w:val="Caption"/>
+        <w:jc w:val="center"/>
+        <w:rPr>
+          <w:lang w:val="en-US"/>
+        </w:rPr>
+      </w:pPr>
+      <w:r>
+        <w:rPr>
+          <w:lang w:val="en-US"/>
+        </w:rPr>
+        <w:t xml:space="preserve">Figure </w:t>
+      </w:r>
+      <w:r>
+        <w:rPr>
+          <w:lang w:val="en-US"/>
+        </w:rPr>
+        <w:fldChar w:fldCharType="begin"/>
+      </w:r>
+      <w:r>
+        <w:rPr>
+          <w:lang w:val="en-US"/>
+        </w:rPr>
+        <w:instrText xml:space="preserve"> SEQ Figure \* ARABIC </w:instrText>
+      </w:r>
+      <w:r>
+        <w:rPr>
+          <w:lang w:val="en-US"/>
+        </w:rPr>
+        <w:fldChar w:fldCharType="separate"/>
+      </w:r>
+      <w:r>
+        <w:rPr>
+          <w:noProof/>
+          <w:lang w:val="en-US"/>
+        </w:rPr>
+        <w:t>6</w:t>
+      </w:r>
+      <w:r>
+        <w:rPr>
+          <w:lang w:val="en-US"/>
+        </w:rPr>
+        <w:fldChar w:fldCharType="end"/>
+      </w:r>
+      <w:r>
+        <w:rPr>
+          <w:lang w:val="en-US"/>
+        </w:rPr>
+        <w:t xml:space="preserve">: </w:t>
+      </w:r>
+      <w:r>
+        <w:rPr>
+          <w:lang w:val="en-US"/>
+        </w:rPr>
+        <w:t>Logic between FFs</w:t>
+      </w:r>
+      <w:r>
+        <w:rPr>
+          <w:lang w:val="en-US"/>
+        </w:rPr>
+        <w:t xml:space="preserve"> (next clock cycle)</w:t>
+      </w:r>
+    </w:p>
+    <w:p>
+      <w:pPr>
+        <w:jc w:val="center"/>
+        <w:rPr>
+          <w:lang w:val="en-US"/>
+        </w:rPr>
+      </w:pPr>
+    </w:p>
+    <w:p>
+      <w:pPr>
         <w:jc w:val="center"/>
         <w:rPr>
           <w:lang w:val="en-US"/>
@@ -3021,7 +3307,7 @@
                     </pic:cNvPicPr>
                   </pic:nvPicPr>
                   <pic:blipFill>
-                    <a:blip r:embed="rId12">
+                    <a:blip r:embed="rId15">
                       <a:extLst>
                         <a:ext uri="{28A0092B-C50C-407E-A947-70E740481C1C}">
                           <a14:useLocalDpi xmlns:a14="http://schemas.microsoft.com/office/drawing/2010/main" val="0"/>
@@ -3090,7 +3376,7 @@
           <w:noProof/>
           <w:lang w:val="en-US"/>
         </w:rPr>
-        <w:t>5</w:t>
+        <w:t>7</w:t>
       </w:r>
       <w:r>
         <w:rPr>
@@ -3172,8 +3458,6 @@
           <w:lang w:val="en-US"/>
         </w:rPr>
       </w:pPr>
-      <w:bookmarkStart w:id="10" w:name="_GoBack"/>
-      <w:bookmarkEnd w:id="10"/>
       <w:r>
         <w:rPr>
           <w:lang w:val="en-US"/>
@@ -3210,7 +3494,7 @@
                     </pic:cNvPicPr>
                   </pic:nvPicPr>
                   <pic:blipFill>
-                    <a:blip r:embed="rId13">
+                    <a:blip r:embed="rId16">
                       <a:extLst>
                         <a:ext uri="{28A0092B-C50C-407E-A947-70E740481C1C}">
                           <a14:useLocalDpi xmlns:a14="http://schemas.microsoft.com/office/drawing/2010/main" val="0"/>
@@ -3279,7 +3563,7 @@
           <w:noProof/>
           <w:lang w:val="en-US"/>
         </w:rPr>
-        <w:t>6</w:t>
+        <w:t>8</w:t>
       </w:r>
       <w:r>
         <w:rPr>
@@ -4405,10 +4689,11 @@
         </w:rPr>
         <w:t xml:space="preserve"> Execute “source ./package.tcl”</w:t>
       </w:r>
+      <w:bookmarkEnd w:id="0"/>
     </w:p>
     <w:sectPr>
-      <w:headerReference w:type="default" r:id="rId14"/>
-      <w:footerReference w:type="default" r:id="rId15"/>
+      <w:headerReference w:type="default" r:id="rId17"/>
+      <w:footerReference w:type="default" r:id="rId18"/>
       <w:pgSz w:w="11907" w:h="16840" w:code="9"/>
       <w:pgMar w:top="1701" w:right="851" w:bottom="1134" w:left="851" w:header="794" w:footer="510" w:gutter="0"/>
       <w:paperSrc w:first="15" w:other="15"/>
@@ -4533,7 +4818,7 @@
         </mc:Choice>
         <mc:Fallback>
           <w:pict>
-            <v:line w14:anchorId="44A991E5" id="Line 2" o:spid="_x0000_s1026" style="position:absolute;z-index:251658240;visibility:visible;mso-wrap-style:square;mso-width-percent:0;mso-height-percent:0;mso-wrap-distance-left:9pt;mso-wrap-distance-top:0;mso-wrap-distance-right:9pt;mso-wrap-distance-bottom:0;mso-position-horizontal:absolute;mso-position-horizontal-relative:page;mso-position-vertical:absolute;mso-position-vertical-relative:page;mso-width-percent:0;mso-height-percent:0;mso-width-relative:page;mso-height-relative:page" from="42.55pt,802.3pt" to="552.75pt,802.35pt" o:gfxdata="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" o:allowincell="f" strokecolor="blue" strokeweight="1.5pt">
+            <v:line w14:anchorId="0855313A" id="Line 2" o:spid="_x0000_s1026" style="position:absolute;z-index:251658240;visibility:visible;mso-wrap-style:square;mso-width-percent:0;mso-height-percent:0;mso-wrap-distance-left:9pt;mso-wrap-distance-top:0;mso-wrap-distance-right:9pt;mso-wrap-distance-bottom:0;mso-position-horizontal:absolute;mso-position-horizontal-relative:page;mso-position-vertical:absolute;mso-position-vertical-relative:page;mso-width-percent:0;mso-height-percent:0;mso-width-relative:page;mso-height-relative:page" from="42.55pt,802.3pt" to="552.75pt,802.35pt" o:gfxdata="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" o:allowincell="f" strokecolor="blue" strokeweight="1.5pt">
               <v:stroke startarrowwidth="narrow" startarrowlength="short" endarrowwidth="narrow" endarrowlength="short"/>
               <w10:wrap anchorx="page" anchory="page"/>
             </v:line>
@@ -4809,7 +5094,7 @@
         </mc:Choice>
         <mc:Fallback>
           <w:pict>
-            <v:line w14:anchorId="730F3A0B" id="Line 1" o:spid="_x0000_s1026" style="position:absolute;z-index:251657216;visibility:visible;mso-wrap-style:square;mso-width-percent:0;mso-height-percent:0;mso-wrap-distance-left:9pt;mso-wrap-distance-top:0;mso-wrap-distance-right:9pt;mso-wrap-distance-bottom:0;mso-position-horizontal:absolute;mso-position-horizontal-relative:margin;mso-position-vertical:absolute;mso-position-vertical-relative:page;mso-width-percent:0;mso-height-percent:0;mso-width-relative:page;mso-height-relative:page" from="320.35pt,59.55pt" to="507.45pt,59.6pt" o:gfxdata="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" o:allowincell="f" strokecolor="blue" strokeweight="2pt">
+            <v:line w14:anchorId="52422863" id="Line 1" o:spid="_x0000_s1026" style="position:absolute;z-index:251657216;visibility:visible;mso-wrap-style:square;mso-width-percent:0;mso-height-percent:0;mso-wrap-distance-left:9pt;mso-wrap-distance-top:0;mso-wrap-distance-right:9pt;mso-wrap-distance-bottom:0;mso-position-horizontal:absolute;mso-position-horizontal-relative:margin;mso-position-vertical:absolute;mso-position-vertical-relative:page;mso-width-percent:0;mso-height-percent:0;mso-width-relative:page;mso-height-relative:page" from="320.35pt,59.55pt" to="507.45pt,59.6pt" o:gfxdata="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" o:allowincell="f" strokecolor="blue" strokeweight="2pt">
               <v:stroke startarrowwidth="narrow" startarrowlength="short" endarrowwidth="narrow" endarrowlength="short"/>
               <w10:wrap anchorx="margin" anchory="page"/>
             </v:line>
@@ -9673,7 +9958,7 @@
 </file>
 
 <file path=customXml/itemProps1.xml><?xml version="1.0" encoding="utf-8"?>
-<ds:datastoreItem xmlns:ds="http://schemas.openxmlformats.org/officeDocument/2006/customXml" ds:itemID="{978B9C11-B9D8-4F7C-863E-B79A92220584}">
+<ds:datastoreItem xmlns:ds="http://schemas.openxmlformats.org/officeDocument/2006/customXml" ds:itemID="{D8725C13-27E7-4E33-8208-BF07E3E5D4F4}">
   <ds:schemaRefs>
     <ds:schemaRef ds:uri="http://schemas.openxmlformats.org/officeDocument/2006/bibliography"/>
   </ds:schemaRefs>

</xml_diff>

<commit_message>
DEVEL: Added toggling logic for DSP slices
</commit_message>
<xml_diff>
--- a/doc/power_sink.docx
+++ b/doc/power_sink.docx
@@ -249,7 +249,7 @@
         </w:rPr>
         <w:fldChar w:fldCharType="separate"/>
       </w:r>
-      <w:hyperlink w:anchor="_Toc529536521" w:history="1">
+      <w:hyperlink w:anchor="_Toc24701016" w:history="1">
         <w:r>
           <w:rPr>
             <w:rStyle w:val="Hyperlink"/>
@@ -293,7 +293,7 @@
             <w:noProof/>
             <w:webHidden/>
           </w:rPr>
-          <w:instrText xml:space="preserve"> PAGEREF _Toc529536521 \h </w:instrText>
+          <w:instrText xml:space="preserve"> PAGEREF _Toc24701016 \h </w:instrText>
         </w:r>
         <w:r>
           <w:rPr>
@@ -335,7 +335,7 @@
           <w:lang w:val="en-US"/>
         </w:rPr>
       </w:pPr>
-      <w:hyperlink w:anchor="_Toc529536522" w:history="1">
+      <w:hyperlink w:anchor="_Toc24701017" w:history="1">
         <w:r>
           <w:rPr>
             <w:rStyle w:val="Hyperlink"/>
@@ -381,7 +381,7 @@
             <w:noProof/>
             <w:webHidden/>
           </w:rPr>
-          <w:instrText xml:space="preserve"> PAGEREF _Toc529536522 \h </w:instrText>
+          <w:instrText xml:space="preserve"> PAGEREF _Toc24701017 \h </w:instrText>
         </w:r>
         <w:r>
           <w:rPr>
@@ -423,7 +423,7 @@
           <w:lang w:val="en-US"/>
         </w:rPr>
       </w:pPr>
-      <w:hyperlink w:anchor="_Toc529536523" w:history="1">
+      <w:hyperlink w:anchor="_Toc24701018" w:history="1">
         <w:r>
           <w:rPr>
             <w:rStyle w:val="Hyperlink"/>
@@ -469,7 +469,7 @@
             <w:noProof/>
             <w:webHidden/>
           </w:rPr>
-          <w:instrText xml:space="preserve"> PAGEREF _Toc529536523 \h </w:instrText>
+          <w:instrText xml:space="preserve"> PAGEREF _Toc24701018 \h </w:instrText>
         </w:r>
         <w:r>
           <w:rPr>
@@ -511,7 +511,7 @@
           <w:lang w:val="en-US"/>
         </w:rPr>
       </w:pPr>
-      <w:hyperlink w:anchor="_Toc529536524" w:history="1">
+      <w:hyperlink w:anchor="_Toc24701019" w:history="1">
         <w:r>
           <w:rPr>
             <w:rStyle w:val="Hyperlink"/>
@@ -557,7 +557,7 @@
             <w:noProof/>
             <w:webHidden/>
           </w:rPr>
-          <w:instrText xml:space="preserve"> PAGEREF _Toc529536524 \h </w:instrText>
+          <w:instrText xml:space="preserve"> PAGEREF _Toc24701019 \h </w:instrText>
         </w:r>
         <w:r>
           <w:rPr>
@@ -599,7 +599,7 @@
           <w:lang w:val="en-US"/>
         </w:rPr>
       </w:pPr>
-      <w:hyperlink w:anchor="_Toc529536525" w:history="1">
+      <w:hyperlink w:anchor="_Toc24701020" w:history="1">
         <w:r>
           <w:rPr>
             <w:rStyle w:val="Hyperlink"/>
@@ -645,7 +645,7 @@
             <w:noProof/>
             <w:webHidden/>
           </w:rPr>
-          <w:instrText xml:space="preserve"> PAGEREF _Toc529536525 \h </w:instrText>
+          <w:instrText xml:space="preserve"> PAGEREF _Toc24701020 \h </w:instrText>
         </w:r>
         <w:r>
           <w:rPr>
@@ -687,7 +687,7 @@
           <w:lang w:val="en-US"/>
         </w:rPr>
       </w:pPr>
-      <w:hyperlink w:anchor="_Toc529536526" w:history="1">
+      <w:hyperlink w:anchor="_Toc24701021" w:history="1">
         <w:r>
           <w:rPr>
             <w:rStyle w:val="Hyperlink"/>
@@ -733,7 +733,7 @@
             <w:noProof/>
             <w:webHidden/>
           </w:rPr>
-          <w:instrText xml:space="preserve"> PAGEREF _Toc529536526 \h </w:instrText>
+          <w:instrText xml:space="preserve"> PAGEREF _Toc24701021 \h </w:instrText>
         </w:r>
         <w:r>
           <w:rPr>
@@ -775,7 +775,7 @@
           <w:lang w:val="en-US"/>
         </w:rPr>
       </w:pPr>
-      <w:hyperlink w:anchor="_Toc529536527" w:history="1">
+      <w:hyperlink w:anchor="_Toc24701022" w:history="1">
         <w:r>
           <w:rPr>
             <w:rStyle w:val="Hyperlink"/>
@@ -821,7 +821,7 @@
             <w:noProof/>
             <w:webHidden/>
           </w:rPr>
-          <w:instrText xml:space="preserve"> PAGEREF _Toc529536527 \h </w:instrText>
+          <w:instrText xml:space="preserve"> PAGEREF _Toc24701022 \h </w:instrText>
         </w:r>
         <w:r>
           <w:rPr>
@@ -863,7 +863,7 @@
           <w:lang w:val="en-US"/>
         </w:rPr>
       </w:pPr>
-      <w:hyperlink w:anchor="_Toc529536528" w:history="1">
+      <w:hyperlink w:anchor="_Toc24701023" w:history="1">
         <w:r>
           <w:rPr>
             <w:rStyle w:val="Hyperlink"/>
@@ -909,7 +909,7 @@
             <w:noProof/>
             <w:webHidden/>
           </w:rPr>
-          <w:instrText xml:space="preserve"> PAGEREF _Toc529536528 \h </w:instrText>
+          <w:instrText xml:space="preserve"> PAGEREF _Toc24701023 \h </w:instrText>
         </w:r>
         <w:r>
           <w:rPr>
@@ -929,7 +929,7 @@
             <w:noProof/>
             <w:webHidden/>
           </w:rPr>
-          <w:t>5</w:t>
+          <w:t>7</w:t>
         </w:r>
         <w:r>
           <w:rPr>
@@ -942,7 +942,7 @@
     </w:p>
     <w:p>
       <w:pPr>
-        <w:pStyle w:val="TOC2"/>
+        <w:pStyle w:val="TOC1"/>
         <w:rPr>
           <w:rFonts w:asciiTheme="minorHAnsi" w:eastAsiaTheme="minorEastAsia" w:hAnsiTheme="minorHAnsi" w:cstheme="minorBidi"/>
           <w:noProof/>
@@ -951,14 +951,14 @@
           <w:lang w:val="en-US"/>
         </w:rPr>
       </w:pPr>
-      <w:hyperlink w:anchor="_Toc529536529" w:history="1">
+      <w:hyperlink w:anchor="_Toc24701024" w:history="1">
         <w:r>
           <w:rPr>
             <w:rStyle w:val="Hyperlink"/>
             <w:noProof/>
             <w:lang w:val="en-US"/>
           </w:rPr>
-          <w:t>2.3</w:t>
+          <w:t>3</w:t>
         </w:r>
         <w:r>
           <w:rPr>
@@ -976,7 +976,7 @@
             <w:noProof/>
             <w:lang w:val="en-US"/>
           </w:rPr>
-          <w:t>Interfaces</w:t>
+          <w:t>Register Bank Description</w:t>
         </w:r>
         <w:r>
           <w:rPr>
@@ -997,7 +997,13 @@
             <w:noProof/>
             <w:webHidden/>
           </w:rPr>
-          <w:instrText xml:space="preserve"> PAGEREF _Toc529536529 \h </w:instrText>
+          <w:instrText xml:space="preserve"> PAGEREF _Toc24701024 \h </w:instrText>
+        </w:r>
+        <w:r>
+          <w:rPr>
+            <w:noProof/>
+            <w:webHidden/>
+          </w:rPr>
         </w:r>
         <w:r>
           <w:rPr>
@@ -1008,13 +1014,10 @@
         </w:r>
         <w:r>
           <w:rPr>
-            <w:b/>
-            <w:bCs/>
-            <w:noProof/>
-            <w:webHidden/>
-            <w:lang w:val="en-US"/>
-          </w:rPr>
-          <w:t>Error! Bookmark not defined.</w:t>
+            <w:noProof/>
+            <w:webHidden/>
+          </w:rPr>
+          <w:t>11</w:t>
         </w:r>
         <w:r>
           <w:rPr>
@@ -1027,7 +1030,7 @@
     </w:p>
     <w:p>
       <w:pPr>
-        <w:pStyle w:val="TOC1"/>
+        <w:pStyle w:val="TOC2"/>
         <w:rPr>
           <w:rFonts w:asciiTheme="minorHAnsi" w:eastAsiaTheme="minorEastAsia" w:hAnsiTheme="minorHAnsi" w:cstheme="minorBidi"/>
           <w:noProof/>
@@ -1036,14 +1039,14 @@
           <w:lang w:val="en-US"/>
         </w:rPr>
       </w:pPr>
-      <w:hyperlink w:anchor="_Toc529536530" w:history="1">
+      <w:hyperlink w:anchor="_Toc24701025" w:history="1">
         <w:r>
           <w:rPr>
             <w:rStyle w:val="Hyperlink"/>
             <w:noProof/>
             <w:lang w:val="en-US"/>
           </w:rPr>
-          <w:t>3</w:t>
+          <w:t>3.1</w:t>
         </w:r>
         <w:r>
           <w:rPr>
@@ -1061,7 +1064,7 @@
             <w:noProof/>
             <w:lang w:val="en-US"/>
           </w:rPr>
-          <w:t>Register Bank Description</w:t>
+          <w:t>Configuration</w:t>
         </w:r>
         <w:r>
           <w:rPr>
@@ -1082,7 +1085,7 @@
             <w:noProof/>
             <w:webHidden/>
           </w:rPr>
-          <w:instrText xml:space="preserve"> PAGEREF _Toc529536530 \h </w:instrText>
+          <w:instrText xml:space="preserve"> PAGEREF _Toc24701025 \h </w:instrText>
         </w:r>
         <w:r>
           <w:rPr>
@@ -1102,7 +1105,7 @@
             <w:noProof/>
             <w:webHidden/>
           </w:rPr>
-          <w:t>8</w:t>
+          <w:t>11</w:t>
         </w:r>
         <w:r>
           <w:rPr>
@@ -1115,7 +1118,7 @@
     </w:p>
     <w:p>
       <w:pPr>
-        <w:pStyle w:val="TOC2"/>
+        <w:pStyle w:val="TOC1"/>
         <w:rPr>
           <w:rFonts w:asciiTheme="minorHAnsi" w:eastAsiaTheme="minorEastAsia" w:hAnsiTheme="minorHAnsi" w:cstheme="minorBidi"/>
           <w:noProof/>
@@ -1124,14 +1127,14 @@
           <w:lang w:val="en-US"/>
         </w:rPr>
       </w:pPr>
-      <w:hyperlink w:anchor="_Toc529536531" w:history="1">
+      <w:hyperlink w:anchor="_Toc24701026" w:history="1">
         <w:r>
           <w:rPr>
             <w:rStyle w:val="Hyperlink"/>
             <w:noProof/>
             <w:lang w:val="en-US"/>
           </w:rPr>
-          <w:t>3.1</w:t>
+          <w:t>4</w:t>
         </w:r>
         <w:r>
           <w:rPr>
@@ -1149,7 +1152,7 @@
             <w:noProof/>
             <w:lang w:val="en-US"/>
           </w:rPr>
-          <w:t>Configuration</w:t>
+          <w:t>Developer Information</w:t>
         </w:r>
         <w:r>
           <w:rPr>
@@ -1170,7 +1173,7 @@
             <w:noProof/>
             <w:webHidden/>
           </w:rPr>
-          <w:instrText xml:space="preserve"> PAGEREF _Toc529536531 \h </w:instrText>
+          <w:instrText xml:space="preserve"> PAGEREF _Toc24701026 \h </w:instrText>
         </w:r>
         <w:r>
           <w:rPr>
@@ -1190,7 +1193,7 @@
             <w:noProof/>
             <w:webHidden/>
           </w:rPr>
-          <w:t>8</w:t>
+          <w:t>12</w:t>
         </w:r>
         <w:r>
           <w:rPr>
@@ -1203,7 +1206,7 @@
     </w:p>
     <w:p>
       <w:pPr>
-        <w:pStyle w:val="TOC1"/>
+        <w:pStyle w:val="TOC2"/>
         <w:rPr>
           <w:rFonts w:asciiTheme="minorHAnsi" w:eastAsiaTheme="minorEastAsia" w:hAnsiTheme="minorHAnsi" w:cstheme="minorBidi"/>
           <w:noProof/>
@@ -1212,14 +1215,14 @@
           <w:lang w:val="en-US"/>
         </w:rPr>
       </w:pPr>
-      <w:hyperlink w:anchor="_Toc529536532" w:history="1">
+      <w:hyperlink w:anchor="_Toc24701027" w:history="1">
         <w:r>
           <w:rPr>
             <w:rStyle w:val="Hyperlink"/>
             <w:noProof/>
             <w:lang w:val="en-US"/>
           </w:rPr>
-          <w:t>4</w:t>
+          <w:t>4.1</w:t>
         </w:r>
         <w:r>
           <w:rPr>
@@ -1237,7 +1240,7 @@
             <w:noProof/>
             <w:lang w:val="en-US"/>
           </w:rPr>
-          <w:t>Developer Information</w:t>
+          <w:t>Generate Fast Transients</w:t>
         </w:r>
         <w:r>
           <w:rPr>
@@ -1258,7 +1261,7 @@
             <w:noProof/>
             <w:webHidden/>
           </w:rPr>
-          <w:instrText xml:space="preserve"> PAGEREF _Toc529536532 \h </w:instrText>
+          <w:instrText xml:space="preserve"> PAGEREF _Toc24701027 \h </w:instrText>
         </w:r>
         <w:r>
           <w:rPr>
@@ -1278,7 +1281,7 @@
             <w:noProof/>
             <w:webHidden/>
           </w:rPr>
-          <w:t>9</w:t>
+          <w:t>12</w:t>
         </w:r>
         <w:r>
           <w:rPr>
@@ -1300,14 +1303,14 @@
           <w:lang w:val="en-US"/>
         </w:rPr>
       </w:pPr>
-      <w:hyperlink w:anchor="_Toc529536533" w:history="1">
+      <w:hyperlink w:anchor="_Toc24701028" w:history="1">
         <w:r>
           <w:rPr>
             <w:rStyle w:val="Hyperlink"/>
             <w:noProof/>
             <w:lang w:val="en-US"/>
           </w:rPr>
-          <w:t>4.1</w:t>
+          <w:t>4.2</w:t>
         </w:r>
         <w:r>
           <w:rPr>
@@ -1325,7 +1328,7 @@
             <w:noProof/>
             <w:lang w:val="en-US"/>
           </w:rPr>
-          <w:t>Tools</w:t>
+          <w:t>Packaging</w:t>
         </w:r>
         <w:r>
           <w:rPr>
@@ -1346,7 +1349,13 @@
             <w:noProof/>
             <w:webHidden/>
           </w:rPr>
-          <w:instrText xml:space="preserve"> PAGEREF _Toc529536533 \h </w:instrText>
+          <w:instrText xml:space="preserve"> PAGEREF _Toc24701028 \h </w:instrText>
+        </w:r>
+        <w:r>
+          <w:rPr>
+            <w:noProof/>
+            <w:webHidden/>
+          </w:rPr>
         </w:r>
         <w:r>
           <w:rPr>
@@ -1357,13 +1366,10 @@
         </w:r>
         <w:r>
           <w:rPr>
-            <w:b/>
-            <w:bCs/>
-            <w:noProof/>
-            <w:webHidden/>
-            <w:lang w:val="en-US"/>
-          </w:rPr>
-          <w:t>Error! Bookmark not defined.</w:t>
+            <w:noProof/>
+            <w:webHidden/>
+          </w:rPr>
+          <w:t>12</w:t>
         </w:r>
         <w:r>
           <w:rPr>
@@ -1376,7 +1382,45 @@
     </w:p>
     <w:p>
       <w:pPr>
-        <w:pStyle w:val="TOC2"/>
+        <w:rPr>
+          <w:lang w:val="en-US"/>
+        </w:rPr>
+      </w:pPr>
+      <w:r>
+        <w:rPr>
+          <w:szCs w:val="24"/>
+          <w:lang w:val="en-US"/>
+        </w:rPr>
+        <w:fldChar w:fldCharType="end"/>
+      </w:r>
+    </w:p>
+    <w:p>
+      <w:pPr>
+        <w:rPr>
+          <w:b/>
+          <w:bCs/>
+          <w:sz w:val="32"/>
+          <w:szCs w:val="32"/>
+          <w:lang w:val="en-US"/>
+        </w:rPr>
+      </w:pPr>
+      <w:r>
+        <w:rPr>
+          <w:b/>
+          <w:bCs/>
+          <w:sz w:val="32"/>
+          <w:szCs w:val="32"/>
+          <w:lang w:val="en-US"/>
+        </w:rPr>
+        <w:t>Figures</w:t>
+      </w:r>
+    </w:p>
+    <w:p>
+      <w:pPr>
+        <w:pStyle w:val="TableofFigures"/>
+        <w:tabs>
+          <w:tab w:val="right" w:leader="dot" w:pos="10195"/>
+        </w:tabs>
         <w:rPr>
           <w:rFonts w:asciiTheme="minorHAnsi" w:eastAsiaTheme="minorEastAsia" w:hAnsiTheme="minorHAnsi" w:cstheme="minorBidi"/>
           <w:noProof/>
@@ -1385,42 +1429,45 @@
           <w:lang w:val="en-US"/>
         </w:rPr>
       </w:pPr>
-      <w:hyperlink w:anchor="_Toc529536534" w:history="1">
+      <w:r>
+        <w:rPr>
+          <w:szCs w:val="24"/>
+          <w:lang w:val="en-US"/>
+        </w:rPr>
+        <w:fldChar w:fldCharType="begin"/>
+      </w:r>
+      <w:r>
+        <w:rPr>
+          <w:szCs w:val="24"/>
+          <w:lang w:val="en-US"/>
+        </w:rPr>
+        <w:instrText xml:space="preserve"> TOC \h \z \c "Figure" </w:instrText>
+      </w:r>
+      <w:r>
+        <w:rPr>
+          <w:szCs w:val="24"/>
+          <w:lang w:val="en-US"/>
+        </w:rPr>
+        <w:fldChar w:fldCharType="separate"/>
+      </w:r>
+      <w:hyperlink w:anchor="_Toc24701029" w:history="1">
         <w:r>
           <w:rPr>
             <w:rStyle w:val="Hyperlink"/>
             <w:noProof/>
             <w:lang w:val="en-US"/>
           </w:rPr>
-          <w:t>4.2</w:t>
-        </w:r>
-        <w:r>
-          <w:rPr>
-            <w:rFonts w:asciiTheme="minorHAnsi" w:eastAsiaTheme="minorEastAsia" w:hAnsiTheme="minorHAnsi" w:cstheme="minorBidi"/>
-            <w:noProof/>
-            <w:sz w:val="22"/>
-            <w:szCs w:val="22"/>
-            <w:lang w:val="en-US"/>
+          <w:t>Figure 1: Component Overview</w:t>
+        </w:r>
+        <w:r>
+          <w:rPr>
+            <w:noProof/>
+            <w:webHidden/>
           </w:rPr>
           <w:tab/>
         </w:r>
         <w:r>
           <w:rPr>
-            <w:rStyle w:val="Hyperlink"/>
-            <w:noProof/>
-            <w:lang w:val="en-US"/>
-          </w:rPr>
-          <w:t>Simulation</w:t>
-        </w:r>
-        <w:r>
-          <w:rPr>
-            <w:noProof/>
-            <w:webHidden/>
-          </w:rPr>
-          <w:tab/>
-        </w:r>
-        <w:r>
-          <w:rPr>
             <w:noProof/>
             <w:webHidden/>
           </w:rPr>
@@ -1431,7 +1478,13 @@
             <w:noProof/>
             <w:webHidden/>
           </w:rPr>
-          <w:instrText xml:space="preserve"> PAGEREF _Toc529536534 \h </w:instrText>
+          <w:instrText xml:space="preserve"> PAGEREF _Toc24701029 \h </w:instrText>
+        </w:r>
+        <w:r>
+          <w:rPr>
+            <w:noProof/>
+            <w:webHidden/>
+          </w:rPr>
         </w:r>
         <w:r>
           <w:rPr>
@@ -1442,13 +1495,10 @@
         </w:r>
         <w:r>
           <w:rPr>
-            <w:b/>
-            <w:bCs/>
-            <w:noProof/>
-            <w:webHidden/>
-            <w:lang w:val="en-US"/>
-          </w:rPr>
-          <w:t>Error! Bookmark not defined.</w:t>
+            <w:noProof/>
+            <w:webHidden/>
+          </w:rPr>
+          <w:t>4</w:t>
         </w:r>
         <w:r>
           <w:rPr>
@@ -1461,7 +1511,10 @@
     </w:p>
     <w:p>
       <w:pPr>
-        <w:pStyle w:val="TOC2"/>
+        <w:pStyle w:val="TableofFigures"/>
+        <w:tabs>
+          <w:tab w:val="right" w:leader="dot" w:pos="10195"/>
+        </w:tabs>
         <w:rPr>
           <w:rFonts w:asciiTheme="minorHAnsi" w:eastAsiaTheme="minorEastAsia" w:hAnsiTheme="minorHAnsi" w:cstheme="minorBidi"/>
           <w:noProof/>
@@ -1470,42 +1523,24 @@
           <w:lang w:val="en-US"/>
         </w:rPr>
       </w:pPr>
-      <w:hyperlink w:anchor="_Toc529536535" w:history="1">
+      <w:hyperlink w:anchor="_Toc24701030" w:history="1">
         <w:r>
           <w:rPr>
             <w:rStyle w:val="Hyperlink"/>
             <w:noProof/>
             <w:lang w:val="en-US"/>
           </w:rPr>
-          <w:t>4.3</w:t>
-        </w:r>
-        <w:r>
-          <w:rPr>
-            <w:rFonts w:asciiTheme="minorHAnsi" w:eastAsiaTheme="minorEastAsia" w:hAnsiTheme="minorHAnsi" w:cstheme="minorBidi"/>
-            <w:noProof/>
-            <w:sz w:val="22"/>
-            <w:szCs w:val="22"/>
-            <w:lang w:val="en-US"/>
+          <w:t>Figure 2: Component Configuration GUI for FPGA fabric</w:t>
+        </w:r>
+        <w:r>
+          <w:rPr>
+            <w:noProof/>
+            <w:webHidden/>
           </w:rPr>
           <w:tab/>
         </w:r>
         <w:r>
           <w:rPr>
-            <w:rStyle w:val="Hyperlink"/>
-            <w:noProof/>
-            <w:lang w:val="en-US"/>
-          </w:rPr>
-          <w:t>Packaging</w:t>
-        </w:r>
-        <w:r>
-          <w:rPr>
-            <w:noProof/>
-            <w:webHidden/>
-          </w:rPr>
-          <w:tab/>
-        </w:r>
-        <w:r>
-          <w:rPr>
             <w:noProof/>
             <w:webHidden/>
           </w:rPr>
@@ -1516,7 +1551,7 @@
             <w:noProof/>
             <w:webHidden/>
           </w:rPr>
-          <w:instrText xml:space="preserve"> PAGEREF _Toc529536535 \h </w:instrText>
+          <w:instrText xml:space="preserve"> PAGEREF _Toc24701030 \h </w:instrText>
         </w:r>
         <w:r>
           <w:rPr>
@@ -1536,7 +1571,7 @@
             <w:noProof/>
             <w:webHidden/>
           </w:rPr>
-          <w:t>9</w:t>
+          <w:t>4</w:t>
         </w:r>
         <w:r>
           <w:rPr>
@@ -1546,41 +1581,6 @@
           <w:fldChar w:fldCharType="end"/>
         </w:r>
       </w:hyperlink>
-    </w:p>
-    <w:p>
-      <w:pPr>
-        <w:rPr>
-          <w:lang w:val="en-US"/>
-        </w:rPr>
-      </w:pPr>
-      <w:r>
-        <w:rPr>
-          <w:szCs w:val="24"/>
-          <w:lang w:val="en-US"/>
-        </w:rPr>
-        <w:fldChar w:fldCharType="end"/>
-      </w:r>
-    </w:p>
-    <w:p>
-      <w:pPr>
-        <w:rPr>
-          <w:b/>
-          <w:bCs/>
-          <w:sz w:val="32"/>
-          <w:szCs w:val="32"/>
-          <w:lang w:val="en-US"/>
-        </w:rPr>
-      </w:pPr>
-      <w:r>
-        <w:rPr>
-          <w:b/>
-          <w:bCs/>
-          <w:sz w:val="32"/>
-          <w:szCs w:val="32"/>
-          <w:lang w:val="en-US"/>
-        </w:rPr>
-        <w:t>Figures</w:t>
-      </w:r>
     </w:p>
     <w:p>
       <w:pPr>
@@ -1596,35 +1596,14 @@
           <w:lang w:val="en-US"/>
         </w:rPr>
       </w:pPr>
-      <w:r>
-        <w:rPr>
-          <w:szCs w:val="24"/>
-          <w:lang w:val="en-US"/>
-        </w:rPr>
-        <w:fldChar w:fldCharType="begin"/>
-      </w:r>
-      <w:r>
-        <w:rPr>
-          <w:szCs w:val="24"/>
-          <w:lang w:val="en-US"/>
-        </w:rPr>
-        <w:instrText xml:space="preserve"> TOC \h \z \c "Figure" </w:instrText>
-      </w:r>
-      <w:r>
-        <w:rPr>
-          <w:szCs w:val="24"/>
-          <w:lang w:val="en-US"/>
-        </w:rPr>
-        <w:fldChar w:fldCharType="separate"/>
-      </w:r>
-      <w:hyperlink w:anchor="_Toc529536536" w:history="1">
+      <w:hyperlink w:anchor="_Toc24701031" w:history="1">
         <w:r>
           <w:rPr>
             <w:rStyle w:val="Hyperlink"/>
             <w:noProof/>
             <w:lang w:val="en-US"/>
           </w:rPr>
-          <w:t>Figure 1: Component Overview</w:t>
+          <w:t>Figure 2: Component Configuration GUI for BRAMs</w:t>
         </w:r>
         <w:r>
           <w:rPr>
@@ -1645,7 +1624,7 @@
             <w:noProof/>
             <w:webHidden/>
           </w:rPr>
-          <w:instrText xml:space="preserve"> PAGEREF _Toc529536536 \h </w:instrText>
+          <w:instrText xml:space="preserve"> PAGEREF _Toc24701031 \h </w:instrText>
         </w:r>
         <w:r>
           <w:rPr>
@@ -1665,7 +1644,7 @@
             <w:noProof/>
             <w:webHidden/>
           </w:rPr>
-          <w:t>4</w:t>
+          <w:t>5</w:t>
         </w:r>
         <w:r>
           <w:rPr>
@@ -1690,14 +1669,14 @@
           <w:lang w:val="en-US"/>
         </w:rPr>
       </w:pPr>
-      <w:hyperlink w:anchor="_Toc529536537" w:history="1">
+      <w:hyperlink w:anchor="_Toc24701032" w:history="1">
         <w:r>
           <w:rPr>
             <w:rStyle w:val="Hyperlink"/>
             <w:noProof/>
             <w:lang w:val="en-US"/>
           </w:rPr>
-          <w:t>Figure 2: Component Configuration GUI</w:t>
+          <w:t>Figure 2: Component Configuration GUI for DSP Slices</w:t>
         </w:r>
         <w:r>
           <w:rPr>
@@ -1718,7 +1697,7 @@
             <w:noProof/>
             <w:webHidden/>
           </w:rPr>
-          <w:instrText xml:space="preserve"> PAGEREF _Toc529536537 \h </w:instrText>
+          <w:instrText xml:space="preserve"> PAGEREF _Toc24701032 \h </w:instrText>
         </w:r>
         <w:r>
           <w:rPr>
@@ -1738,7 +1717,7 @@
             <w:noProof/>
             <w:webHidden/>
           </w:rPr>
-          <w:t>4</w:t>
+          <w:t>6</w:t>
         </w:r>
         <w:r>
           <w:rPr>
@@ -1763,14 +1742,14 @@
           <w:lang w:val="en-US"/>
         </w:rPr>
       </w:pPr>
-      <w:hyperlink w:anchor="_Toc529536538" w:history="1">
+      <w:hyperlink w:anchor="_Toc24701033" w:history="1">
         <w:r>
           <w:rPr>
             <w:rStyle w:val="Hyperlink"/>
             <w:noProof/>
             <w:lang w:val="en-US"/>
           </w:rPr>
-          <w:t>Figure 3: Architecture Overview</w:t>
+          <w:t>Figure 3: Pattern Generator</w:t>
         </w:r>
         <w:r>
           <w:rPr>
@@ -1791,7 +1770,13 @@
             <w:noProof/>
             <w:webHidden/>
           </w:rPr>
-          <w:instrText xml:space="preserve"> PAGEREF _Toc529536538 \h </w:instrText>
+          <w:instrText xml:space="preserve"> PAGEREF _Toc24701033 \h </w:instrText>
+        </w:r>
+        <w:r>
+          <w:rPr>
+            <w:noProof/>
+            <w:webHidden/>
+          </w:rPr>
         </w:r>
         <w:r>
           <w:rPr>
@@ -1802,13 +1787,10 @@
         </w:r>
         <w:r>
           <w:rPr>
-            <w:b/>
-            <w:bCs/>
-            <w:noProof/>
-            <w:webHidden/>
-            <w:lang w:val="en-US"/>
-          </w:rPr>
-          <w:t>Error! Bookmark not defined.</w:t>
+            <w:noProof/>
+            <w:webHidden/>
+          </w:rPr>
+          <w:t>7</w:t>
         </w:r>
         <w:r>
           <w:rPr>
@@ -1833,14 +1815,14 @@
           <w:lang w:val="en-US"/>
         </w:rPr>
       </w:pPr>
-      <w:hyperlink w:anchor="_Toc529536539" w:history="1">
+      <w:hyperlink w:anchor="_Toc24701034" w:history="1">
         <w:r>
           <w:rPr>
             <w:rStyle w:val="Hyperlink"/>
             <w:noProof/>
             <w:lang w:val="en-US"/>
           </w:rPr>
-          <w:t>Figure 4: CPOL and CPHA meaning</w:t>
+          <w:t>Figure 4: FF Implementation</w:t>
         </w:r>
         <w:r>
           <w:rPr>
@@ -1861,7 +1843,13 @@
             <w:noProof/>
             <w:webHidden/>
           </w:rPr>
-          <w:instrText xml:space="preserve"> PAGEREF _Toc529536539 \h </w:instrText>
+          <w:instrText xml:space="preserve"> PAGEREF _Toc24701034 \h </w:instrText>
+        </w:r>
+        <w:r>
+          <w:rPr>
+            <w:noProof/>
+            <w:webHidden/>
+          </w:rPr>
         </w:r>
         <w:r>
           <w:rPr>
@@ -1872,13 +1860,83 @@
         </w:r>
         <w:r>
           <w:rPr>
-            <w:b/>
-            <w:bCs/>
-            <w:noProof/>
-            <w:webHidden/>
+            <w:noProof/>
+            <w:webHidden/>
+          </w:rPr>
+          <w:t>7</w:t>
+        </w:r>
+        <w:r>
+          <w:rPr>
+            <w:noProof/>
+            <w:webHidden/>
+          </w:rPr>
+          <w:fldChar w:fldCharType="end"/>
+        </w:r>
+      </w:hyperlink>
+    </w:p>
+    <w:p>
+      <w:pPr>
+        <w:pStyle w:val="TableofFigures"/>
+        <w:tabs>
+          <w:tab w:val="right" w:leader="dot" w:pos="10195"/>
+        </w:tabs>
+        <w:rPr>
+          <w:rFonts w:asciiTheme="minorHAnsi" w:eastAsiaTheme="minorEastAsia" w:hAnsiTheme="minorHAnsi" w:cstheme="minorBidi"/>
+          <w:noProof/>
+          <w:sz w:val="22"/>
+          <w:szCs w:val="22"/>
+          <w:lang w:val="en-US"/>
+        </w:rPr>
+      </w:pPr>
+      <w:hyperlink w:anchor="_Toc24701035" w:history="1">
+        <w:r>
+          <w:rPr>
+            <w:rStyle w:val="Hyperlink"/>
+            <w:noProof/>
             <w:lang w:val="en-US"/>
           </w:rPr>
-          <w:t>Error! Bookmark not defined.</w:t>
+          <w:t>Figure 5: Logic between FFs</w:t>
+        </w:r>
+        <w:r>
+          <w:rPr>
+            <w:noProof/>
+            <w:webHidden/>
+          </w:rPr>
+          <w:tab/>
+        </w:r>
+        <w:r>
+          <w:rPr>
+            <w:noProof/>
+            <w:webHidden/>
+          </w:rPr>
+          <w:fldChar w:fldCharType="begin"/>
+        </w:r>
+        <w:r>
+          <w:rPr>
+            <w:noProof/>
+            <w:webHidden/>
+          </w:rPr>
+          <w:instrText xml:space="preserve"> PAGEREF _Toc24701035 \h </w:instrText>
+        </w:r>
+        <w:r>
+          <w:rPr>
+            <w:noProof/>
+            <w:webHidden/>
+          </w:rPr>
+        </w:r>
+        <w:r>
+          <w:rPr>
+            <w:noProof/>
+            <w:webHidden/>
+          </w:rPr>
+          <w:fldChar w:fldCharType="separate"/>
+        </w:r>
+        <w:r>
+          <w:rPr>
+            <w:noProof/>
+            <w:webHidden/>
+          </w:rPr>
+          <w:t>8</w:t>
         </w:r>
         <w:r>
           <w:rPr>
@@ -1891,6 +1949,225 @@
     </w:p>
     <w:p>
       <w:pPr>
+        <w:pStyle w:val="TableofFigures"/>
+        <w:tabs>
+          <w:tab w:val="right" w:leader="dot" w:pos="10195"/>
+        </w:tabs>
+        <w:rPr>
+          <w:rFonts w:asciiTheme="minorHAnsi" w:eastAsiaTheme="minorEastAsia" w:hAnsiTheme="minorHAnsi" w:cstheme="minorBidi"/>
+          <w:noProof/>
+          <w:sz w:val="22"/>
+          <w:szCs w:val="22"/>
+          <w:lang w:val="en-US"/>
+        </w:rPr>
+      </w:pPr>
+      <w:hyperlink w:anchor="_Toc24701036" w:history="1">
+        <w:r>
+          <w:rPr>
+            <w:rStyle w:val="Hyperlink"/>
+            <w:noProof/>
+            <w:lang w:val="en-US"/>
+          </w:rPr>
+          <w:t>Figure 6: Logic between FFs (next clock cycle)</w:t>
+        </w:r>
+        <w:r>
+          <w:rPr>
+            <w:noProof/>
+            <w:webHidden/>
+          </w:rPr>
+          <w:tab/>
+        </w:r>
+        <w:r>
+          <w:rPr>
+            <w:noProof/>
+            <w:webHidden/>
+          </w:rPr>
+          <w:fldChar w:fldCharType="begin"/>
+        </w:r>
+        <w:r>
+          <w:rPr>
+            <w:noProof/>
+            <w:webHidden/>
+          </w:rPr>
+          <w:instrText xml:space="preserve"> PAGEREF _Toc24701036 \h </w:instrText>
+        </w:r>
+        <w:r>
+          <w:rPr>
+            <w:noProof/>
+            <w:webHidden/>
+          </w:rPr>
+        </w:r>
+        <w:r>
+          <w:rPr>
+            <w:noProof/>
+            <w:webHidden/>
+          </w:rPr>
+          <w:fldChar w:fldCharType="separate"/>
+        </w:r>
+        <w:r>
+          <w:rPr>
+            <w:noProof/>
+            <w:webHidden/>
+          </w:rPr>
+          <w:t>8</w:t>
+        </w:r>
+        <w:r>
+          <w:rPr>
+            <w:noProof/>
+            <w:webHidden/>
+          </w:rPr>
+          <w:fldChar w:fldCharType="end"/>
+        </w:r>
+      </w:hyperlink>
+    </w:p>
+    <w:p>
+      <w:pPr>
+        <w:pStyle w:val="TableofFigures"/>
+        <w:tabs>
+          <w:tab w:val="right" w:leader="dot" w:pos="10195"/>
+        </w:tabs>
+        <w:rPr>
+          <w:rFonts w:asciiTheme="minorHAnsi" w:eastAsiaTheme="minorEastAsia" w:hAnsiTheme="minorHAnsi" w:cstheme="minorBidi"/>
+          <w:noProof/>
+          <w:sz w:val="22"/>
+          <w:szCs w:val="22"/>
+          <w:lang w:val="en-US"/>
+        </w:rPr>
+      </w:pPr>
+      <w:hyperlink w:anchor="_Toc24701037" w:history="1">
+        <w:r>
+          <w:rPr>
+            <w:rStyle w:val="Hyperlink"/>
+            <w:noProof/>
+            <w:lang w:val="en-US"/>
+          </w:rPr>
+          <w:t>Figure 7: SRL Implementation</w:t>
+        </w:r>
+        <w:r>
+          <w:rPr>
+            <w:noProof/>
+            <w:webHidden/>
+          </w:rPr>
+          <w:tab/>
+        </w:r>
+        <w:r>
+          <w:rPr>
+            <w:noProof/>
+            <w:webHidden/>
+          </w:rPr>
+          <w:fldChar w:fldCharType="begin"/>
+        </w:r>
+        <w:r>
+          <w:rPr>
+            <w:noProof/>
+            <w:webHidden/>
+          </w:rPr>
+          <w:instrText xml:space="preserve"> PAGEREF _Toc24701037 \h </w:instrText>
+        </w:r>
+        <w:r>
+          <w:rPr>
+            <w:noProof/>
+            <w:webHidden/>
+          </w:rPr>
+        </w:r>
+        <w:r>
+          <w:rPr>
+            <w:noProof/>
+            <w:webHidden/>
+          </w:rPr>
+          <w:fldChar w:fldCharType="separate"/>
+        </w:r>
+        <w:r>
+          <w:rPr>
+            <w:noProof/>
+            <w:webHidden/>
+          </w:rPr>
+          <w:t>8</w:t>
+        </w:r>
+        <w:r>
+          <w:rPr>
+            <w:noProof/>
+            <w:webHidden/>
+          </w:rPr>
+          <w:fldChar w:fldCharType="end"/>
+        </w:r>
+      </w:hyperlink>
+    </w:p>
+    <w:p>
+      <w:pPr>
+        <w:pStyle w:val="TableofFigures"/>
+        <w:tabs>
+          <w:tab w:val="right" w:leader="dot" w:pos="10195"/>
+        </w:tabs>
+        <w:rPr>
+          <w:rFonts w:asciiTheme="minorHAnsi" w:eastAsiaTheme="minorEastAsia" w:hAnsiTheme="minorHAnsi" w:cstheme="minorBidi"/>
+          <w:noProof/>
+          <w:sz w:val="22"/>
+          <w:szCs w:val="22"/>
+          <w:lang w:val="en-US"/>
+        </w:rPr>
+      </w:pPr>
+      <w:hyperlink w:anchor="_Toc24701038" w:history="1">
+        <w:r>
+          <w:rPr>
+            <w:rStyle w:val="Hyperlink"/>
+            <w:noProof/>
+            <w:lang w:val="en-US"/>
+          </w:rPr>
+          <w:t>Figure 8: BRAM Implementation</w:t>
+        </w:r>
+        <w:r>
+          <w:rPr>
+            <w:noProof/>
+            <w:webHidden/>
+          </w:rPr>
+          <w:tab/>
+        </w:r>
+        <w:r>
+          <w:rPr>
+            <w:noProof/>
+            <w:webHidden/>
+          </w:rPr>
+          <w:fldChar w:fldCharType="begin"/>
+        </w:r>
+        <w:r>
+          <w:rPr>
+            <w:noProof/>
+            <w:webHidden/>
+          </w:rPr>
+          <w:instrText xml:space="preserve"> PAGEREF _Toc24701038 \h </w:instrText>
+        </w:r>
+        <w:r>
+          <w:rPr>
+            <w:noProof/>
+            <w:webHidden/>
+          </w:rPr>
+        </w:r>
+        <w:r>
+          <w:rPr>
+            <w:noProof/>
+            <w:webHidden/>
+          </w:rPr>
+          <w:fldChar w:fldCharType="separate"/>
+        </w:r>
+        <w:r>
+          <w:rPr>
+            <w:noProof/>
+            <w:webHidden/>
+          </w:rPr>
+          <w:t>9</w:t>
+        </w:r>
+        <w:r>
+          <w:rPr>
+            <w:noProof/>
+            <w:webHidden/>
+          </w:rPr>
+          <w:fldChar w:fldCharType="end"/>
+        </w:r>
+      </w:hyperlink>
+    </w:p>
+    <w:p>
+      <w:pPr>
         <w:rPr>
           <w:lang w:val="en-US"/>
         </w:rPr>
@@ -1913,7 +2190,7 @@
         </w:rPr>
         <w:br w:type="page"/>
       </w:r>
-      <w:bookmarkStart w:id="1" w:name="_Toc529536521"/>
+      <w:bookmarkStart w:id="1" w:name="_Toc24701016"/>
       <w:r>
         <w:lastRenderedPageBreak/>
         <w:t>Introduction</w:t>
@@ -1959,7 +2236,7 @@
           <w:lang w:val="en-US"/>
         </w:rPr>
       </w:pPr>
-      <w:bookmarkStart w:id="2" w:name="_Toc529536522"/>
+      <w:bookmarkStart w:id="2" w:name="_Toc24701017"/>
       <w:r>
         <w:rPr>
           <w:lang w:val="en-US"/>
@@ -2006,7 +2283,7 @@
           <w:lang w:val="en-US"/>
         </w:rPr>
       </w:pPr>
-      <w:bookmarkStart w:id="3" w:name="_Toc529536523"/>
+      <w:bookmarkStart w:id="3" w:name="_Toc24701018"/>
       <w:r>
         <w:rPr>
           <w:lang w:val="en-US"/>
@@ -2083,7 +2360,7 @@
           <w:lang w:val="en-US"/>
         </w:rPr>
       </w:pPr>
-      <w:bookmarkStart w:id="4" w:name="_Toc529536524"/>
+      <w:bookmarkStart w:id="4" w:name="_Toc24701019"/>
       <w:r>
         <w:rPr>
           <w:lang w:val="en-US"/>
@@ -2250,7 +2527,7 @@
           <w:lang w:val="en-US"/>
         </w:rPr>
       </w:pPr>
-      <w:bookmarkStart w:id="5" w:name="_Toc529536525"/>
+      <w:bookmarkStart w:id="5" w:name="_Toc24701020"/>
       <w:r>
         <w:rPr>
           <w:lang w:val="en-US"/>
@@ -2299,7 +2576,7 @@
         </w:rPr>
         <w:br w:type="page"/>
       </w:r>
-      <w:bookmarkStart w:id="6" w:name="_Toc529536526"/>
+      <w:bookmarkStart w:id="6" w:name="_Toc24701021"/>
       <w:r>
         <w:rPr>
           <w:lang w:val="en-US"/>
@@ -2316,7 +2593,7 @@
           <w:lang w:val="en-US"/>
         </w:rPr>
       </w:pPr>
-      <w:bookmarkStart w:id="7" w:name="_Toc529536527"/>
+      <w:bookmarkStart w:id="7" w:name="_Toc24701022"/>
       <w:r>
         <w:rPr>
           <w:lang w:val="en-US"/>
@@ -2439,7 +2716,7 @@
           <w:lang w:val="en-US"/>
         </w:rPr>
       </w:pPr>
-      <w:bookmarkStart w:id="8" w:name="_Toc529536536"/>
+      <w:bookmarkStart w:id="8" w:name="_Toc24701029"/>
       <w:r>
         <w:rPr>
           <w:lang w:val="en-US"/>
@@ -2505,19 +2782,6 @@
     </w:p>
     <w:p>
       <w:pPr>
-        <w:rPr>
-          <w:lang w:val="en-US"/>
-        </w:rPr>
-      </w:pPr>
-      <w:r>
-        <w:rPr>
-          <w:lang w:val="en-US"/>
-        </w:rPr>
-        <w:t>The parameters are pretty self-explaining</w:t>
-      </w:r>
-    </w:p>
-    <w:p>
-      <w:pPr>
         <w:jc w:val="center"/>
         <w:rPr>
           <w:lang w:val="en-US"/>
@@ -2529,10 +2793,10 @@
           <w:lang w:val="en-US"/>
         </w:rPr>
         <w:drawing>
-          <wp:inline distT="0" distB="0" distL="0" distR="0" wp14:anchorId="0A30116D" wp14:editId="517E15B1">
-            <wp:extent cx="4638675" cy="3169117"/>
+          <wp:inline distT="0" distB="0" distL="0" distR="0" wp14:anchorId="279A4086" wp14:editId="6E279130">
+            <wp:extent cx="6480175" cy="3970020"/>
             <wp:effectExtent l="0" t="0" r="0" b="0"/>
-            <wp:docPr id="5" name="Picture 5"/>
+            <wp:docPr id="7" name="Picture 7"/>
             <wp:cNvGraphicFramePr>
               <a:graphicFrameLocks xmlns:a="http://schemas.openxmlformats.org/drawingml/2006/main" noChangeAspect="1"/>
             </wp:cNvGraphicFramePr>
@@ -2552,7 +2816,7 @@
                   <pic:spPr>
                     <a:xfrm>
                       <a:off x="0" y="0"/>
-                      <a:ext cx="4648691" cy="3175960"/>
+                      <a:ext cx="6480175" cy="3970020"/>
                     </a:xfrm>
                     <a:prstGeom prst="rect">
                       <a:avLst/>
@@ -2573,7 +2837,7 @@
           <w:lang w:val="en-US"/>
         </w:rPr>
       </w:pPr>
-      <w:bookmarkStart w:id="9" w:name="_Toc529536537"/>
+      <w:bookmarkStart w:id="9" w:name="_Toc24701030"/>
       <w:r>
         <w:rPr>
           <w:lang w:val="en-US"/>
@@ -2617,7 +2881,313 @@
         </w:rPr>
         <w:t>: Component Configuration GUI</w:t>
       </w:r>
+      <w:r>
+        <w:rPr>
+          <w:lang w:val="en-US"/>
+        </w:rPr>
+        <w:t xml:space="preserve"> for FPGA fabric</w:t>
+      </w:r>
       <w:bookmarkEnd w:id="9"/>
+    </w:p>
+    <w:p>
+      <w:pPr>
+        <w:rPr>
+          <w:lang w:val="en-US"/>
+        </w:rPr>
+      </w:pPr>
+      <w:r>
+        <w:rPr>
+          <w:lang w:val="en-US"/>
+        </w:rPr>
+        <w:t>For the FPGA fabric, a chain of FFs with optional logic between them and SRLs can be configured separately. For more details about the FF chain and the logic in between, see detailed description later in this document.</w:t>
+      </w:r>
+    </w:p>
+    <w:p>
+      <w:pPr>
+        <w:rPr>
+          <w:lang w:val="en-US"/>
+        </w:rPr>
+      </w:pPr>
+    </w:p>
+    <w:p>
+      <w:pPr>
+        <w:jc w:val="center"/>
+        <w:rPr>
+          <w:lang w:val="en-US"/>
+        </w:rPr>
+      </w:pPr>
+      <w:r>
+        <w:rPr>
+          <w:noProof/>
+          <w:lang w:val="en-US"/>
+        </w:rPr>
+        <w:lastRenderedPageBreak/>
+        <w:drawing>
+          <wp:inline distT="0" distB="0" distL="0" distR="0" wp14:anchorId="66B9725F" wp14:editId="731C5961">
+            <wp:extent cx="6480175" cy="3970020"/>
+            <wp:effectExtent l="0" t="0" r="0" b="0"/>
+            <wp:docPr id="9" name="Picture 9"/>
+            <wp:cNvGraphicFramePr>
+              <a:graphicFrameLocks xmlns:a="http://schemas.openxmlformats.org/drawingml/2006/main" noChangeAspect="1"/>
+            </wp:cNvGraphicFramePr>
+            <a:graphic xmlns:a="http://schemas.openxmlformats.org/drawingml/2006/main">
+              <a:graphicData uri="http://schemas.openxmlformats.org/drawingml/2006/picture">
+                <pic:pic xmlns:pic="http://schemas.openxmlformats.org/drawingml/2006/picture">
+                  <pic:nvPicPr>
+                    <pic:cNvPr id="1" name=""/>
+                    <pic:cNvPicPr/>
+                  </pic:nvPicPr>
+                  <pic:blipFill>
+                    <a:blip r:embed="rId10"/>
+                    <a:stretch>
+                      <a:fillRect/>
+                    </a:stretch>
+                  </pic:blipFill>
+                  <pic:spPr>
+                    <a:xfrm>
+                      <a:off x="0" y="0"/>
+                      <a:ext cx="6480175" cy="3970020"/>
+                    </a:xfrm>
+                    <a:prstGeom prst="rect">
+                      <a:avLst/>
+                    </a:prstGeom>
+                  </pic:spPr>
+                </pic:pic>
+              </a:graphicData>
+            </a:graphic>
+          </wp:inline>
+        </w:drawing>
+      </w:r>
+    </w:p>
+    <w:p>
+      <w:pPr>
+        <w:pStyle w:val="Caption"/>
+        <w:jc w:val="center"/>
+        <w:rPr>
+          <w:lang w:val="en-US"/>
+        </w:rPr>
+      </w:pPr>
+      <w:bookmarkStart w:id="10" w:name="_Toc24701031"/>
+      <w:r>
+        <w:rPr>
+          <w:lang w:val="en-US"/>
+        </w:rPr>
+        <w:t xml:space="preserve">Figure </w:t>
+      </w:r>
+      <w:r>
+        <w:rPr>
+          <w:lang w:val="en-US"/>
+        </w:rPr>
+        <w:fldChar w:fldCharType="begin"/>
+      </w:r>
+      <w:r>
+        <w:rPr>
+          <w:lang w:val="en-US"/>
+        </w:rPr>
+        <w:instrText xml:space="preserve"> SEQ Figure \* ARABIC </w:instrText>
+      </w:r>
+      <w:r>
+        <w:rPr>
+          <w:lang w:val="en-US"/>
+        </w:rPr>
+        <w:fldChar w:fldCharType="separate"/>
+      </w:r>
+      <w:r>
+        <w:rPr>
+          <w:noProof/>
+          <w:lang w:val="en-US"/>
+        </w:rPr>
+        <w:t>3</w:t>
+      </w:r>
+      <w:r>
+        <w:rPr>
+          <w:lang w:val="en-US"/>
+        </w:rPr>
+        <w:fldChar w:fldCharType="end"/>
+      </w:r>
+      <w:r>
+        <w:rPr>
+          <w:lang w:val="en-US"/>
+        </w:rPr>
+        <w:t>: Component Configuration GUI</w:t>
+      </w:r>
+      <w:r>
+        <w:rPr>
+          <w:lang w:val="en-US"/>
+        </w:rPr>
+        <w:t xml:space="preserve"> for </w:t>
+      </w:r>
+      <w:r>
+        <w:rPr>
+          <w:lang w:val="en-US"/>
+        </w:rPr>
+        <w:t>BRAMs</w:t>
+      </w:r>
+      <w:bookmarkEnd w:id="10"/>
+    </w:p>
+    <w:p>
+      <w:pPr>
+        <w:rPr>
+          <w:lang w:val="en-US"/>
+        </w:rPr>
+      </w:pPr>
+      <w:r>
+        <w:rPr>
+          <w:lang w:val="en-US"/>
+        </w:rPr>
+        <w:t>For BRAMs the settings are pretty self-explaining.</w:t>
+      </w:r>
+    </w:p>
+    <w:p>
+      <w:pPr>
+        <w:rPr>
+          <w:lang w:val="en-US"/>
+        </w:rPr>
+      </w:pPr>
+    </w:p>
+    <w:p>
+      <w:pPr>
+        <w:rPr>
+          <w:lang w:val="en-US"/>
+        </w:rPr>
+      </w:pPr>
+    </w:p>
+    <w:p>
+      <w:pPr>
+        <w:jc w:val="center"/>
+        <w:rPr>
+          <w:lang w:val="en-US"/>
+        </w:rPr>
+      </w:pPr>
+      <w:r>
+        <w:rPr>
+          <w:noProof/>
+          <w:lang w:val="en-US"/>
+        </w:rPr>
+        <w:lastRenderedPageBreak/>
+        <w:drawing>
+          <wp:inline distT="0" distB="0" distL="0" distR="0" wp14:anchorId="405BDECB" wp14:editId="61CBE569">
+            <wp:extent cx="6480175" cy="3970020"/>
+            <wp:effectExtent l="0" t="0" r="0" b="0"/>
+            <wp:docPr id="13" name="Picture 13"/>
+            <wp:cNvGraphicFramePr>
+              <a:graphicFrameLocks xmlns:a="http://schemas.openxmlformats.org/drawingml/2006/main" noChangeAspect="1"/>
+            </wp:cNvGraphicFramePr>
+            <a:graphic xmlns:a="http://schemas.openxmlformats.org/drawingml/2006/main">
+              <a:graphicData uri="http://schemas.openxmlformats.org/drawingml/2006/picture">
+                <pic:pic xmlns:pic="http://schemas.openxmlformats.org/drawingml/2006/picture">
+                  <pic:nvPicPr>
+                    <pic:cNvPr id="1" name=""/>
+                    <pic:cNvPicPr/>
+                  </pic:nvPicPr>
+                  <pic:blipFill>
+                    <a:blip r:embed="rId11"/>
+                    <a:stretch>
+                      <a:fillRect/>
+                    </a:stretch>
+                  </pic:blipFill>
+                  <pic:spPr>
+                    <a:xfrm>
+                      <a:off x="0" y="0"/>
+                      <a:ext cx="6480175" cy="3970020"/>
+                    </a:xfrm>
+                    <a:prstGeom prst="rect">
+                      <a:avLst/>
+                    </a:prstGeom>
+                  </pic:spPr>
+                </pic:pic>
+              </a:graphicData>
+            </a:graphic>
+          </wp:inline>
+        </w:drawing>
+      </w:r>
+    </w:p>
+    <w:p>
+      <w:pPr>
+        <w:pStyle w:val="Caption"/>
+        <w:jc w:val="center"/>
+        <w:rPr>
+          <w:lang w:val="en-US"/>
+        </w:rPr>
+      </w:pPr>
+      <w:bookmarkStart w:id="11" w:name="_Toc24701032"/>
+      <w:r>
+        <w:rPr>
+          <w:lang w:val="en-US"/>
+        </w:rPr>
+        <w:t xml:space="preserve">Figure </w:t>
+      </w:r>
+      <w:r>
+        <w:rPr>
+          <w:lang w:val="en-US"/>
+        </w:rPr>
+        <w:fldChar w:fldCharType="begin"/>
+      </w:r>
+      <w:r>
+        <w:rPr>
+          <w:lang w:val="en-US"/>
+        </w:rPr>
+        <w:instrText xml:space="preserve"> SEQ Figure \* ARABIC </w:instrText>
+      </w:r>
+      <w:r>
+        <w:rPr>
+          <w:lang w:val="en-US"/>
+        </w:rPr>
+        <w:fldChar w:fldCharType="separate"/>
+      </w:r>
+      <w:r>
+        <w:rPr>
+          <w:noProof/>
+          <w:lang w:val="en-US"/>
+        </w:rPr>
+        <w:t>4</w:t>
+      </w:r>
+      <w:r>
+        <w:rPr>
+          <w:lang w:val="en-US"/>
+        </w:rPr>
+        <w:fldChar w:fldCharType="end"/>
+      </w:r>
+      <w:r>
+        <w:rPr>
+          <w:lang w:val="en-US"/>
+        </w:rPr>
+        <w:t>: Component Configuration GUI</w:t>
+      </w:r>
+      <w:r>
+        <w:rPr>
+          <w:lang w:val="en-US"/>
+        </w:rPr>
+        <w:t xml:space="preserve"> for </w:t>
+      </w:r>
+      <w:r>
+        <w:rPr>
+          <w:lang w:val="en-US"/>
+        </w:rPr>
+        <w:t>DSP Slices</w:t>
+      </w:r>
+      <w:bookmarkEnd w:id="11"/>
+    </w:p>
+    <w:p>
+      <w:pPr>
+        <w:rPr>
+          <w:lang w:val="en-US"/>
+        </w:rPr>
+      </w:pPr>
+      <w:r>
+        <w:rPr>
+          <w:lang w:val="en-US"/>
+        </w:rPr>
+        <w:t>For DSP slices, a chain of multiply add operations is implemented. Width of multiplier inputs and the accumulator chain are configurable to match different DSP slice architectures.</w:t>
+      </w:r>
+    </w:p>
+    <w:p>
+      <w:pPr>
+        <w:jc w:val="center"/>
+        <w:rPr>
+          <w:lang w:val="en-US"/>
+        </w:rPr>
+      </w:pPr>
     </w:p>
     <w:p>
       <w:pPr>
@@ -2628,7 +3198,7 @@
           <w:lang w:val="en-US"/>
         </w:rPr>
       </w:pPr>
-      <w:bookmarkStart w:id="10" w:name="_Toc529536528"/>
+      <w:bookmarkStart w:id="12" w:name="_Toc24701023"/>
       <w:r>
         <w:rPr>
           <w:lang w:val="en-US"/>
@@ -2636,7 +3206,7 @@
         <w:lastRenderedPageBreak/>
         <w:t>Architecture</w:t>
       </w:r>
-      <w:bookmarkEnd w:id="10"/>
+      <w:bookmarkEnd w:id="12"/>
     </w:p>
     <w:p>
       <w:pPr>
@@ -2721,7 +3291,7 @@
                     </pic:cNvPicPr>
                   </pic:nvPicPr>
                   <pic:blipFill>
-                    <a:blip r:embed="rId10">
+                    <a:blip r:embed="rId12">
                       <a:extLst>
                         <a:ext uri="{28A0092B-C50C-407E-A947-70E740481C1C}">
                           <a14:useLocalDpi xmlns:a14="http://schemas.microsoft.com/office/drawing/2010/main" val="0"/>
@@ -2761,6 +3331,7 @@
           <w:lang w:val="en-US"/>
         </w:rPr>
       </w:pPr>
+      <w:bookmarkStart w:id="13" w:name="_Toc24701033"/>
       <w:r>
         <w:rPr>
           <w:lang w:val="en-US"/>
@@ -2790,7 +3361,7 @@
           <w:noProof/>
           <w:lang w:val="en-US"/>
         </w:rPr>
-        <w:t>3</w:t>
+        <w:t>5</w:t>
       </w:r>
       <w:r>
         <w:rPr>
@@ -2810,6 +3381,7 @@
         </w:rPr>
         <w:t>Pattern Generator</w:t>
       </w:r>
+      <w:bookmarkEnd w:id="13"/>
     </w:p>
     <w:p>
       <w:pPr>
@@ -2868,7 +3440,7 @@
                     </pic:cNvPicPr>
                   </pic:nvPicPr>
                   <pic:blipFill>
-                    <a:blip r:embed="rId11">
+                    <a:blip r:embed="rId13">
                       <a:extLst>
                         <a:ext uri="{28A0092B-C50C-407E-A947-70E740481C1C}">
                           <a14:useLocalDpi xmlns:a14="http://schemas.microsoft.com/office/drawing/2010/main" val="0"/>
@@ -2908,6 +3480,7 @@
           <w:lang w:val="en-US"/>
         </w:rPr>
       </w:pPr>
+      <w:bookmarkStart w:id="14" w:name="_Toc24701034"/>
       <w:r>
         <w:rPr>
           <w:lang w:val="en-US"/>
@@ -2937,7 +3510,7 @@
           <w:noProof/>
           <w:lang w:val="en-US"/>
         </w:rPr>
-        <w:t>4</w:t>
+        <w:t>6</w:t>
       </w:r>
       <w:r>
         <w:rPr>
@@ -2957,6 +3530,7 @@
         </w:rPr>
         <w:t>FF Implementation</w:t>
       </w:r>
+      <w:bookmarkEnd w:id="14"/>
     </w:p>
     <w:p>
       <w:pPr>
@@ -3036,9 +3610,9 @@
             <o:lock v:ext="edit" aspectratio="t"/>
           </v:shapetype>
           <v:shape id="_x0000_i1025" type="#_x0000_t75" style="width:417pt;height:284.25pt" o:ole="">
-            <v:imagedata r:id="rId12" o:title=""/>
+            <v:imagedata r:id="rId14" o:title=""/>
           </v:shape>
-          <o:OLEObject Type="Embed" ProgID="Visio.Drawing.15" ShapeID="_x0000_i1025" DrawAspect="Content" ObjectID="_1635247818" r:id="rId13"/>
+          <o:OLEObject Type="Embed" ProgID="Visio.Drawing.15" ShapeID="_x0000_i1025" DrawAspect="Content" ObjectID="_1635313816" r:id="rId15"/>
         </w:object>
       </w:r>
     </w:p>
@@ -3050,6 +3624,7 @@
           <w:lang w:val="en-US"/>
         </w:rPr>
       </w:pPr>
+      <w:bookmarkStart w:id="15" w:name="_Toc24701035"/>
       <w:r>
         <w:rPr>
           <w:lang w:val="en-US"/>
@@ -3079,7 +3654,7 @@
           <w:noProof/>
           <w:lang w:val="en-US"/>
         </w:rPr>
-        <w:t>5</w:t>
+        <w:t>7</w:t>
       </w:r>
       <w:r>
         <w:rPr>
@@ -3099,6 +3674,7 @@
         </w:rPr>
         <w:t>Logic between FFs</w:t>
       </w:r>
+      <w:bookmarkEnd w:id="15"/>
     </w:p>
     <w:p>
       <w:pPr>
@@ -3121,6 +3697,10 @@
         </w:rPr>
       </w:pPr>
       <w:r>
+        <w:rPr>
+          <w:noProof/>
+          <w:lang w:val="en-US"/>
+        </w:rPr>
         <w:drawing>
           <wp:inline distT="0" distB="0" distL="0" distR="0">
             <wp:extent cx="5320030" cy="285735"/>
@@ -3139,7 +3719,7 @@
                     </pic:cNvPicPr>
                   </pic:nvPicPr>
                   <pic:blipFill>
-                    <a:blip r:embed="rId14">
+                    <a:blip r:embed="rId16">
                       <a:extLst>
                         <a:ext uri="{28A0092B-C50C-407E-A947-70E740481C1C}">
                           <a14:useLocalDpi xmlns:a14="http://schemas.microsoft.com/office/drawing/2010/main" val="0"/>
@@ -3179,6 +3759,7 @@
           <w:lang w:val="en-US"/>
         </w:rPr>
       </w:pPr>
+      <w:bookmarkStart w:id="16" w:name="_Toc24701036"/>
       <w:r>
         <w:rPr>
           <w:lang w:val="en-US"/>
@@ -3208,7 +3789,7 @@
           <w:noProof/>
           <w:lang w:val="en-US"/>
         </w:rPr>
-        <w:t>6</w:t>
+        <w:t>8</w:t>
       </w:r>
       <w:r>
         <w:rPr>
@@ -3226,14 +3807,9 @@
         <w:rPr>
           <w:lang w:val="en-US"/>
         </w:rPr>
-        <w:t>Logic between FFs</w:t>
-      </w:r>
-      <w:r>
-        <w:rPr>
-          <w:lang w:val="en-US"/>
-        </w:rPr>
-        <w:t xml:space="preserve"> (next clock cycle)</w:t>
-      </w:r>
+        <w:t>Logic between FFs (next clock cycle)</w:t>
+      </w:r>
+      <w:bookmarkEnd w:id="16"/>
     </w:p>
     <w:p>
       <w:pPr>
@@ -3307,7 +3883,7 @@
                     </pic:cNvPicPr>
                   </pic:nvPicPr>
                   <pic:blipFill>
-                    <a:blip r:embed="rId15">
+                    <a:blip r:embed="rId17">
                       <a:extLst>
                         <a:ext uri="{28A0092B-C50C-407E-A947-70E740481C1C}">
                           <a14:useLocalDpi xmlns:a14="http://schemas.microsoft.com/office/drawing/2010/main" val="0"/>
@@ -3347,6 +3923,7 @@
           <w:lang w:val="en-US"/>
         </w:rPr>
       </w:pPr>
+      <w:bookmarkStart w:id="17" w:name="_Toc24701037"/>
       <w:r>
         <w:rPr>
           <w:lang w:val="en-US"/>
@@ -3376,7 +3953,7 @@
           <w:noProof/>
           <w:lang w:val="en-US"/>
         </w:rPr>
-        <w:t>7</w:t>
+        <w:t>9</w:t>
       </w:r>
       <w:r>
         <w:rPr>
@@ -3396,6 +3973,7 @@
         </w:rPr>
         <w:t>SRL Implementation</w:t>
       </w:r>
+      <w:bookmarkEnd w:id="17"/>
     </w:p>
     <w:p>
       <w:pPr>
@@ -3494,7 +4072,7 @@
                     </pic:cNvPicPr>
                   </pic:nvPicPr>
                   <pic:blipFill>
-                    <a:blip r:embed="rId16">
+                    <a:blip r:embed="rId18">
                       <a:extLst>
                         <a:ext uri="{28A0092B-C50C-407E-A947-70E740481C1C}">
                           <a14:useLocalDpi xmlns:a14="http://schemas.microsoft.com/office/drawing/2010/main" val="0"/>
@@ -3534,6 +4112,7 @@
           <w:lang w:val="en-US"/>
         </w:rPr>
       </w:pPr>
+      <w:bookmarkStart w:id="18" w:name="_Toc24701038"/>
       <w:r>
         <w:rPr>
           <w:lang w:val="en-US"/>
@@ -3563,7 +4142,7 @@
           <w:noProof/>
           <w:lang w:val="en-US"/>
         </w:rPr>
-        <w:t>8</w:t>
+        <w:t>10</w:t>
       </w:r>
       <w:r>
         <w:rPr>
@@ -3583,13 +4162,204 @@
         </w:rPr>
         <w:t>BRAM Implementation</w:t>
       </w:r>
-    </w:p>
-    <w:p>
-      <w:pPr>
-        <w:rPr>
-          <w:lang w:val="en-US"/>
-        </w:rPr>
-      </w:pPr>
+      <w:bookmarkEnd w:id="18"/>
+    </w:p>
+    <w:p>
+      <w:pPr>
+        <w:pStyle w:val="Heading3"/>
+        <w:pageBreakBefore/>
+        <w:rPr>
+          <w:lang w:val="en-US"/>
+        </w:rPr>
+      </w:pPr>
+      <w:r>
+        <w:rPr>
+          <w:lang w:val="en-US"/>
+        </w:rPr>
+        <w:lastRenderedPageBreak/>
+        <w:t>DSP</w:t>
+      </w:r>
+      <w:r>
+        <w:rPr>
+          <w:lang w:val="en-US"/>
+        </w:rPr>
+        <w:t xml:space="preserve"> Implementation</w:t>
+      </w:r>
+    </w:p>
+    <w:p>
+      <w:pPr>
+        <w:rPr>
+          <w:lang w:val="en-US"/>
+        </w:rPr>
+      </w:pPr>
+      <w:r>
+        <w:rPr>
+          <w:lang w:val="en-US"/>
+        </w:rPr>
+        <w:t>For DSP Slices a chain of multiply/add operations is implanted. The implementation is written in a way to match the Xilinx DSP slice architecture that was not changed for many years now, so it is assumed it will stay like that in future.</w:t>
+      </w:r>
+    </w:p>
+    <w:p>
+      <w:pPr>
+        <w:rPr>
+          <w:lang w:val="en-US"/>
+        </w:rPr>
+      </w:pPr>
+      <w:r>
+        <w:rPr>
+          <w:lang w:val="en-US"/>
+        </w:rPr>
+        <w:t>Inputs A/B are both toggling between two patterns (A1/A2 resp. B1/B2) every two cycles. This leads to the following calculations happening in an endless loop:</w:t>
+      </w:r>
+    </w:p>
+    <w:p>
+      <w:pPr>
+        <w:pStyle w:val="ListParagraph"/>
+        <w:numPr>
+          <w:ilvl w:val="0"/>
+          <w:numId w:val="26"/>
+        </w:numPr>
+        <w:rPr>
+          <w:lang w:val="en-US"/>
+        </w:rPr>
+      </w:pPr>
+      <w:r>
+        <w:rPr>
+          <w:lang w:val="en-US"/>
+        </w:rPr>
+        <w:t>A1 x B1</w:t>
+      </w:r>
+    </w:p>
+    <w:p>
+      <w:pPr>
+        <w:pStyle w:val="ListParagraph"/>
+        <w:numPr>
+          <w:ilvl w:val="0"/>
+          <w:numId w:val="26"/>
+        </w:numPr>
+        <w:rPr>
+          <w:lang w:val="en-US"/>
+        </w:rPr>
+      </w:pPr>
+      <w:r>
+        <w:rPr>
+          <w:lang w:val="en-US"/>
+        </w:rPr>
+        <w:t>A2 x B1</w:t>
+      </w:r>
+    </w:p>
+    <w:p>
+      <w:pPr>
+        <w:pStyle w:val="ListParagraph"/>
+        <w:numPr>
+          <w:ilvl w:val="0"/>
+          <w:numId w:val="26"/>
+        </w:numPr>
+        <w:rPr>
+          <w:lang w:val="en-US"/>
+        </w:rPr>
+      </w:pPr>
+      <w:r>
+        <w:rPr>
+          <w:lang w:val="en-US"/>
+        </w:rPr>
+        <w:t>A2 x B2</w:t>
+      </w:r>
+    </w:p>
+    <w:p>
+      <w:pPr>
+        <w:pStyle w:val="ListParagraph"/>
+        <w:numPr>
+          <w:ilvl w:val="0"/>
+          <w:numId w:val="26"/>
+        </w:numPr>
+        <w:rPr>
+          <w:lang w:val="en-US"/>
+        </w:rPr>
+      </w:pPr>
+      <w:r>
+        <w:rPr>
+          <w:lang w:val="en-US"/>
+        </w:rPr>
+        <w:t>A2 x B1</w:t>
+      </w:r>
+    </w:p>
+    <w:p>
+      <w:pPr>
+        <w:rPr>
+          <w:lang w:val="en-US"/>
+        </w:rPr>
+      </w:pPr>
+      <w:r>
+        <w:rPr>
+          <w:lang w:val="en-US"/>
+        </w:rPr>
+        <w:t>Worst case power is consumed if the Patterns +1/-1 are used (in this case all bits toggle every cycle).</w:t>
+      </w:r>
+    </w:p>
+    <w:p>
+      <w:pPr>
+        <w:rPr>
+          <w:lang w:val="en-US"/>
+        </w:rPr>
+      </w:pPr>
+    </w:p>
+    <w:p>
+      <w:pPr>
+        <w:rPr>
+          <w:lang w:val="en-US"/>
+        </w:rPr>
+      </w:pPr>
+      <w:r>
+        <w:drawing>
+          <wp:inline distT="0" distB="0" distL="0" distR="0">
+            <wp:extent cx="6124575" cy="3582299"/>
+            <wp:effectExtent l="0" t="0" r="0" b="0"/>
+            <wp:docPr id="14" name="Picture 14"/>
+            <wp:cNvGraphicFramePr>
+              <a:graphicFrameLocks xmlns:a="http://schemas.openxmlformats.org/drawingml/2006/main" noChangeAspect="1"/>
+            </wp:cNvGraphicFramePr>
+            <a:graphic xmlns:a="http://schemas.openxmlformats.org/drawingml/2006/main">
+              <a:graphicData uri="http://schemas.openxmlformats.org/drawingml/2006/picture">
+                <pic:pic xmlns:pic="http://schemas.openxmlformats.org/drawingml/2006/picture">
+                  <pic:nvPicPr>
+                    <pic:cNvPr id="0" name="Picture 3"/>
+                    <pic:cNvPicPr>
+                      <a:picLocks noChangeAspect="1" noChangeArrowheads="1"/>
+                    </pic:cNvPicPr>
+                  </pic:nvPicPr>
+                  <pic:blipFill>
+                    <a:blip r:embed="rId19">
+                      <a:extLst>
+                        <a:ext uri="{28A0092B-C50C-407E-A947-70E740481C1C}">
+                          <a14:useLocalDpi xmlns:a14="http://schemas.microsoft.com/office/drawing/2010/main" val="0"/>
+                        </a:ext>
+                      </a:extLst>
+                    </a:blip>
+                    <a:srcRect/>
+                    <a:stretch>
+                      <a:fillRect/>
+                    </a:stretch>
+                  </pic:blipFill>
+                  <pic:spPr bwMode="auto">
+                    <a:xfrm>
+                      <a:off x="0" y="0"/>
+                      <a:ext cx="6135253" cy="3588544"/>
+                    </a:xfrm>
+                    <a:prstGeom prst="rect">
+                      <a:avLst/>
+                    </a:prstGeom>
+                    <a:noFill/>
+                    <a:ln>
+                      <a:noFill/>
+                    </a:ln>
+                  </pic:spPr>
+                </pic:pic>
+              </a:graphicData>
+            </a:graphic>
+          </wp:inline>
+        </w:drawing>
+      </w:r>
     </w:p>
     <w:p>
       <w:pPr>
@@ -3600,7 +4370,7 @@
           <w:lang w:val="en-US"/>
         </w:rPr>
       </w:pPr>
-      <w:bookmarkStart w:id="11" w:name="_Toc529536530"/>
+      <w:bookmarkStart w:id="19" w:name="_Toc24701024"/>
       <w:r>
         <w:rPr>
           <w:lang w:val="en-US"/>
@@ -3608,7 +4378,7 @@
         <w:lastRenderedPageBreak/>
         <w:t>Register Bank Description</w:t>
       </w:r>
-      <w:bookmarkEnd w:id="11"/>
+      <w:bookmarkEnd w:id="19"/>
     </w:p>
     <w:p>
       <w:pPr>
@@ -3617,15 +4387,15 @@
           <w:lang w:val="en-US"/>
         </w:rPr>
       </w:pPr>
-      <w:bookmarkStart w:id="12" w:name="_Toc529536531"/>
-      <w:bookmarkStart w:id="13" w:name="_Toc200798955"/>
+      <w:bookmarkStart w:id="20" w:name="_Toc200798955"/>
+      <w:bookmarkStart w:id="21" w:name="_Toc24701025"/>
       <w:r>
         <w:rPr>
           <w:lang w:val="en-US"/>
         </w:rPr>
         <w:t>Configuration</w:t>
       </w:r>
-      <w:bookmarkEnd w:id="12"/>
+      <w:bookmarkEnd w:id="21"/>
       <w:r>
         <w:rPr>
           <w:lang w:val="en-US"/>
@@ -4164,7 +4934,96 @@
               <w:pStyle w:val="TableText"/>
             </w:pPr>
             <w:r>
-              <w:t>0x0C</w:t>
+              <w:t>0x0</w:t>
+            </w:r>
+            <w:r>
+              <w:t>C</w:t>
+            </w:r>
+          </w:p>
+        </w:tc>
+        <w:tc>
+          <w:tcPr>
+            <w:tcW w:w="865" w:type="dxa"/>
+          </w:tcPr>
+          <w:p>
+            <w:pPr>
+              <w:pStyle w:val="TableText"/>
+            </w:pPr>
+            <w:r>
+              <w:t>R/W</w:t>
+            </w:r>
+          </w:p>
+        </w:tc>
+        <w:tc>
+          <w:tcPr>
+            <w:tcW w:w="906" w:type="dxa"/>
+          </w:tcPr>
+          <w:p>
+            <w:pPr>
+              <w:pStyle w:val="TableText"/>
+            </w:pPr>
+            <w:r>
+              <w:t>0</w:t>
+            </w:r>
+          </w:p>
+        </w:tc>
+        <w:tc>
+          <w:tcPr>
+            <w:tcW w:w="2198" w:type="dxa"/>
+          </w:tcPr>
+          <w:p>
+            <w:pPr>
+              <w:pStyle w:val="TableText"/>
+            </w:pPr>
+            <w:r>
+              <w:t>EnaDsp</w:t>
+            </w:r>
+          </w:p>
+        </w:tc>
+        <w:tc>
+          <w:tcPr>
+            <w:tcW w:w="4784" w:type="dxa"/>
+          </w:tcPr>
+          <w:p>
+            <w:pPr>
+              <w:pStyle w:val="TableText"/>
+              <w:jc w:val="left"/>
+            </w:pPr>
+            <w:r>
+              <w:t xml:space="preserve">Enable </w:t>
+            </w:r>
+            <w:r>
+              <w:t>DSP</w:t>
+            </w:r>
+            <w:r>
+              <w:t xml:space="preserve"> chain (reset value = 1)</w:t>
+            </w:r>
+          </w:p>
+          <w:p>
+            <w:pPr>
+              <w:pStyle w:val="TableText"/>
+              <w:jc w:val="left"/>
+            </w:pPr>
+            <w:r>
+              <w:t>Enabled if EnaDsp = 1 and EnaDsp</w:t>
+            </w:r>
+            <w:r>
+              <w:t xml:space="preserve"> = 1</w:t>
+            </w:r>
+          </w:p>
+        </w:tc>
+      </w:tr>
+      <w:tr>
+        <w:tc>
+          <w:tcPr>
+            <w:tcW w:w="1630" w:type="dxa"/>
+          </w:tcPr>
+          <w:p>
+            <w:pPr>
+              <w:pStyle w:val="TableText"/>
+            </w:pPr>
+            <w:r>
+              <w:t>0x10</w:t>
             </w:r>
           </w:p>
         </w:tc>
@@ -4232,7 +5091,7 @@
               <w:pStyle w:val="TableText"/>
             </w:pPr>
             <w:r>
-              <w:t>0x10</w:t>
+              <w:t>0x20</w:t>
             </w:r>
           </w:p>
         </w:tc>
@@ -4300,7 +5159,7 @@
               <w:pStyle w:val="TableText"/>
             </w:pPr>
             <w:r>
-              <w:t>0x14</w:t>
+              <w:t>0x24</w:t>
             </w:r>
           </w:p>
         </w:tc>
@@ -4368,7 +5227,7 @@
               <w:pStyle w:val="TableText"/>
             </w:pPr>
             <w:r>
-              <w:t>0x18</w:t>
+              <w:t>0x28</w:t>
             </w:r>
           </w:p>
         </w:tc>
@@ -4426,6 +5285,302 @@
           </w:p>
         </w:tc>
       </w:tr>
+      <w:tr>
+        <w:tc>
+          <w:tcPr>
+            <w:tcW w:w="1630" w:type="dxa"/>
+          </w:tcPr>
+          <w:p>
+            <w:pPr>
+              <w:pStyle w:val="TableText"/>
+            </w:pPr>
+            <w:r>
+              <w:t>0x30</w:t>
+            </w:r>
+          </w:p>
+        </w:tc>
+        <w:tc>
+          <w:tcPr>
+            <w:tcW w:w="865" w:type="dxa"/>
+          </w:tcPr>
+          <w:p>
+            <w:pPr>
+              <w:pStyle w:val="TableText"/>
+            </w:pPr>
+            <w:r>
+              <w:t>RW</w:t>
+            </w:r>
+          </w:p>
+        </w:tc>
+        <w:tc>
+          <w:tcPr>
+            <w:tcW w:w="906" w:type="dxa"/>
+          </w:tcPr>
+          <w:p>
+            <w:pPr>
+              <w:pStyle w:val="TableText"/>
+            </w:pPr>
+            <w:r>
+              <w:t>31:0</w:t>
+            </w:r>
+          </w:p>
+        </w:tc>
+        <w:tc>
+          <w:tcPr>
+            <w:tcW w:w="2198" w:type="dxa"/>
+          </w:tcPr>
+          <w:p>
+            <w:pPr>
+              <w:pStyle w:val="TableText"/>
+            </w:pPr>
+            <w:r>
+              <w:t>PatternDspA1</w:t>
+            </w:r>
+          </w:p>
+        </w:tc>
+        <w:tc>
+          <w:tcPr>
+            <w:tcW w:w="4784" w:type="dxa"/>
+          </w:tcPr>
+          <w:p>
+            <w:pPr>
+              <w:pStyle w:val="TableText"/>
+              <w:jc w:val="left"/>
+            </w:pPr>
+            <w:r>
+              <w:t>Pattern A1 for the DSP chain (lower N bits are used)</w:t>
+            </w:r>
+          </w:p>
+        </w:tc>
+      </w:tr>
+      <w:tr>
+        <w:tc>
+          <w:tcPr>
+            <w:tcW w:w="1630" w:type="dxa"/>
+          </w:tcPr>
+          <w:p>
+            <w:pPr>
+              <w:pStyle w:val="TableText"/>
+            </w:pPr>
+            <w:r>
+              <w:t>0x3</w:t>
+            </w:r>
+            <w:r>
+              <w:t>4</w:t>
+            </w:r>
+          </w:p>
+        </w:tc>
+        <w:tc>
+          <w:tcPr>
+            <w:tcW w:w="865" w:type="dxa"/>
+          </w:tcPr>
+          <w:p>
+            <w:pPr>
+              <w:pStyle w:val="TableText"/>
+            </w:pPr>
+            <w:r>
+              <w:t>RW</w:t>
+            </w:r>
+          </w:p>
+        </w:tc>
+        <w:tc>
+          <w:tcPr>
+            <w:tcW w:w="906" w:type="dxa"/>
+          </w:tcPr>
+          <w:p>
+            <w:pPr>
+              <w:pStyle w:val="TableText"/>
+            </w:pPr>
+            <w:r>
+              <w:t>31:0</w:t>
+            </w:r>
+          </w:p>
+        </w:tc>
+        <w:tc>
+          <w:tcPr>
+            <w:tcW w:w="2198" w:type="dxa"/>
+          </w:tcPr>
+          <w:p>
+            <w:pPr>
+              <w:pStyle w:val="TableText"/>
+            </w:pPr>
+            <w:r>
+              <w:t>PatternDspA</w:t>
+            </w:r>
+            <w:r>
+              <w:t>2</w:t>
+            </w:r>
+          </w:p>
+        </w:tc>
+        <w:tc>
+          <w:tcPr>
+            <w:tcW w:w="4784" w:type="dxa"/>
+          </w:tcPr>
+          <w:p>
+            <w:pPr>
+              <w:pStyle w:val="TableText"/>
+              <w:jc w:val="left"/>
+            </w:pPr>
+            <w:r>
+              <w:t>Pattern A2</w:t>
+            </w:r>
+            <w:r>
+              <w:t xml:space="preserve"> for the DSP chain (lower N bits are used)</w:t>
+            </w:r>
+          </w:p>
+        </w:tc>
+      </w:tr>
+      <w:tr>
+        <w:tc>
+          <w:tcPr>
+            <w:tcW w:w="1630" w:type="dxa"/>
+          </w:tcPr>
+          <w:p>
+            <w:pPr>
+              <w:pStyle w:val="TableText"/>
+            </w:pPr>
+            <w:r>
+              <w:t>0x3</w:t>
+            </w:r>
+            <w:r>
+              <w:t>8</w:t>
+            </w:r>
+          </w:p>
+        </w:tc>
+        <w:tc>
+          <w:tcPr>
+            <w:tcW w:w="865" w:type="dxa"/>
+          </w:tcPr>
+          <w:p>
+            <w:pPr>
+              <w:pStyle w:val="TableText"/>
+            </w:pPr>
+            <w:r>
+              <w:t>RW</w:t>
+            </w:r>
+          </w:p>
+        </w:tc>
+        <w:tc>
+          <w:tcPr>
+            <w:tcW w:w="906" w:type="dxa"/>
+          </w:tcPr>
+          <w:p>
+            <w:pPr>
+              <w:pStyle w:val="TableText"/>
+            </w:pPr>
+            <w:r>
+              <w:t>31:0</w:t>
+            </w:r>
+          </w:p>
+        </w:tc>
+        <w:tc>
+          <w:tcPr>
+            <w:tcW w:w="2198" w:type="dxa"/>
+          </w:tcPr>
+          <w:p>
+            <w:pPr>
+              <w:pStyle w:val="TableText"/>
+            </w:pPr>
+            <w:r>
+              <w:t>PatternDspB</w:t>
+            </w:r>
+            <w:r>
+              <w:t>1</w:t>
+            </w:r>
+          </w:p>
+        </w:tc>
+        <w:tc>
+          <w:tcPr>
+            <w:tcW w:w="4784" w:type="dxa"/>
+          </w:tcPr>
+          <w:p>
+            <w:pPr>
+              <w:pStyle w:val="TableText"/>
+              <w:jc w:val="left"/>
+            </w:pPr>
+            <w:r>
+              <w:t>Pattern B1</w:t>
+            </w:r>
+            <w:r>
+              <w:t xml:space="preserve"> for the DSP chain (lower N bits are used)</w:t>
+            </w:r>
+          </w:p>
+        </w:tc>
+      </w:tr>
+      <w:tr>
+        <w:tc>
+          <w:tcPr>
+            <w:tcW w:w="1630" w:type="dxa"/>
+          </w:tcPr>
+          <w:p>
+            <w:pPr>
+              <w:pStyle w:val="TableText"/>
+            </w:pPr>
+            <w:r>
+              <w:t>0x3</w:t>
+            </w:r>
+            <w:r>
+              <w:t>C</w:t>
+            </w:r>
+          </w:p>
+        </w:tc>
+        <w:tc>
+          <w:tcPr>
+            <w:tcW w:w="865" w:type="dxa"/>
+          </w:tcPr>
+          <w:p>
+            <w:pPr>
+              <w:pStyle w:val="TableText"/>
+            </w:pPr>
+            <w:r>
+              <w:t>RW</w:t>
+            </w:r>
+          </w:p>
+        </w:tc>
+        <w:tc>
+          <w:tcPr>
+            <w:tcW w:w="906" w:type="dxa"/>
+          </w:tcPr>
+          <w:p>
+            <w:pPr>
+              <w:pStyle w:val="TableText"/>
+            </w:pPr>
+            <w:r>
+              <w:t>31:0</w:t>
+            </w:r>
+          </w:p>
+        </w:tc>
+        <w:tc>
+          <w:tcPr>
+            <w:tcW w:w="2198" w:type="dxa"/>
+          </w:tcPr>
+          <w:p>
+            <w:pPr>
+              <w:pStyle w:val="TableText"/>
+            </w:pPr>
+            <w:r>
+              <w:t>PatternDspB2</w:t>
+            </w:r>
+          </w:p>
+        </w:tc>
+        <w:tc>
+          <w:tcPr>
+            <w:tcW w:w="4784" w:type="dxa"/>
+          </w:tcPr>
+          <w:p>
+            <w:pPr>
+              <w:pStyle w:val="TableText"/>
+              <w:jc w:val="left"/>
+            </w:pPr>
+            <w:r>
+              <w:t>Pattern B2</w:t>
+            </w:r>
+            <w:r>
+              <w:t xml:space="preserve"> for the DSP chain (lower N bits are used)</w:t>
+            </w:r>
+          </w:p>
+        </w:tc>
+      </w:tr>
     </w:tbl>
     <w:p>
       <w:pPr>
@@ -4435,7 +5590,7 @@
           <w:lang w:val="en-US"/>
         </w:rPr>
       </w:pPr>
-      <w:bookmarkStart w:id="14" w:name="_Toc328127517"/>
+      <w:bookmarkStart w:id="22" w:name="_Toc328127517"/>
       <w:r>
         <w:rPr>
           <w:lang w:val="en-US"/>
@@ -4479,7 +5634,7 @@
         </w:rPr>
         <w:t xml:space="preserve">: </w:t>
       </w:r>
-      <w:bookmarkEnd w:id="14"/>
+      <w:bookmarkEnd w:id="22"/>
       <w:r>
         <w:rPr>
           <w:lang w:val="en-US"/>
@@ -4514,7 +5669,7 @@
         </w:rPr>
       </w:pPr>
     </w:p>
-    <w:bookmarkEnd w:id="13"/>
+    <w:bookmarkEnd w:id="20"/>
     <w:p>
       <w:pPr>
         <w:pStyle w:val="Heading1"/>
@@ -4528,7 +5683,7 @@
         </w:rPr>
         <w:br w:type="page"/>
       </w:r>
-      <w:bookmarkStart w:id="15" w:name="_Toc529536532"/>
+      <w:bookmarkStart w:id="23" w:name="_Toc24701026"/>
       <w:r>
         <w:rPr>
           <w:lang w:val="en-US"/>
@@ -4536,7 +5691,7 @@
         <w:lastRenderedPageBreak/>
         <w:t>Developer Information</w:t>
       </w:r>
-      <w:bookmarkEnd w:id="15"/>
+      <w:bookmarkEnd w:id="23"/>
       <w:r>
         <w:rPr>
           <w:lang w:val="en-US"/>
@@ -4551,12 +5706,14 @@
           <w:lang w:val="en-US"/>
         </w:rPr>
       </w:pPr>
+      <w:bookmarkStart w:id="24" w:name="_Toc24701027"/>
       <w:r>
         <w:rPr>
           <w:lang w:val="en-US"/>
         </w:rPr>
         <w:t>Generate Fast Transients</w:t>
       </w:r>
+      <w:bookmarkEnd w:id="24"/>
     </w:p>
     <w:p>
       <w:pPr>
@@ -4610,14 +5767,14 @@
           <w:lang w:val="en-US"/>
         </w:rPr>
       </w:pPr>
-      <w:bookmarkStart w:id="16" w:name="_Toc529536535"/>
+      <w:bookmarkStart w:id="25" w:name="_Toc24701028"/>
       <w:r>
         <w:rPr>
           <w:lang w:val="en-US"/>
         </w:rPr>
         <w:t>Packaging</w:t>
       </w:r>
-      <w:bookmarkEnd w:id="16"/>
+      <w:bookmarkEnd w:id="25"/>
     </w:p>
     <w:p>
       <w:pPr>
@@ -4692,8 +5849,8 @@
       <w:bookmarkEnd w:id="0"/>
     </w:p>
     <w:sectPr>
-      <w:headerReference w:type="default" r:id="rId17"/>
-      <w:footerReference w:type="default" r:id="rId18"/>
+      <w:headerReference w:type="default" r:id="rId20"/>
+      <w:footerReference w:type="default" r:id="rId21"/>
       <w:pgSz w:w="11907" w:h="16840" w:code="9"/>
       <w:pgMar w:top="1701" w:right="851" w:bottom="1134" w:left="851" w:header="794" w:footer="510" w:gutter="0"/>
       <w:paperSrc w:first="15" w:other="15"/>
@@ -4818,7 +5975,7 @@
         </mc:Choice>
         <mc:Fallback>
           <w:pict>
-            <v:line w14:anchorId="0855313A" id="Line 2" o:spid="_x0000_s1026" style="position:absolute;z-index:251658240;visibility:visible;mso-wrap-style:square;mso-width-percent:0;mso-height-percent:0;mso-wrap-distance-left:9pt;mso-wrap-distance-top:0;mso-wrap-distance-right:9pt;mso-wrap-distance-bottom:0;mso-position-horizontal:absolute;mso-position-horizontal-relative:page;mso-position-vertical:absolute;mso-position-vertical-relative:page;mso-width-percent:0;mso-height-percent:0;mso-width-relative:page;mso-height-relative:page" from="42.55pt,802.3pt" to="552.75pt,802.35pt" o:gfxdata="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" o:allowincell="f" strokecolor="blue" strokeweight="1.5pt">
+            <v:line w14:anchorId="121F9B63" id="Line 2" o:spid="_x0000_s1026" style="position:absolute;z-index:251658240;visibility:visible;mso-wrap-style:square;mso-width-percent:0;mso-height-percent:0;mso-wrap-distance-left:9pt;mso-wrap-distance-top:0;mso-wrap-distance-right:9pt;mso-wrap-distance-bottom:0;mso-position-horizontal:absolute;mso-position-horizontal-relative:page;mso-position-vertical:absolute;mso-position-vertical-relative:page;mso-width-percent:0;mso-height-percent:0;mso-width-relative:page;mso-height-relative:page" from="42.55pt,802.3pt" to="552.75pt,802.35pt" o:gfxdata="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" o:allowincell="f" strokecolor="blue" strokeweight="1.5pt">
               <v:stroke startarrowwidth="narrow" startarrowlength="short" endarrowwidth="narrow" endarrowlength="short"/>
               <w10:wrap anchorx="page" anchory="page"/>
             </v:line>
@@ -4906,7 +6063,7 @@
         <w:noProof/>
         <w:sz w:val="16"/>
       </w:rPr>
-      <w:t>14.11.2019</w:t>
+      <w:t>15.11.2019</w:t>
     </w:r>
     <w:r>
       <w:rPr>
@@ -4967,7 +6124,7 @@
         <w:sz w:val="16"/>
         <w:szCs w:val="16"/>
       </w:rPr>
-      <w:t>6</w:t>
+      <w:t>12</w:t>
     </w:r>
     <w:r>
       <w:rPr>
@@ -5094,7 +6251,7 @@
         </mc:Choice>
         <mc:Fallback>
           <w:pict>
-            <v:line w14:anchorId="52422863" id="Line 1" o:spid="_x0000_s1026" style="position:absolute;z-index:251657216;visibility:visible;mso-wrap-style:square;mso-width-percent:0;mso-height-percent:0;mso-wrap-distance-left:9pt;mso-wrap-distance-top:0;mso-wrap-distance-right:9pt;mso-wrap-distance-bottom:0;mso-position-horizontal:absolute;mso-position-horizontal-relative:margin;mso-position-vertical:absolute;mso-position-vertical-relative:page;mso-width-percent:0;mso-height-percent:0;mso-width-relative:page;mso-height-relative:page" from="320.35pt,59.55pt" to="507.45pt,59.6pt" o:gfxdata="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" o:allowincell="f" strokecolor="blue" strokeweight="2pt">
+            <v:line w14:anchorId="56CB94BB" id="Line 1" o:spid="_x0000_s1026" style="position:absolute;z-index:251657216;visibility:visible;mso-wrap-style:square;mso-width-percent:0;mso-height-percent:0;mso-wrap-distance-left:9pt;mso-wrap-distance-top:0;mso-wrap-distance-right:9pt;mso-wrap-distance-bottom:0;mso-position-horizontal:absolute;mso-position-horizontal-relative:margin;mso-position-vertical:absolute;mso-position-vertical-relative:page;mso-width-percent:0;mso-height-percent:0;mso-width-relative:page;mso-height-relative:page" from="320.35pt,59.55pt" to="507.45pt,59.6pt" o:gfxdata="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" o:allowincell="f" strokecolor="blue" strokeweight="2pt">
               <v:stroke startarrowwidth="narrow" startarrowlength="short" endarrowwidth="narrow" endarrowlength="short"/>
               <w10:wrap anchorx="margin" anchory="page"/>
             </v:line>
@@ -8425,6 +9582,95 @@
       <w:rPr>
         <w:rFonts w:ascii="Wingdings" w:hAnsi="Wingdings" w:hint="default"/>
       </w:rPr>
+    </w:lvl>
+  </w:abstractNum>
+  <w:abstractNum w:abstractNumId="25" w15:restartNumberingAfterBreak="0">
+    <w:nsid w:val="7D197E0D"/>
+    <w:multiLevelType w:val="hybridMultilevel"/>
+    <w:tmpl w:val="17C43DAA"/>
+    <w:lvl w:ilvl="0" w:tplc="0409000F">
+      <w:start w:val="1"/>
+      <w:numFmt w:val="decimal"/>
+      <w:lvlText w:val="%1."/>
+      <w:lvlJc w:val="left"/>
+      <w:pPr>
+        <w:ind w:left="720" w:hanging="360"/>
+      </w:pPr>
+      <w:rPr>
+        <w:rFonts w:hint="default"/>
+      </w:rPr>
+    </w:lvl>
+    <w:lvl w:ilvl="1" w:tplc="04090019" w:tentative="1">
+      <w:start w:val="1"/>
+      <w:numFmt w:val="lowerLetter"/>
+      <w:lvlText w:val="%2."/>
+      <w:lvlJc w:val="left"/>
+      <w:pPr>
+        <w:ind w:left="1440" w:hanging="360"/>
+      </w:pPr>
+    </w:lvl>
+    <w:lvl w:ilvl="2" w:tplc="0409001B" w:tentative="1">
+      <w:start w:val="1"/>
+      <w:numFmt w:val="lowerRoman"/>
+      <w:lvlText w:val="%3."/>
+      <w:lvlJc w:val="right"/>
+      <w:pPr>
+        <w:ind w:left="2160" w:hanging="180"/>
+      </w:pPr>
+    </w:lvl>
+    <w:lvl w:ilvl="3" w:tplc="0409000F" w:tentative="1">
+      <w:start w:val="1"/>
+      <w:numFmt w:val="decimal"/>
+      <w:lvlText w:val="%4."/>
+      <w:lvlJc w:val="left"/>
+      <w:pPr>
+        <w:ind w:left="2880" w:hanging="360"/>
+      </w:pPr>
+    </w:lvl>
+    <w:lvl w:ilvl="4" w:tplc="04090019" w:tentative="1">
+      <w:start w:val="1"/>
+      <w:numFmt w:val="lowerLetter"/>
+      <w:lvlText w:val="%5."/>
+      <w:lvlJc w:val="left"/>
+      <w:pPr>
+        <w:ind w:left="3600" w:hanging="360"/>
+      </w:pPr>
+    </w:lvl>
+    <w:lvl w:ilvl="5" w:tplc="0409001B" w:tentative="1">
+      <w:start w:val="1"/>
+      <w:numFmt w:val="lowerRoman"/>
+      <w:lvlText w:val="%6."/>
+      <w:lvlJc w:val="right"/>
+      <w:pPr>
+        <w:ind w:left="4320" w:hanging="180"/>
+      </w:pPr>
+    </w:lvl>
+    <w:lvl w:ilvl="6" w:tplc="0409000F" w:tentative="1">
+      <w:start w:val="1"/>
+      <w:numFmt w:val="decimal"/>
+      <w:lvlText w:val="%7."/>
+      <w:lvlJc w:val="left"/>
+      <w:pPr>
+        <w:ind w:left="5040" w:hanging="360"/>
+      </w:pPr>
+    </w:lvl>
+    <w:lvl w:ilvl="7" w:tplc="04090019" w:tentative="1">
+      <w:start w:val="1"/>
+      <w:numFmt w:val="lowerLetter"/>
+      <w:lvlText w:val="%8."/>
+      <w:lvlJc w:val="left"/>
+      <w:pPr>
+        <w:ind w:left="5760" w:hanging="360"/>
+      </w:pPr>
+    </w:lvl>
+    <w:lvl w:ilvl="8" w:tplc="0409001B" w:tentative="1">
+      <w:start w:val="1"/>
+      <w:numFmt w:val="lowerRoman"/>
+      <w:lvlText w:val="%9."/>
+      <w:lvlJc w:val="right"/>
+      <w:pPr>
+        <w:ind w:left="6480" w:hanging="180"/>
+      </w:pPr>
     </w:lvl>
   </w:abstractNum>
   <w:num w:numId="1">
@@ -8501,6 +9747,9 @@
   </w:num>
   <w:num w:numId="25">
     <w:abstractNumId w:val="22"/>
+  </w:num>
+  <w:num w:numId="26">
+    <w:abstractNumId w:val="25"/>
   </w:num>
 </w:numbering>
 </file>
@@ -9958,7 +11207,7 @@
 </file>
 
 <file path=customXml/itemProps1.xml><?xml version="1.0" encoding="utf-8"?>
-<ds:datastoreItem xmlns:ds="http://schemas.openxmlformats.org/officeDocument/2006/customXml" ds:itemID="{D8725C13-27E7-4E33-8208-BF07E3E5D4F4}">
+<ds:datastoreItem xmlns:ds="http://schemas.openxmlformats.org/officeDocument/2006/customXml" ds:itemID="{C46F44D8-1636-4F3C-AD96-59F81EF4CB81}">
   <ds:schemaRefs>
     <ds:schemaRef ds:uri="http://schemas.openxmlformats.org/officeDocument/2006/bibliography"/>
   </ds:schemaRefs>

</xml_diff>

<commit_message>
DEVEL: Bugfixes for bugs introduced with DSP slice toggling Corrected register-map (patterns were wrong in 1.1.0) Added possibility to use multiple DSP columns
</commit_message>
<xml_diff>
--- a/doc/power_sink.docx
+++ b/doc/power_sink.docx
@@ -8,7 +8,6 @@
           <w:lang w:val="en-US"/>
         </w:rPr>
       </w:pPr>
-      <w:bookmarkStart w:id="0" w:name="_GoBack"/>
     </w:p>
     <w:p>
       <w:pPr>
@@ -2190,11 +2189,59 @@
         </w:rPr>
         <w:br w:type="page"/>
       </w:r>
-      <w:bookmarkStart w:id="1" w:name="_Toc24701016"/>
+      <w:bookmarkStart w:id="0" w:name="_Toc24701016"/>
       <w:r>
         <w:lastRenderedPageBreak/>
         <w:t>Introduction</w:t>
       </w:r>
+      <w:bookmarkEnd w:id="0"/>
+    </w:p>
+    <w:p>
+      <w:pPr>
+        <w:rPr>
+          <w:lang w:val="en-US"/>
+        </w:rPr>
+      </w:pPr>
+      <w:r>
+        <w:rPr>
+          <w:lang w:val="en-US"/>
+        </w:rPr>
+        <w:t>This component implements</w:t>
+      </w:r>
+      <w:r>
+        <w:rPr>
+          <w:lang w:val="en-US"/>
+        </w:rPr>
+        <w:t xml:space="preserve"> chains of FFs, SRLs and BRAMs that toggle at a given pattern. This allows draining much power for testing purposes. </w:t>
+      </w:r>
+    </w:p>
+    <w:p>
+      <w:pPr>
+        <w:rPr>
+          <w:lang w:val="en-US"/>
+        </w:rPr>
+      </w:pPr>
+      <w:r>
+        <w:rPr>
+          <w:lang w:val="en-US"/>
+        </w:rPr>
+        <w:t>The number of elements to toggle ins configurable.</w:t>
+      </w:r>
+    </w:p>
+    <w:p>
+      <w:pPr>
+        <w:pStyle w:val="Heading2"/>
+        <w:rPr>
+          <w:lang w:val="en-US"/>
+        </w:rPr>
+      </w:pPr>
+      <w:bookmarkStart w:id="1" w:name="_Toc24701017"/>
+      <w:r>
+        <w:rPr>
+          <w:lang w:val="en-US"/>
+        </w:rPr>
+        <w:t>Purpose</w:t>
+      </w:r>
       <w:bookmarkEnd w:id="1"/>
     </w:p>
     <w:p>
@@ -2207,26 +2254,25 @@
         <w:rPr>
           <w:lang w:val="en-US"/>
         </w:rPr>
-        <w:t>This component implements</w:t>
-      </w:r>
-      <w:r>
-        <w:rPr>
-          <w:lang w:val="en-US"/>
-        </w:rPr>
-        <w:t xml:space="preserve"> chains of FFs, SRLs and BRAMs that toggle at a given pattern. This allows draining much power for testing purposes. </w:t>
-      </w:r>
-    </w:p>
-    <w:p>
-      <w:pPr>
-        <w:rPr>
-          <w:lang w:val="en-US"/>
-        </w:rPr>
-      </w:pPr>
-      <w:r>
-        <w:rPr>
-          <w:lang w:val="en-US"/>
-        </w:rPr>
-        <w:t>The number of elements to toggle ins configurable.</w:t>
+        <w:t xml:space="preserve">The document here describes this very generic </w:t>
+      </w:r>
+      <w:r>
+        <w:rPr>
+          <w:lang w:val="en-US"/>
+        </w:rPr>
+        <w:t xml:space="preserve">firmware developed </w:t>
+      </w:r>
+      <w:r>
+        <w:rPr>
+          <w:lang w:val="en-US"/>
+        </w:rPr>
+        <w:t>for all kinds of projects</w:t>
+      </w:r>
+      <w:r>
+        <w:rPr>
+          <w:lang w:val="en-US"/>
+        </w:rPr>
+        <w:t>.</w:t>
       </w:r>
     </w:p>
     <w:p>
@@ -2236,12 +2282,12 @@
           <w:lang w:val="en-US"/>
         </w:rPr>
       </w:pPr>
-      <w:bookmarkStart w:id="2" w:name="_Toc24701017"/>
-      <w:r>
-        <w:rPr>
-          <w:lang w:val="en-US"/>
-        </w:rPr>
-        <w:t>Purpose</w:t>
+      <w:bookmarkStart w:id="2" w:name="_Toc24701018"/>
+      <w:r>
+        <w:rPr>
+          <w:lang w:val="en-US"/>
+        </w:rPr>
+        <w:t>Scope</w:t>
       </w:r>
       <w:bookmarkEnd w:id="2"/>
     </w:p>
@@ -2255,25 +2301,55 @@
         <w:rPr>
           <w:lang w:val="en-US"/>
         </w:rPr>
-        <w:t xml:space="preserve">The document here describes this very generic </w:t>
-      </w:r>
-      <w:r>
-        <w:rPr>
-          <w:lang w:val="en-US"/>
-        </w:rPr>
-        <w:t xml:space="preserve">firmware developed </w:t>
-      </w:r>
-      <w:r>
-        <w:rPr>
-          <w:lang w:val="en-US"/>
-        </w:rPr>
-        <w:t>for all kinds of projects</w:t>
-      </w:r>
-      <w:r>
-        <w:rPr>
-          <w:lang w:val="en-US"/>
-        </w:rPr>
-        <w:t>.</w:t>
+        <w:t xml:space="preserve">This document </w:t>
+      </w:r>
+      <w:r>
+        <w:rPr>
+          <w:lang w:val="en-US"/>
+        </w:rPr>
+        <w:t xml:space="preserve">provides </w:t>
+      </w:r>
+      <w:r>
+        <w:rPr>
+          <w:lang w:val="en-US"/>
+        </w:rPr>
+        <w:t xml:space="preserve">a </w:t>
+      </w:r>
+      <w:r>
+        <w:rPr>
+          <w:lang w:val="en-US"/>
+        </w:rPr>
+        <w:t>detailed</w:t>
+      </w:r>
+      <w:r>
+        <w:rPr>
+          <w:lang w:val="en-US"/>
+        </w:rPr>
+        <w:t xml:space="preserve"> overview of</w:t>
+      </w:r>
+      <w:r>
+        <w:rPr>
+          <w:lang w:val="en-US"/>
+        </w:rPr>
+        <w:t xml:space="preserve"> </w:t>
+      </w:r>
+      <w:r>
+        <w:rPr>
+          <w:lang w:val="en-US"/>
+        </w:rPr>
+        <w:t xml:space="preserve">the </w:t>
+      </w:r>
+      <w:r>
+        <w:rPr>
+          <w:lang w:val="en-US"/>
+        </w:rPr>
+        <w:t>firmware</w:t>
+      </w:r>
+      <w:r>
+        <w:rPr>
+          <w:lang w:val="en-US"/>
+        </w:rPr>
+        <w:t xml:space="preserve"> interface and specifies the user interface.</w:t>
       </w:r>
     </w:p>
     <w:p>
@@ -2283,91 +2359,14 @@
           <w:lang w:val="en-US"/>
         </w:rPr>
       </w:pPr>
-      <w:bookmarkStart w:id="3" w:name="_Toc24701018"/>
-      <w:r>
-        <w:rPr>
-          <w:lang w:val="en-US"/>
-        </w:rPr>
-        <w:t>Scope</w:t>
+      <w:bookmarkStart w:id="3" w:name="_Toc24701019"/>
+      <w:r>
+        <w:rPr>
+          <w:lang w:val="en-US"/>
+        </w:rPr>
+        <w:t>Definitions, acronyms, and abbreviations</w:t>
       </w:r>
       <w:bookmarkEnd w:id="3"/>
-    </w:p>
-    <w:p>
-      <w:pPr>
-        <w:rPr>
-          <w:lang w:val="en-US"/>
-        </w:rPr>
-      </w:pPr>
-      <w:r>
-        <w:rPr>
-          <w:lang w:val="en-US"/>
-        </w:rPr>
-        <w:t xml:space="preserve">This document </w:t>
-      </w:r>
-      <w:r>
-        <w:rPr>
-          <w:lang w:val="en-US"/>
-        </w:rPr>
-        <w:t xml:space="preserve">provides </w:t>
-      </w:r>
-      <w:r>
-        <w:rPr>
-          <w:lang w:val="en-US"/>
-        </w:rPr>
-        <w:t xml:space="preserve">a </w:t>
-      </w:r>
-      <w:r>
-        <w:rPr>
-          <w:lang w:val="en-US"/>
-        </w:rPr>
-        <w:t>detailed</w:t>
-      </w:r>
-      <w:r>
-        <w:rPr>
-          <w:lang w:val="en-US"/>
-        </w:rPr>
-        <w:t xml:space="preserve"> overview of</w:t>
-      </w:r>
-      <w:r>
-        <w:rPr>
-          <w:lang w:val="en-US"/>
-        </w:rPr>
-        <w:t xml:space="preserve"> </w:t>
-      </w:r>
-      <w:r>
-        <w:rPr>
-          <w:lang w:val="en-US"/>
-        </w:rPr>
-        <w:t xml:space="preserve">the </w:t>
-      </w:r>
-      <w:r>
-        <w:rPr>
-          <w:lang w:val="en-US"/>
-        </w:rPr>
-        <w:t>firmware</w:t>
-      </w:r>
-      <w:r>
-        <w:rPr>
-          <w:lang w:val="en-US"/>
-        </w:rPr>
-        <w:t xml:space="preserve"> interface and specifies the user interface.</w:t>
-      </w:r>
-    </w:p>
-    <w:p>
-      <w:pPr>
-        <w:pStyle w:val="Heading2"/>
-        <w:rPr>
-          <w:lang w:val="en-US"/>
-        </w:rPr>
-      </w:pPr>
-      <w:bookmarkStart w:id="4" w:name="_Toc24701019"/>
-      <w:r>
-        <w:rPr>
-          <w:lang w:val="en-US"/>
-        </w:rPr>
-        <w:t>Definitions, acronyms, and abbreviations</w:t>
-      </w:r>
-      <w:bookmarkEnd w:id="4"/>
     </w:p>
     <w:p>
       <w:pPr>
@@ -2527,14 +2526,14 @@
           <w:lang w:val="en-US"/>
         </w:rPr>
       </w:pPr>
-      <w:bookmarkStart w:id="5" w:name="_Toc24701020"/>
+      <w:bookmarkStart w:id="4" w:name="_Toc24701020"/>
       <w:r>
         <w:rPr>
           <w:lang w:val="en-US"/>
         </w:rPr>
         <w:t>References</w:t>
       </w:r>
-      <w:bookmarkEnd w:id="5"/>
+      <w:bookmarkEnd w:id="4"/>
     </w:p>
     <w:p>
       <w:pPr>
@@ -2576,7 +2575,7 @@
         </w:rPr>
         <w:br w:type="page"/>
       </w:r>
-      <w:bookmarkStart w:id="6" w:name="_Toc24701021"/>
+      <w:bookmarkStart w:id="5" w:name="_Toc24701021"/>
       <w:r>
         <w:rPr>
           <w:lang w:val="en-US"/>
@@ -2584,23 +2583,23 @@
         <w:lastRenderedPageBreak/>
         <w:t>IP Description</w:t>
       </w:r>
+      <w:bookmarkEnd w:id="5"/>
+    </w:p>
+    <w:p>
+      <w:pPr>
+        <w:pStyle w:val="Heading2"/>
+        <w:rPr>
+          <w:lang w:val="en-US"/>
+        </w:rPr>
+      </w:pPr>
+      <w:bookmarkStart w:id="6" w:name="_Toc24701022"/>
+      <w:r>
+        <w:rPr>
+          <w:lang w:val="en-US"/>
+        </w:rPr>
+        <w:t>Vivado Component</w:t>
+      </w:r>
       <w:bookmarkEnd w:id="6"/>
-    </w:p>
-    <w:p>
-      <w:pPr>
-        <w:pStyle w:val="Heading2"/>
-        <w:rPr>
-          <w:lang w:val="en-US"/>
-        </w:rPr>
-      </w:pPr>
-      <w:bookmarkStart w:id="7" w:name="_Toc24701022"/>
-      <w:r>
-        <w:rPr>
-          <w:lang w:val="en-US"/>
-        </w:rPr>
-        <w:t>Vivado Component</w:t>
-      </w:r>
-      <w:bookmarkEnd w:id="7"/>
     </w:p>
     <w:p>
       <w:pPr>
@@ -2716,7 +2715,7 @@
           <w:lang w:val="en-US"/>
         </w:rPr>
       </w:pPr>
-      <w:bookmarkStart w:id="8" w:name="_Toc24701029"/>
+      <w:bookmarkStart w:id="7" w:name="_Toc24701029"/>
       <w:r>
         <w:rPr>
           <w:lang w:val="en-US"/>
@@ -2778,7 +2777,7 @@
         </w:rPr>
         <w:t>Overview</w:t>
       </w:r>
-      <w:bookmarkEnd w:id="8"/>
+      <w:bookmarkEnd w:id="7"/>
     </w:p>
     <w:p>
       <w:pPr>
@@ -2837,7 +2836,7 @@
           <w:lang w:val="en-US"/>
         </w:rPr>
       </w:pPr>
-      <w:bookmarkStart w:id="9" w:name="_Toc24701030"/>
+      <w:bookmarkStart w:id="8" w:name="_Toc24701030"/>
       <w:r>
         <w:rPr>
           <w:lang w:val="en-US"/>
@@ -2887,7 +2886,7 @@
         </w:rPr>
         <w:t xml:space="preserve"> for FPGA fabric</w:t>
       </w:r>
-      <w:bookmarkEnd w:id="9"/>
+      <w:bookmarkEnd w:id="8"/>
     </w:p>
     <w:p>
       <w:pPr>
@@ -2967,7 +2966,7 @@
           <w:lang w:val="en-US"/>
         </w:rPr>
       </w:pPr>
-      <w:bookmarkStart w:id="10" w:name="_Toc24701031"/>
+      <w:bookmarkStart w:id="9" w:name="_Toc24701031"/>
       <w:r>
         <w:rPr>
           <w:lang w:val="en-US"/>
@@ -3015,15 +3014,9 @@
         <w:rPr>
           <w:lang w:val="en-US"/>
         </w:rPr>
-        <w:t xml:space="preserve"> for </w:t>
-      </w:r>
-      <w:r>
-        <w:rPr>
-          <w:lang w:val="en-US"/>
-        </w:rPr>
-        <w:t>BRAMs</w:t>
-      </w:r>
-      <w:bookmarkEnd w:id="10"/>
+        <w:t xml:space="preserve"> for BRAMs</w:t>
+      </w:r>
+      <w:bookmarkEnd w:id="9"/>
     </w:p>
     <w:p>
       <w:pPr>
@@ -3110,7 +3103,7 @@
           <w:lang w:val="en-US"/>
         </w:rPr>
       </w:pPr>
-      <w:bookmarkStart w:id="11" w:name="_Toc24701032"/>
+      <w:bookmarkStart w:id="10" w:name="_Toc24701032"/>
       <w:r>
         <w:rPr>
           <w:lang w:val="en-US"/>
@@ -3158,15 +3151,9 @@
         <w:rPr>
           <w:lang w:val="en-US"/>
         </w:rPr>
-        <w:t xml:space="preserve"> for </w:t>
-      </w:r>
-      <w:r>
-        <w:rPr>
-          <w:lang w:val="en-US"/>
-        </w:rPr>
-        <w:t>DSP Slices</w:t>
-      </w:r>
-      <w:bookmarkEnd w:id="11"/>
+        <w:t xml:space="preserve"> for DSP Slices</w:t>
+      </w:r>
+      <w:bookmarkEnd w:id="10"/>
     </w:p>
     <w:p>
       <w:pPr>
@@ -3198,7 +3185,7 @@
           <w:lang w:val="en-US"/>
         </w:rPr>
       </w:pPr>
-      <w:bookmarkStart w:id="12" w:name="_Toc24701023"/>
+      <w:bookmarkStart w:id="11" w:name="_Toc24701023"/>
       <w:r>
         <w:rPr>
           <w:lang w:val="en-US"/>
@@ -3206,7 +3193,7 @@
         <w:lastRenderedPageBreak/>
         <w:t>Architecture</w:t>
       </w:r>
-      <w:bookmarkEnd w:id="12"/>
+      <w:bookmarkEnd w:id="11"/>
     </w:p>
     <w:p>
       <w:pPr>
@@ -3331,7 +3318,7 @@
           <w:lang w:val="en-US"/>
         </w:rPr>
       </w:pPr>
-      <w:bookmarkStart w:id="13" w:name="_Toc24701033"/>
+      <w:bookmarkStart w:id="12" w:name="_Toc24701033"/>
       <w:r>
         <w:rPr>
           <w:lang w:val="en-US"/>
@@ -3381,7 +3368,7 @@
         </w:rPr>
         <w:t>Pattern Generator</w:t>
       </w:r>
-      <w:bookmarkEnd w:id="13"/>
+      <w:bookmarkEnd w:id="12"/>
     </w:p>
     <w:p>
       <w:pPr>
@@ -3480,7 +3467,7 @@
           <w:lang w:val="en-US"/>
         </w:rPr>
       </w:pPr>
-      <w:bookmarkStart w:id="14" w:name="_Toc24701034"/>
+      <w:bookmarkStart w:id="13" w:name="_Toc24701034"/>
       <w:r>
         <w:rPr>
           <w:lang w:val="en-US"/>
@@ -3530,7 +3517,7 @@
         </w:rPr>
         <w:t>FF Implementation</w:t>
       </w:r>
-      <w:bookmarkEnd w:id="14"/>
+      <w:bookmarkEnd w:id="13"/>
     </w:p>
     <w:p>
       <w:pPr>
@@ -3612,7 +3599,7 @@
           <v:shape id="_x0000_i1025" type="#_x0000_t75" style="width:417pt;height:284.25pt" o:ole="">
             <v:imagedata r:id="rId14" o:title=""/>
           </v:shape>
-          <o:OLEObject Type="Embed" ProgID="Visio.Drawing.15" ShapeID="_x0000_i1025" DrawAspect="Content" ObjectID="_1635313816" r:id="rId15"/>
+          <o:OLEObject Type="Embed" ProgID="Visio.Drawing.15" ShapeID="_x0000_i1025" DrawAspect="Content" ObjectID="_1635320688" r:id="rId15"/>
         </w:object>
       </w:r>
     </w:p>
@@ -3624,7 +3611,7 @@
           <w:lang w:val="en-US"/>
         </w:rPr>
       </w:pPr>
-      <w:bookmarkStart w:id="15" w:name="_Toc24701035"/>
+      <w:bookmarkStart w:id="14" w:name="_Toc24701035"/>
       <w:r>
         <w:rPr>
           <w:lang w:val="en-US"/>
@@ -3674,7 +3661,7 @@
         </w:rPr>
         <w:t>Logic between FFs</w:t>
       </w:r>
-      <w:bookmarkEnd w:id="15"/>
+      <w:bookmarkEnd w:id="14"/>
     </w:p>
     <w:p>
       <w:pPr>
@@ -3759,7 +3746,7 @@
           <w:lang w:val="en-US"/>
         </w:rPr>
       </w:pPr>
-      <w:bookmarkStart w:id="16" w:name="_Toc24701036"/>
+      <w:bookmarkStart w:id="15" w:name="_Toc24701036"/>
       <w:r>
         <w:rPr>
           <w:lang w:val="en-US"/>
@@ -3809,7 +3796,7 @@
         </w:rPr>
         <w:t>Logic between FFs (next clock cycle)</w:t>
       </w:r>
-      <w:bookmarkEnd w:id="16"/>
+      <w:bookmarkEnd w:id="15"/>
     </w:p>
     <w:p>
       <w:pPr>
@@ -3923,7 +3910,7 @@
           <w:lang w:val="en-US"/>
         </w:rPr>
       </w:pPr>
-      <w:bookmarkStart w:id="17" w:name="_Toc24701037"/>
+      <w:bookmarkStart w:id="16" w:name="_Toc24701037"/>
       <w:r>
         <w:rPr>
           <w:lang w:val="en-US"/>
@@ -3973,7 +3960,7 @@
         </w:rPr>
         <w:t>SRL Implementation</w:t>
       </w:r>
-      <w:bookmarkEnd w:id="17"/>
+      <w:bookmarkEnd w:id="16"/>
     </w:p>
     <w:p>
       <w:pPr>
@@ -4112,7 +4099,7 @@
           <w:lang w:val="en-US"/>
         </w:rPr>
       </w:pPr>
-      <w:bookmarkStart w:id="18" w:name="_Toc24701038"/>
+      <w:bookmarkStart w:id="17" w:name="_Toc24701038"/>
       <w:r>
         <w:rPr>
           <w:lang w:val="en-US"/>
@@ -4162,7 +4149,7 @@
         </w:rPr>
         <w:t>BRAM Implementation</w:t>
       </w:r>
-      <w:bookmarkEnd w:id="18"/>
+      <w:bookmarkEnd w:id="17"/>
     </w:p>
     <w:p>
       <w:pPr>
@@ -4177,13 +4164,7 @@
           <w:lang w:val="en-US"/>
         </w:rPr>
         <w:lastRenderedPageBreak/>
-        <w:t>DSP</w:t>
-      </w:r>
-      <w:r>
-        <w:rPr>
-          <w:lang w:val="en-US"/>
-        </w:rPr>
-        <w:t xml:space="preserve"> Implementation</w:t>
+        <w:t>DSP Implementation</w:t>
       </w:r>
     </w:p>
     <w:p>
@@ -4306,15 +4287,20 @@
     </w:p>
     <w:p>
       <w:pPr>
-        <w:rPr>
-          <w:lang w:val="en-US"/>
-        </w:rPr>
-      </w:pPr>
-      <w:r>
+        <w:jc w:val="center"/>
+        <w:rPr>
+          <w:lang w:val="en-US"/>
+        </w:rPr>
+      </w:pPr>
+      <w:r>
+        <w:rPr>
+          <w:noProof/>
+          <w:lang w:val="en-US"/>
+        </w:rPr>
         <w:drawing>
           <wp:inline distT="0" distB="0" distL="0" distR="0">
-            <wp:extent cx="6124575" cy="3582299"/>
-            <wp:effectExtent l="0" t="0" r="0" b="0"/>
+            <wp:extent cx="5372100" cy="3142171"/>
+            <wp:effectExtent l="0" t="0" r="0" b="1270"/>
             <wp:docPr id="14" name="Picture 14"/>
             <wp:cNvGraphicFramePr>
               <a:graphicFrameLocks xmlns:a="http://schemas.openxmlformats.org/drawingml/2006/main" noChangeAspect="1"/>
@@ -4344,7 +4330,7 @@
                   <pic:spPr bwMode="auto">
                     <a:xfrm>
                       <a:off x="0" y="0"/>
-                      <a:ext cx="6135253" cy="3588544"/>
+                      <a:ext cx="5390648" cy="3153020"/>
                     </a:xfrm>
                     <a:prstGeom prst="rect">
                       <a:avLst/>
@@ -4363,6 +4349,98 @@
     </w:p>
     <w:p>
       <w:pPr>
+        <w:pStyle w:val="Caption"/>
+        <w:jc w:val="center"/>
+        <w:rPr>
+          <w:lang w:val="en-US"/>
+        </w:rPr>
+      </w:pPr>
+      <w:r>
+        <w:rPr>
+          <w:lang w:val="en-US"/>
+        </w:rPr>
+        <w:t xml:space="preserve">Figure </w:t>
+      </w:r>
+      <w:r>
+        <w:rPr>
+          <w:lang w:val="en-US"/>
+        </w:rPr>
+        <w:fldChar w:fldCharType="begin"/>
+      </w:r>
+      <w:r>
+        <w:rPr>
+          <w:lang w:val="en-US"/>
+        </w:rPr>
+        <w:instrText xml:space="preserve"> SEQ Figure \* ARABIC </w:instrText>
+      </w:r>
+      <w:r>
+        <w:rPr>
+          <w:lang w:val="en-US"/>
+        </w:rPr>
+        <w:fldChar w:fldCharType="separate"/>
+      </w:r>
+      <w:r>
+        <w:rPr>
+          <w:noProof/>
+          <w:lang w:val="en-US"/>
+        </w:rPr>
+        <w:t>11</w:t>
+      </w:r>
+      <w:r>
+        <w:rPr>
+          <w:lang w:val="en-US"/>
+        </w:rPr>
+        <w:fldChar w:fldCharType="end"/>
+      </w:r>
+      <w:r>
+        <w:rPr>
+          <w:lang w:val="en-US"/>
+        </w:rPr>
+        <w:t xml:space="preserve">: </w:t>
+      </w:r>
+      <w:r>
+        <w:rPr>
+          <w:lang w:val="en-US"/>
+        </w:rPr>
+        <w:t>DSP</w:t>
+      </w:r>
+      <w:r>
+        <w:rPr>
+          <w:lang w:val="en-US"/>
+        </w:rPr>
+        <w:t xml:space="preserve"> Implementation</w:t>
+      </w:r>
+    </w:p>
+    <w:p>
+      <w:pPr>
+        <w:rPr>
+          <w:lang w:val="en-US"/>
+        </w:rPr>
+      </w:pPr>
+      <w:r>
+        <w:rPr>
+          <w:lang w:val="en-US"/>
+        </w:rPr>
+        <w:t>Because DSP slices are connected directly, they must be in one DSP slice column on the device. To allow using multiple columns, every 50 DSP slices some pipelining in fabric is added (not shown on the figure).</w:t>
+      </w:r>
+    </w:p>
+    <w:p>
+      <w:pPr>
+        <w:rPr>
+          <w:lang w:val="en-US"/>
+        </w:rPr>
+      </w:pPr>
+      <w:r>
+        <w:rPr>
+          <w:lang w:val="en-US"/>
+        </w:rPr>
+        <w:t>As a result, DSP slices can be distributed over multiple columns but only in groups of 50 consecutive slices.</w:t>
+      </w:r>
+      <w:bookmarkStart w:id="18" w:name="_GoBack"/>
+      <w:bookmarkEnd w:id="18"/>
+    </w:p>
+    <w:p>
+      <w:pPr>
         <w:pStyle w:val="Heading1"/>
         <w:pageBreakBefore/>
         <w:ind w:left="431" w:hanging="431"/>
@@ -4387,15 +4465,15 @@
           <w:lang w:val="en-US"/>
         </w:rPr>
       </w:pPr>
-      <w:bookmarkStart w:id="20" w:name="_Toc200798955"/>
-      <w:bookmarkStart w:id="21" w:name="_Toc24701025"/>
+      <w:bookmarkStart w:id="20" w:name="_Toc24701025"/>
+      <w:bookmarkStart w:id="21" w:name="_Toc200798955"/>
       <w:r>
         <w:rPr>
           <w:lang w:val="en-US"/>
         </w:rPr>
         <w:t>Configuration</w:t>
       </w:r>
-      <w:bookmarkEnd w:id="21"/>
+      <w:bookmarkEnd w:id="20"/>
       <w:r>
         <w:rPr>
           <w:lang w:val="en-US"/>
@@ -4934,10 +5012,7 @@
               <w:pStyle w:val="TableText"/>
             </w:pPr>
             <w:r>
-              <w:t>0x0</w:t>
-            </w:r>
-            <w:r>
-              <w:t>C</w:t>
+              <w:t>0x0C</w:t>
             </w:r>
           </w:p>
         </w:tc>
@@ -4990,13 +5065,7 @@
               <w:jc w:val="left"/>
             </w:pPr>
             <w:r>
-              <w:t xml:space="preserve">Enable </w:t>
-            </w:r>
-            <w:r>
-              <w:t>DSP</w:t>
-            </w:r>
-            <w:r>
-              <w:t xml:space="preserve"> chain (reset value = 1)</w:t>
+              <w:t>Enable DSP chain (reset value = 1)</w:t>
             </w:r>
           </w:p>
           <w:p>
@@ -5005,10 +5074,7 @@
               <w:jc w:val="left"/>
             </w:pPr>
             <w:r>
-              <w:t>Enabled if EnaDsp = 1 and EnaDsp</w:t>
-            </w:r>
-            <w:r>
-              <w:t xml:space="preserve"> = 1</w:t>
+              <w:t>Enabled if EnaDsp = 1 and EnaDsp = 1</w:t>
             </w:r>
           </w:p>
         </w:tc>
@@ -5363,10 +5429,7 @@
               <w:pStyle w:val="TableText"/>
             </w:pPr>
             <w:r>
-              <w:t>0x3</w:t>
-            </w:r>
-            <w:r>
-              <w:t>4</w:t>
+              <w:t>0x34</w:t>
             </w:r>
           </w:p>
         </w:tc>
@@ -5405,10 +5468,7 @@
               <w:pStyle w:val="TableText"/>
             </w:pPr>
             <w:r>
-              <w:t>PatternDspA</w:t>
-            </w:r>
-            <w:r>
-              <w:t>2</w:t>
+              <w:t>PatternDspA2</w:t>
             </w:r>
           </w:p>
         </w:tc>
@@ -5422,10 +5482,7 @@
               <w:jc w:val="left"/>
             </w:pPr>
             <w:r>
-              <w:t>Pattern A2</w:t>
-            </w:r>
-            <w:r>
-              <w:t xml:space="preserve"> for the DSP chain (lower N bits are used)</w:t>
+              <w:t>Pattern A2 for the DSP chain (lower N bits are used)</w:t>
             </w:r>
           </w:p>
         </w:tc>
@@ -5440,10 +5497,7 @@
               <w:pStyle w:val="TableText"/>
             </w:pPr>
             <w:r>
-              <w:t>0x3</w:t>
-            </w:r>
-            <w:r>
-              <w:t>8</w:t>
+              <w:t>0x38</w:t>
             </w:r>
           </w:p>
         </w:tc>
@@ -5482,10 +5536,7 @@
               <w:pStyle w:val="TableText"/>
             </w:pPr>
             <w:r>
-              <w:t>PatternDspB</w:t>
-            </w:r>
-            <w:r>
-              <w:t>1</w:t>
+              <w:t>PatternDspB1</w:t>
             </w:r>
           </w:p>
         </w:tc>
@@ -5499,10 +5550,7 @@
               <w:jc w:val="left"/>
             </w:pPr>
             <w:r>
-              <w:t>Pattern B1</w:t>
-            </w:r>
-            <w:r>
-              <w:t xml:space="preserve"> for the DSP chain (lower N bits are used)</w:t>
+              <w:t>Pattern B1 for the DSP chain (lower N bits are used)</w:t>
             </w:r>
           </w:p>
         </w:tc>
@@ -5517,10 +5565,7 @@
               <w:pStyle w:val="TableText"/>
             </w:pPr>
             <w:r>
-              <w:t>0x3</w:t>
-            </w:r>
-            <w:r>
-              <w:t>C</w:t>
+              <w:t>0x3C</w:t>
             </w:r>
           </w:p>
         </w:tc>
@@ -5573,10 +5618,7 @@
               <w:jc w:val="left"/>
             </w:pPr>
             <w:r>
-              <w:t>Pattern B2</w:t>
-            </w:r>
-            <w:r>
-              <w:t xml:space="preserve"> for the DSP chain (lower N bits are used)</w:t>
+              <w:t>Pattern B2 for the DSP chain (lower N bits are used)</w:t>
             </w:r>
           </w:p>
         </w:tc>
@@ -5669,7 +5711,7 @@
         </w:rPr>
       </w:pPr>
     </w:p>
-    <w:bookmarkEnd w:id="20"/>
+    <w:bookmarkEnd w:id="21"/>
     <w:p>
       <w:pPr>
         <w:pStyle w:val="Heading1"/>
@@ -5846,7 +5888,6 @@
         </w:rPr>
         <w:t xml:space="preserve"> Execute “source ./package.tcl”</w:t>
       </w:r>
-      <w:bookmarkEnd w:id="0"/>
     </w:p>
     <w:sectPr>
       <w:headerReference w:type="default" r:id="rId20"/>
@@ -5975,7 +6016,7 @@
         </mc:Choice>
         <mc:Fallback>
           <w:pict>
-            <v:line w14:anchorId="121F9B63" id="Line 2" o:spid="_x0000_s1026" style="position:absolute;z-index:251658240;visibility:visible;mso-wrap-style:square;mso-width-percent:0;mso-height-percent:0;mso-wrap-distance-left:9pt;mso-wrap-distance-top:0;mso-wrap-distance-right:9pt;mso-wrap-distance-bottom:0;mso-position-horizontal:absolute;mso-position-horizontal-relative:page;mso-position-vertical:absolute;mso-position-vertical-relative:page;mso-width-percent:0;mso-height-percent:0;mso-width-relative:page;mso-height-relative:page" from="42.55pt,802.3pt" to="552.75pt,802.35pt" o:gfxdata="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" o:allowincell="f" strokecolor="blue" strokeweight="1.5pt">
+            <v:line w14:anchorId="21C82B73" id="Line 2" o:spid="_x0000_s1026" style="position:absolute;z-index:251658240;visibility:visible;mso-wrap-style:square;mso-width-percent:0;mso-height-percent:0;mso-wrap-distance-left:9pt;mso-wrap-distance-top:0;mso-wrap-distance-right:9pt;mso-wrap-distance-bottom:0;mso-position-horizontal:absolute;mso-position-horizontal-relative:page;mso-position-vertical:absolute;mso-position-vertical-relative:page;mso-width-percent:0;mso-height-percent:0;mso-width-relative:page;mso-height-relative:page" from="42.55pt,802.3pt" to="552.75pt,802.35pt" o:gfxdata="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" o:allowincell="f" strokecolor="blue" strokeweight="1.5pt">
               <v:stroke startarrowwidth="narrow" startarrowlength="short" endarrowwidth="narrow" endarrowlength="short"/>
               <w10:wrap anchorx="page" anchory="page"/>
             </v:line>
@@ -6124,7 +6165,7 @@
         <w:sz w:val="16"/>
         <w:szCs w:val="16"/>
       </w:rPr>
-      <w:t>12</w:t>
+      <w:t>11</w:t>
     </w:r>
     <w:r>
       <w:rPr>
@@ -6251,7 +6292,7 @@
         </mc:Choice>
         <mc:Fallback>
           <w:pict>
-            <v:line w14:anchorId="56CB94BB" id="Line 1" o:spid="_x0000_s1026" style="position:absolute;z-index:251657216;visibility:visible;mso-wrap-style:square;mso-width-percent:0;mso-height-percent:0;mso-wrap-distance-left:9pt;mso-wrap-distance-top:0;mso-wrap-distance-right:9pt;mso-wrap-distance-bottom:0;mso-position-horizontal:absolute;mso-position-horizontal-relative:margin;mso-position-vertical:absolute;mso-position-vertical-relative:page;mso-width-percent:0;mso-height-percent:0;mso-width-relative:page;mso-height-relative:page" from="320.35pt,59.55pt" to="507.45pt,59.6pt" o:gfxdata="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" o:allowincell="f" strokecolor="blue" strokeweight="2pt">
+            <v:line w14:anchorId="2BC8B4BE" id="Line 1" o:spid="_x0000_s1026" style="position:absolute;z-index:251657216;visibility:visible;mso-wrap-style:square;mso-width-percent:0;mso-height-percent:0;mso-wrap-distance-left:9pt;mso-wrap-distance-top:0;mso-wrap-distance-right:9pt;mso-wrap-distance-bottom:0;mso-position-horizontal:absolute;mso-position-horizontal-relative:margin;mso-position-vertical:absolute;mso-position-vertical-relative:page;mso-width-percent:0;mso-height-percent:0;mso-width-relative:page;mso-height-relative:page" from="320.35pt,59.55pt" to="507.45pt,59.6pt" o:gfxdata="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" o:allowincell="f" strokecolor="blue" strokeweight="2pt">
               <v:stroke startarrowwidth="narrow" startarrowlength="short" endarrowwidth="narrow" endarrowlength="short"/>
               <w10:wrap anchorx="margin" anchory="page"/>
             </v:line>
@@ -11207,7 +11248,7 @@
 </file>
 
 <file path=customXml/itemProps1.xml><?xml version="1.0" encoding="utf-8"?>
-<ds:datastoreItem xmlns:ds="http://schemas.openxmlformats.org/officeDocument/2006/customXml" ds:itemID="{C46F44D8-1636-4F3C-AD96-59F81EF4CB81}">
+<ds:datastoreItem xmlns:ds="http://schemas.openxmlformats.org/officeDocument/2006/customXml" ds:itemID="{E6F0004B-0D5B-49CC-832C-1C193570A7BB}">
   <ds:schemaRefs>
     <ds:schemaRef ds:uri="http://schemas.openxmlformats.org/officeDocument/2006/bibliography"/>
   </ds:schemaRefs>

</xml_diff>

<commit_message>
DOC: Fixed documentation for multipliers (the last entry of the pattern is A2 x B2 and not A2 x B1)
</commit_message>
<xml_diff>
--- a/doc/power_sink.docx
+++ b/doc/power_sink.docx
@@ -1,6 +1,6 @@
 
 <file path=word/document.xml><?xml version="1.0" encoding="utf-8"?>
-<w:document xmlns:wpc="http://schemas.microsoft.com/office/word/2010/wordprocessingCanvas" xmlns:cx="http://schemas.microsoft.com/office/drawing/2014/chartex" xmlns:cx1="http://schemas.microsoft.com/office/drawing/2015/9/8/chartex" xmlns:mc="http://schemas.openxmlformats.org/markup-compatibility/2006" xmlns:o="urn:schemas-microsoft-com:office:office" xmlns:r="http://schemas.openxmlformats.org/officeDocument/2006/relationships" xmlns:m="http://schemas.openxmlformats.org/officeDocument/2006/math" xmlns:v="urn:schemas-microsoft-com:vml" xmlns:wp14="http://schemas.microsoft.com/office/word/2010/wordprocessingDrawing" xmlns:wp="http://schemas.openxmlformats.org/drawingml/2006/wordprocessingDrawing" xmlns:w10="urn:schemas-microsoft-com:office:word" xmlns:w="http://schemas.openxmlformats.org/wordprocessingml/2006/main" xmlns:w14="http://schemas.microsoft.com/office/word/2010/wordml" xmlns:w15="http://schemas.microsoft.com/office/word/2012/wordml" xmlns:w16se="http://schemas.microsoft.com/office/word/2015/wordml/symex" xmlns:wpg="http://schemas.microsoft.com/office/word/2010/wordprocessingGroup" xmlns:wpi="http://schemas.microsoft.com/office/word/2010/wordprocessingInk" xmlns:wne="http://schemas.microsoft.com/office/word/2006/wordml" xmlns:wps="http://schemas.microsoft.com/office/word/2010/wordprocessingShape" mc:Ignorable="w14 w15 w16se wp14">
+<w:document xmlns:wpc="http://schemas.microsoft.com/office/word/2010/wordprocessingCanvas" xmlns:cx="http://schemas.microsoft.com/office/drawing/2014/chartex" xmlns:cx1="http://schemas.microsoft.com/office/drawing/2015/9/8/chartex" xmlns:cx2="http://schemas.microsoft.com/office/drawing/2015/10/21/chartex" xmlns:cx3="http://schemas.microsoft.com/office/drawing/2016/5/9/chartex" xmlns:cx4="http://schemas.microsoft.com/office/drawing/2016/5/10/chartex" xmlns:cx5="http://schemas.microsoft.com/office/drawing/2016/5/11/chartex" xmlns:cx6="http://schemas.microsoft.com/office/drawing/2016/5/12/chartex" xmlns:cx7="http://schemas.microsoft.com/office/drawing/2016/5/13/chartex" xmlns:cx8="http://schemas.microsoft.com/office/drawing/2016/5/14/chartex" xmlns:mc="http://schemas.openxmlformats.org/markup-compatibility/2006" xmlns:aink="http://schemas.microsoft.com/office/drawing/2016/ink" xmlns:am3d="http://schemas.microsoft.com/office/drawing/2017/model3d" xmlns:o="urn:schemas-microsoft-com:office:office" xmlns:r="http://schemas.openxmlformats.org/officeDocument/2006/relationships" xmlns:m="http://schemas.openxmlformats.org/officeDocument/2006/math" xmlns:v="urn:schemas-microsoft-com:vml" xmlns:wp14="http://schemas.microsoft.com/office/word/2010/wordprocessingDrawing" xmlns:wp="http://schemas.openxmlformats.org/drawingml/2006/wordprocessingDrawing" xmlns:w10="urn:schemas-microsoft-com:office:word" xmlns:w="http://schemas.openxmlformats.org/wordprocessingml/2006/main" xmlns:w14="http://schemas.microsoft.com/office/word/2010/wordml" xmlns:w15="http://schemas.microsoft.com/office/word/2012/wordml" xmlns:w16cid="http://schemas.microsoft.com/office/word/2016/wordml/cid" xmlns:w16se="http://schemas.microsoft.com/office/word/2015/wordml/symex" xmlns:wpg="http://schemas.microsoft.com/office/word/2010/wordprocessingGroup" xmlns:wpi="http://schemas.microsoft.com/office/word/2010/wordprocessingInk" xmlns:wne="http://schemas.microsoft.com/office/word/2006/wordml" xmlns:wps="http://schemas.microsoft.com/office/word/2010/wordprocessingShape" mc:Ignorable="w14 w15 w16se w16cid wp14">
   <w:body>
     <w:p>
       <w:pPr>
@@ -2671,7 +2671,7 @@
           <w:lang w:val="en-US"/>
         </w:rPr>
         <w:drawing>
-          <wp:inline distT="0" distB="0" distL="0" distR="0" wp14:anchorId="201A3429" wp14:editId="6DB58E52">
+          <wp:inline distT="0" distB="0" distL="0" distR="0" wp14:anchorId="55CD17B4" wp14:editId="38133FEA">
             <wp:extent cx="1647825" cy="1295400"/>
             <wp:effectExtent l="0" t="0" r="9525" b="0"/>
             <wp:docPr id="4" name="Picture 4"/>
@@ -2792,7 +2792,7 @@
           <w:lang w:val="en-US"/>
         </w:rPr>
         <w:drawing>
-          <wp:inline distT="0" distB="0" distL="0" distR="0" wp14:anchorId="279A4086" wp14:editId="6E279130">
+          <wp:inline distT="0" distB="0" distL="0" distR="0" wp14:anchorId="5587C095" wp14:editId="53F40665">
             <wp:extent cx="6480175" cy="3970020"/>
             <wp:effectExtent l="0" t="0" r="0" b="0"/>
             <wp:docPr id="7" name="Picture 7"/>
@@ -2922,7 +2922,7 @@
         </w:rPr>
         <w:lastRenderedPageBreak/>
         <w:drawing>
-          <wp:inline distT="0" distB="0" distL="0" distR="0" wp14:anchorId="66B9725F" wp14:editId="731C5961">
+          <wp:inline distT="0" distB="0" distL="0" distR="0" wp14:anchorId="53A62A9B" wp14:editId="28BD54F3">
             <wp:extent cx="6480175" cy="3970020"/>
             <wp:effectExtent l="0" t="0" r="0" b="0"/>
             <wp:docPr id="9" name="Picture 9"/>
@@ -3059,7 +3059,7 @@
         </w:rPr>
         <w:lastRenderedPageBreak/>
         <w:drawing>
-          <wp:inline distT="0" distB="0" distL="0" distR="0" wp14:anchorId="405BDECB" wp14:editId="61CBE569">
+          <wp:inline distT="0" distB="0" distL="0" distR="0" wp14:anchorId="0270C38D" wp14:editId="3B0AA076">
             <wp:extent cx="6480175" cy="3970020"/>
             <wp:effectExtent l="0" t="0" r="0" b="0"/>
             <wp:docPr id="13" name="Picture 13"/>
@@ -3261,7 +3261,7 @@
           <w:lang w:val="en-US"/>
         </w:rPr>
         <w:drawing>
-          <wp:inline distT="0" distB="0" distL="0" distR="0">
+          <wp:inline distT="0" distB="0" distL="0" distR="0" wp14:anchorId="21BA971A" wp14:editId="0E438ED3">
             <wp:extent cx="4067175" cy="1694656"/>
             <wp:effectExtent l="0" t="0" r="0" b="0"/>
             <wp:docPr id="8" name="Picture 8"/>
@@ -3410,7 +3410,7 @@
           <w:lang w:val="en-US"/>
         </w:rPr>
         <w:drawing>
-          <wp:inline distT="0" distB="0" distL="0" distR="0">
+          <wp:inline distT="0" distB="0" distL="0" distR="0" wp14:anchorId="50CAE7FA" wp14:editId="13324BEC">
             <wp:extent cx="6062663" cy="638175"/>
             <wp:effectExtent l="0" t="0" r="0" b="0"/>
             <wp:docPr id="10" name="Picture 10"/>
@@ -3576,7 +3576,7 @@
         <w:jc w:val="center"/>
       </w:pPr>
       <w:r>
-        <w:object w:dxaOrig="7126" w:dyaOrig="4860">
+        <w:object w:dxaOrig="7126" w:dyaOrig="4860" w14:anchorId="0B975802">
           <v:shapetype id="_x0000_t75" coordsize="21600,21600" o:spt="75" o:preferrelative="t" path="m@4@5l@4@11@9@11@9@5xe" filled="f" stroked="f">
             <v:stroke joinstyle="miter"/>
             <v:formulas>
@@ -3599,7 +3599,7 @@
           <v:shape id="_x0000_i1025" type="#_x0000_t75" style="width:417pt;height:284.25pt" o:ole="">
             <v:imagedata r:id="rId14" o:title=""/>
           </v:shape>
-          <o:OLEObject Type="Embed" ProgID="Visio.Drawing.15" ShapeID="_x0000_i1025" DrawAspect="Content" ObjectID="_1635320688" r:id="rId15"/>
+          <o:OLEObject Type="Embed" ProgID="Visio.Drawing.15" ShapeID="_x0000_i1025" DrawAspect="Content" ObjectID="_1646541040" r:id="rId15"/>
         </w:object>
       </w:r>
     </w:p>
@@ -3689,7 +3689,7 @@
           <w:lang w:val="en-US"/>
         </w:rPr>
         <w:drawing>
-          <wp:inline distT="0" distB="0" distL="0" distR="0">
+          <wp:inline distT="0" distB="0" distL="0" distR="0" wp14:anchorId="4817EBD7" wp14:editId="58BF69E6">
             <wp:extent cx="5320030" cy="285735"/>
             <wp:effectExtent l="0" t="0" r="0" b="635"/>
             <wp:docPr id="6" name="Picture 6"/>
@@ -3853,7 +3853,7 @@
           <w:lang w:val="en-US"/>
         </w:rPr>
         <w:drawing>
-          <wp:inline distT="0" distB="0" distL="0" distR="0">
+          <wp:inline distT="0" distB="0" distL="0" distR="0" wp14:anchorId="424E91BE" wp14:editId="5B3A0328">
             <wp:extent cx="5994797" cy="504825"/>
             <wp:effectExtent l="0" t="0" r="6350" b="0"/>
             <wp:docPr id="11" name="Picture 11"/>
@@ -4042,7 +4042,7 @@
           <w:lang w:val="en-US"/>
         </w:rPr>
         <w:drawing>
-          <wp:inline distT="0" distB="0" distL="0" distR="0">
+          <wp:inline distT="0" distB="0" distL="0" distR="0" wp14:anchorId="5B980D44" wp14:editId="7341CD94">
             <wp:extent cx="6480175" cy="2191684"/>
             <wp:effectExtent l="0" t="0" r="0" b="0"/>
             <wp:docPr id="12" name="Picture 12"/>
@@ -4262,7 +4262,27 @@
         <w:rPr>
           <w:lang w:val="en-US"/>
         </w:rPr>
-        <w:t>A2 x B1</w:t>
+        <w:t>A</w:t>
+      </w:r>
+      <w:r>
+        <w:rPr>
+          <w:lang w:val="en-CH"/>
+        </w:rPr>
+        <w:t>1</w:t>
+      </w:r>
+      <w:bookmarkStart w:id="18" w:name="_GoBack"/>
+      <w:bookmarkEnd w:id="18"/>
+      <w:r>
+        <w:rPr>
+          <w:lang w:val="en-US"/>
+        </w:rPr>
+        <w:t xml:space="preserve"> x B</w:t>
+      </w:r>
+      <w:r>
+        <w:rPr>
+          <w:lang w:val="en-CH"/>
+        </w:rPr>
+        <w:t>2</w:t>
       </w:r>
     </w:p>
     <w:p>
@@ -4298,7 +4318,7 @@
           <w:lang w:val="en-US"/>
         </w:rPr>
         <w:drawing>
-          <wp:inline distT="0" distB="0" distL="0" distR="0">
+          <wp:inline distT="0" distB="0" distL="0" distR="0" wp14:anchorId="3E78ABD7" wp14:editId="3665215C">
             <wp:extent cx="5372100" cy="3142171"/>
             <wp:effectExtent l="0" t="0" r="0" b="1270"/>
             <wp:docPr id="14" name="Picture 14"/>
@@ -4402,13 +4422,7 @@
         <w:rPr>
           <w:lang w:val="en-US"/>
         </w:rPr>
-        <w:t>DSP</w:t>
-      </w:r>
-      <w:r>
-        <w:rPr>
-          <w:lang w:val="en-US"/>
-        </w:rPr>
-        <w:t xml:space="preserve"> Implementation</w:t>
+        <w:t>DSP Implementation</w:t>
       </w:r>
     </w:p>
     <w:p>
@@ -4436,8 +4450,6 @@
         </w:rPr>
         <w:t>As a result, DSP slices can be distributed over multiple columns but only in groups of 50 consecutive slices.</w:t>
       </w:r>
-      <w:bookmarkStart w:id="18" w:name="_GoBack"/>
-      <w:bookmarkEnd w:id="18"/>
     </w:p>
     <w:p>
       <w:pPr>
@@ -5902,7 +5914,7 @@
 </file>
 
 <file path=word/endnotes.xml><?xml version="1.0" encoding="utf-8"?>
-<w:endnotes xmlns:wpc="http://schemas.microsoft.com/office/word/2010/wordprocessingCanvas" xmlns:cx="http://schemas.microsoft.com/office/drawing/2014/chartex" xmlns:cx1="http://schemas.microsoft.com/office/drawing/2015/9/8/chartex" xmlns:mc="http://schemas.openxmlformats.org/markup-compatibility/2006" xmlns:o="urn:schemas-microsoft-com:office:office" xmlns:r="http://schemas.openxmlformats.org/officeDocument/2006/relationships" xmlns:m="http://schemas.openxmlformats.org/officeDocument/2006/math" xmlns:v="urn:schemas-microsoft-com:vml" xmlns:wp14="http://schemas.microsoft.com/office/word/2010/wordprocessingDrawing" xmlns:wp="http://schemas.openxmlformats.org/drawingml/2006/wordprocessingDrawing" xmlns:w10="urn:schemas-microsoft-com:office:word" xmlns:w="http://schemas.openxmlformats.org/wordprocessingml/2006/main" xmlns:w14="http://schemas.microsoft.com/office/word/2010/wordml" xmlns:w15="http://schemas.microsoft.com/office/word/2012/wordml" xmlns:w16se="http://schemas.microsoft.com/office/word/2015/wordml/symex" xmlns:wpg="http://schemas.microsoft.com/office/word/2010/wordprocessingGroup" xmlns:wpi="http://schemas.microsoft.com/office/word/2010/wordprocessingInk" xmlns:wne="http://schemas.microsoft.com/office/word/2006/wordml" xmlns:wps="http://schemas.microsoft.com/office/word/2010/wordprocessingShape" mc:Ignorable="w14 w15 w16se wp14">
+<w:endnotes xmlns:wpc="http://schemas.microsoft.com/office/word/2010/wordprocessingCanvas" xmlns:cx="http://schemas.microsoft.com/office/drawing/2014/chartex" xmlns:cx1="http://schemas.microsoft.com/office/drawing/2015/9/8/chartex" xmlns:cx2="http://schemas.microsoft.com/office/drawing/2015/10/21/chartex" xmlns:cx3="http://schemas.microsoft.com/office/drawing/2016/5/9/chartex" xmlns:cx4="http://schemas.microsoft.com/office/drawing/2016/5/10/chartex" xmlns:cx5="http://schemas.microsoft.com/office/drawing/2016/5/11/chartex" xmlns:cx6="http://schemas.microsoft.com/office/drawing/2016/5/12/chartex" xmlns:cx7="http://schemas.microsoft.com/office/drawing/2016/5/13/chartex" xmlns:cx8="http://schemas.microsoft.com/office/drawing/2016/5/14/chartex" xmlns:mc="http://schemas.openxmlformats.org/markup-compatibility/2006" xmlns:aink="http://schemas.microsoft.com/office/drawing/2016/ink" xmlns:am3d="http://schemas.microsoft.com/office/drawing/2017/model3d" xmlns:o="urn:schemas-microsoft-com:office:office" xmlns:r="http://schemas.openxmlformats.org/officeDocument/2006/relationships" xmlns:m="http://schemas.openxmlformats.org/officeDocument/2006/math" xmlns:v="urn:schemas-microsoft-com:vml" xmlns:wp14="http://schemas.microsoft.com/office/word/2010/wordprocessingDrawing" xmlns:wp="http://schemas.openxmlformats.org/drawingml/2006/wordprocessingDrawing" xmlns:w10="urn:schemas-microsoft-com:office:word" xmlns:w="http://schemas.openxmlformats.org/wordprocessingml/2006/main" xmlns:w14="http://schemas.microsoft.com/office/word/2010/wordml" xmlns:w15="http://schemas.microsoft.com/office/word/2012/wordml" xmlns:w16cid="http://schemas.microsoft.com/office/word/2016/wordml/cid" xmlns:w16se="http://schemas.microsoft.com/office/word/2015/wordml/symex" xmlns:wpg="http://schemas.microsoft.com/office/word/2010/wordprocessingGroup" xmlns:wpi="http://schemas.microsoft.com/office/word/2010/wordprocessingInk" xmlns:wne="http://schemas.microsoft.com/office/word/2006/wordml" xmlns:wps="http://schemas.microsoft.com/office/word/2010/wordprocessingShape" mc:Ignorable="w14 w15 w16se w16cid wp14">
   <w:endnote w:type="separator" w:id="-1">
     <w:p>
       <w:r>
@@ -5921,7 +5933,7 @@
 </file>
 
 <file path=word/footer1.xml><?xml version="1.0" encoding="utf-8"?>
-<w:ftr xmlns:wpc="http://schemas.microsoft.com/office/word/2010/wordprocessingCanvas" xmlns:cx="http://schemas.microsoft.com/office/drawing/2014/chartex" xmlns:cx1="http://schemas.microsoft.com/office/drawing/2015/9/8/chartex" xmlns:mc="http://schemas.openxmlformats.org/markup-compatibility/2006" xmlns:o="urn:schemas-microsoft-com:office:office" xmlns:r="http://schemas.openxmlformats.org/officeDocument/2006/relationships" xmlns:m="http://schemas.openxmlformats.org/officeDocument/2006/math" xmlns:v="urn:schemas-microsoft-com:vml" xmlns:wp14="http://schemas.microsoft.com/office/word/2010/wordprocessingDrawing" xmlns:wp="http://schemas.openxmlformats.org/drawingml/2006/wordprocessingDrawing" xmlns:w10="urn:schemas-microsoft-com:office:word" xmlns:w="http://schemas.openxmlformats.org/wordprocessingml/2006/main" xmlns:w14="http://schemas.microsoft.com/office/word/2010/wordml" xmlns:w15="http://schemas.microsoft.com/office/word/2012/wordml" xmlns:w16se="http://schemas.microsoft.com/office/word/2015/wordml/symex" xmlns:wpg="http://schemas.microsoft.com/office/word/2010/wordprocessingGroup" xmlns:wpi="http://schemas.microsoft.com/office/word/2010/wordprocessingInk" xmlns:wne="http://schemas.microsoft.com/office/word/2006/wordml" xmlns:wps="http://schemas.microsoft.com/office/word/2010/wordprocessingShape" mc:Ignorable="w14 w15 w16se wp14">
+<w:ftr xmlns:wpc="http://schemas.microsoft.com/office/word/2010/wordprocessingCanvas" xmlns:cx="http://schemas.microsoft.com/office/drawing/2014/chartex" xmlns:cx1="http://schemas.microsoft.com/office/drawing/2015/9/8/chartex" xmlns:cx2="http://schemas.microsoft.com/office/drawing/2015/10/21/chartex" xmlns:cx3="http://schemas.microsoft.com/office/drawing/2016/5/9/chartex" xmlns:cx4="http://schemas.microsoft.com/office/drawing/2016/5/10/chartex" xmlns:cx5="http://schemas.microsoft.com/office/drawing/2016/5/11/chartex" xmlns:cx6="http://schemas.microsoft.com/office/drawing/2016/5/12/chartex" xmlns:cx7="http://schemas.microsoft.com/office/drawing/2016/5/13/chartex" xmlns:cx8="http://schemas.microsoft.com/office/drawing/2016/5/14/chartex" xmlns:mc="http://schemas.openxmlformats.org/markup-compatibility/2006" xmlns:aink="http://schemas.microsoft.com/office/drawing/2016/ink" xmlns:am3d="http://schemas.microsoft.com/office/drawing/2017/model3d" xmlns:o="urn:schemas-microsoft-com:office:office" xmlns:r="http://schemas.openxmlformats.org/officeDocument/2006/relationships" xmlns:m="http://schemas.openxmlformats.org/officeDocument/2006/math" xmlns:v="urn:schemas-microsoft-com:vml" xmlns:wp14="http://schemas.microsoft.com/office/word/2010/wordprocessingDrawing" xmlns:wp="http://schemas.openxmlformats.org/drawingml/2006/wordprocessingDrawing" xmlns:w10="urn:schemas-microsoft-com:office:word" xmlns:w="http://schemas.openxmlformats.org/wordprocessingml/2006/main" xmlns:w14="http://schemas.microsoft.com/office/word/2010/wordml" xmlns:w15="http://schemas.microsoft.com/office/word/2012/wordml" xmlns:w16cid="http://schemas.microsoft.com/office/word/2016/wordml/cid" xmlns:w16se="http://schemas.microsoft.com/office/word/2015/wordml/symex" xmlns:wpg="http://schemas.microsoft.com/office/word/2010/wordprocessingGroup" xmlns:wpi="http://schemas.microsoft.com/office/word/2010/wordprocessingInk" xmlns:wne="http://schemas.microsoft.com/office/word/2006/wordml" xmlns:wps="http://schemas.microsoft.com/office/word/2010/wordprocessingShape" mc:Ignorable="w14 w15 w16se w16cid wp14">
   <w:p>
     <w:pPr>
       <w:pStyle w:val="Footer"/>
@@ -5945,7 +5957,7 @@
       <mc:AlternateContent>
         <mc:Choice Requires="wps">
           <w:drawing>
-            <wp:anchor distT="0" distB="0" distL="114300" distR="114300" simplePos="0" relativeHeight="251658240" behindDoc="0" locked="0" layoutInCell="0" allowOverlap="1" wp14:anchorId="5489A112" wp14:editId="3EF511C5">
+            <wp:anchor distT="0" distB="0" distL="114300" distR="114300" simplePos="0" relativeHeight="251658240" behindDoc="0" locked="0" layoutInCell="0" allowOverlap="1" wp14:anchorId="321245B0" wp14:editId="020851C9">
               <wp:simplePos x="0" y="0"/>
               <wp:positionH relativeFrom="page">
                 <wp:posOffset>540385</wp:posOffset>
@@ -6016,7 +6028,7 @@
         </mc:Choice>
         <mc:Fallback>
           <w:pict>
-            <v:line w14:anchorId="21C82B73" id="Line 2" o:spid="_x0000_s1026" style="position:absolute;z-index:251658240;visibility:visible;mso-wrap-style:square;mso-width-percent:0;mso-height-percent:0;mso-wrap-distance-left:9pt;mso-wrap-distance-top:0;mso-wrap-distance-right:9pt;mso-wrap-distance-bottom:0;mso-position-horizontal:absolute;mso-position-horizontal-relative:page;mso-position-vertical:absolute;mso-position-vertical-relative:page;mso-width-percent:0;mso-height-percent:0;mso-width-relative:page;mso-height-relative:page" from="42.55pt,802.3pt" to="552.75pt,802.35pt" o:gfxdata="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" o:allowincell="f" strokecolor="blue" strokeweight="1.5pt">
+            <v:line w14:anchorId="362ECFFC" id="Line 2" o:spid="_x0000_s1026" style="position:absolute;z-index:251658240;visibility:visible;mso-wrap-style:square;mso-width-percent:0;mso-height-percent:0;mso-wrap-distance-left:9pt;mso-wrap-distance-top:0;mso-wrap-distance-right:9pt;mso-wrap-distance-bottom:0;mso-position-horizontal:absolute;mso-position-horizontal-relative:page;mso-position-vertical:absolute;mso-position-vertical-relative:page;mso-width-percent:0;mso-height-percent:0;mso-width-relative:page;mso-height-relative:page" from="42.55pt,802.3pt" to="552.75pt,802.35pt" o:gfxdata="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" o:allowincell="f" strokecolor="blue" strokeweight="1.5pt">
               <v:stroke startarrowwidth="narrow" startarrowlength="short" endarrowwidth="narrow" endarrowlength="short"/>
               <w10:wrap anchorx="page" anchory="page"/>
             </v:line>
@@ -6104,7 +6116,7 @@
         <w:noProof/>
         <w:sz w:val="16"/>
       </w:rPr>
-      <w:t>15.11.2019</w:t>
+      <w:t>24.03.2020</w:t>
     </w:r>
     <w:r>
       <w:rPr>
@@ -6188,7 +6200,7 @@
 </file>
 
 <file path=word/footnotes.xml><?xml version="1.0" encoding="utf-8"?>
-<w:footnotes xmlns:wpc="http://schemas.microsoft.com/office/word/2010/wordprocessingCanvas" xmlns:cx="http://schemas.microsoft.com/office/drawing/2014/chartex" xmlns:cx1="http://schemas.microsoft.com/office/drawing/2015/9/8/chartex" xmlns:mc="http://schemas.openxmlformats.org/markup-compatibility/2006" xmlns:o="urn:schemas-microsoft-com:office:office" xmlns:r="http://schemas.openxmlformats.org/officeDocument/2006/relationships" xmlns:m="http://schemas.openxmlformats.org/officeDocument/2006/math" xmlns:v="urn:schemas-microsoft-com:vml" xmlns:wp14="http://schemas.microsoft.com/office/word/2010/wordprocessingDrawing" xmlns:wp="http://schemas.openxmlformats.org/drawingml/2006/wordprocessingDrawing" xmlns:w10="urn:schemas-microsoft-com:office:word" xmlns:w="http://schemas.openxmlformats.org/wordprocessingml/2006/main" xmlns:w14="http://schemas.microsoft.com/office/word/2010/wordml" xmlns:w15="http://schemas.microsoft.com/office/word/2012/wordml" xmlns:w16se="http://schemas.microsoft.com/office/word/2015/wordml/symex" xmlns:wpg="http://schemas.microsoft.com/office/word/2010/wordprocessingGroup" xmlns:wpi="http://schemas.microsoft.com/office/word/2010/wordprocessingInk" xmlns:wne="http://schemas.microsoft.com/office/word/2006/wordml" xmlns:wps="http://schemas.microsoft.com/office/word/2010/wordprocessingShape" mc:Ignorable="w14 w15 w16se wp14">
+<w:footnotes xmlns:wpc="http://schemas.microsoft.com/office/word/2010/wordprocessingCanvas" xmlns:cx="http://schemas.microsoft.com/office/drawing/2014/chartex" xmlns:cx1="http://schemas.microsoft.com/office/drawing/2015/9/8/chartex" xmlns:cx2="http://schemas.microsoft.com/office/drawing/2015/10/21/chartex" xmlns:cx3="http://schemas.microsoft.com/office/drawing/2016/5/9/chartex" xmlns:cx4="http://schemas.microsoft.com/office/drawing/2016/5/10/chartex" xmlns:cx5="http://schemas.microsoft.com/office/drawing/2016/5/11/chartex" xmlns:cx6="http://schemas.microsoft.com/office/drawing/2016/5/12/chartex" xmlns:cx7="http://schemas.microsoft.com/office/drawing/2016/5/13/chartex" xmlns:cx8="http://schemas.microsoft.com/office/drawing/2016/5/14/chartex" xmlns:mc="http://schemas.openxmlformats.org/markup-compatibility/2006" xmlns:aink="http://schemas.microsoft.com/office/drawing/2016/ink" xmlns:am3d="http://schemas.microsoft.com/office/drawing/2017/model3d" xmlns:o="urn:schemas-microsoft-com:office:office" xmlns:r="http://schemas.openxmlformats.org/officeDocument/2006/relationships" xmlns:m="http://schemas.openxmlformats.org/officeDocument/2006/math" xmlns:v="urn:schemas-microsoft-com:vml" xmlns:wp14="http://schemas.microsoft.com/office/word/2010/wordprocessingDrawing" xmlns:wp="http://schemas.openxmlformats.org/drawingml/2006/wordprocessingDrawing" xmlns:w10="urn:schemas-microsoft-com:office:word" xmlns:w="http://schemas.openxmlformats.org/wordprocessingml/2006/main" xmlns:w14="http://schemas.microsoft.com/office/word/2010/wordml" xmlns:w15="http://schemas.microsoft.com/office/word/2012/wordml" xmlns:w16cid="http://schemas.microsoft.com/office/word/2016/wordml/cid" xmlns:w16se="http://schemas.microsoft.com/office/word/2015/wordml/symex" xmlns:wpg="http://schemas.microsoft.com/office/word/2010/wordprocessingGroup" xmlns:wpi="http://schemas.microsoft.com/office/word/2010/wordprocessingInk" xmlns:wne="http://schemas.microsoft.com/office/word/2006/wordml" xmlns:wps="http://schemas.microsoft.com/office/word/2010/wordprocessingShape" mc:Ignorable="w14 w15 w16se w16cid wp14">
   <w:footnote w:type="separator" w:id="-1">
     <w:p>
       <w:r>
@@ -6207,7 +6219,7 @@
 </file>
 
 <file path=word/header1.xml><?xml version="1.0" encoding="utf-8"?>
-<w:hdr xmlns:wpc="http://schemas.microsoft.com/office/word/2010/wordprocessingCanvas" xmlns:cx="http://schemas.microsoft.com/office/drawing/2014/chartex" xmlns:cx1="http://schemas.microsoft.com/office/drawing/2015/9/8/chartex" xmlns:mc="http://schemas.openxmlformats.org/markup-compatibility/2006" xmlns:o="urn:schemas-microsoft-com:office:office" xmlns:r="http://schemas.openxmlformats.org/officeDocument/2006/relationships" xmlns:m="http://schemas.openxmlformats.org/officeDocument/2006/math" xmlns:v="urn:schemas-microsoft-com:vml" xmlns:wp14="http://schemas.microsoft.com/office/word/2010/wordprocessingDrawing" xmlns:wp="http://schemas.openxmlformats.org/drawingml/2006/wordprocessingDrawing" xmlns:w10="urn:schemas-microsoft-com:office:word" xmlns:w="http://schemas.openxmlformats.org/wordprocessingml/2006/main" xmlns:w14="http://schemas.microsoft.com/office/word/2010/wordml" xmlns:w15="http://schemas.microsoft.com/office/word/2012/wordml" xmlns:w16se="http://schemas.microsoft.com/office/word/2015/wordml/symex" xmlns:wpg="http://schemas.microsoft.com/office/word/2010/wordprocessingGroup" xmlns:wpi="http://schemas.microsoft.com/office/word/2010/wordprocessingInk" xmlns:wne="http://schemas.microsoft.com/office/word/2006/wordml" xmlns:wps="http://schemas.microsoft.com/office/word/2010/wordprocessingShape" mc:Ignorable="w14 w15 w16se wp14">
+<w:hdr xmlns:wpc="http://schemas.microsoft.com/office/word/2010/wordprocessingCanvas" xmlns:cx="http://schemas.microsoft.com/office/drawing/2014/chartex" xmlns:cx1="http://schemas.microsoft.com/office/drawing/2015/9/8/chartex" xmlns:cx2="http://schemas.microsoft.com/office/drawing/2015/10/21/chartex" xmlns:cx3="http://schemas.microsoft.com/office/drawing/2016/5/9/chartex" xmlns:cx4="http://schemas.microsoft.com/office/drawing/2016/5/10/chartex" xmlns:cx5="http://schemas.microsoft.com/office/drawing/2016/5/11/chartex" xmlns:cx6="http://schemas.microsoft.com/office/drawing/2016/5/12/chartex" xmlns:cx7="http://schemas.microsoft.com/office/drawing/2016/5/13/chartex" xmlns:cx8="http://schemas.microsoft.com/office/drawing/2016/5/14/chartex" xmlns:mc="http://schemas.openxmlformats.org/markup-compatibility/2006" xmlns:aink="http://schemas.microsoft.com/office/drawing/2016/ink" xmlns:am3d="http://schemas.microsoft.com/office/drawing/2017/model3d" xmlns:o="urn:schemas-microsoft-com:office:office" xmlns:r="http://schemas.openxmlformats.org/officeDocument/2006/relationships" xmlns:m="http://schemas.openxmlformats.org/officeDocument/2006/math" xmlns:v="urn:schemas-microsoft-com:vml" xmlns:wp14="http://schemas.microsoft.com/office/word/2010/wordprocessingDrawing" xmlns:wp="http://schemas.openxmlformats.org/drawingml/2006/wordprocessingDrawing" xmlns:w10="urn:schemas-microsoft-com:office:word" xmlns:w="http://schemas.openxmlformats.org/wordprocessingml/2006/main" xmlns:w14="http://schemas.microsoft.com/office/word/2010/wordml" xmlns:w15="http://schemas.microsoft.com/office/word/2012/wordml" xmlns:w16cid="http://schemas.microsoft.com/office/word/2016/wordml/cid" xmlns:w16se="http://schemas.microsoft.com/office/word/2015/wordml/symex" xmlns:wpg="http://schemas.microsoft.com/office/word/2010/wordprocessingGroup" xmlns:wpi="http://schemas.microsoft.com/office/word/2010/wordprocessingInk" xmlns:wne="http://schemas.microsoft.com/office/word/2006/wordml" xmlns:wps="http://schemas.microsoft.com/office/word/2010/wordprocessingShape" mc:Ignorable="w14 w15 w16se w16cid wp14">
   <w:p>
     <w:pPr>
       <w:pStyle w:val="Header"/>
@@ -6221,7 +6233,7 @@
       <mc:AlternateContent>
         <mc:Choice Requires="wps">
           <w:drawing>
-            <wp:anchor distT="0" distB="0" distL="114300" distR="114300" simplePos="0" relativeHeight="251657216" behindDoc="0" locked="0" layoutInCell="0" allowOverlap="1">
+            <wp:anchor distT="0" distB="0" distL="114300" distR="114300" simplePos="0" relativeHeight="251657216" behindDoc="0" locked="0" layoutInCell="0" allowOverlap="1" wp14:anchorId="5D38A2BF" wp14:editId="60C85CD1">
               <wp:simplePos x="0" y="0"/>
               <wp:positionH relativeFrom="margin">
                 <wp:posOffset>4068445</wp:posOffset>
@@ -6292,7 +6304,7 @@
         </mc:Choice>
         <mc:Fallback>
           <w:pict>
-            <v:line w14:anchorId="2BC8B4BE" id="Line 1" o:spid="_x0000_s1026" style="position:absolute;z-index:251657216;visibility:visible;mso-wrap-style:square;mso-width-percent:0;mso-height-percent:0;mso-wrap-distance-left:9pt;mso-wrap-distance-top:0;mso-wrap-distance-right:9pt;mso-wrap-distance-bottom:0;mso-position-horizontal:absolute;mso-position-horizontal-relative:margin;mso-position-vertical:absolute;mso-position-vertical-relative:page;mso-width-percent:0;mso-height-percent:0;mso-width-relative:page;mso-height-relative:page" from="320.35pt,59.55pt" to="507.45pt,59.6pt" o:gfxdata="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" o:allowincell="f" strokecolor="blue" strokeweight="2pt">
+            <v:line w14:anchorId="0BAA4AF4" id="Line 1" o:spid="_x0000_s1026" style="position:absolute;z-index:251657216;visibility:visible;mso-wrap-style:square;mso-width-percent:0;mso-height-percent:0;mso-wrap-distance-left:9pt;mso-wrap-distance-top:0;mso-wrap-distance-right:9pt;mso-wrap-distance-bottom:0;mso-position-horizontal:absolute;mso-position-horizontal-relative:margin;mso-position-vertical:absolute;mso-position-vertical-relative:page;mso-width-percent:0;mso-height-percent:0;mso-width-relative:page;mso-height-relative:page" from="320.35pt,59.55pt" to="507.45pt,59.6pt" o:gfxdata="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" o:allowincell="f" strokecolor="blue" strokeweight="2pt">
               <v:stroke startarrowwidth="narrow" startarrowlength="short" endarrowwidth="narrow" endarrowlength="short"/>
               <w10:wrap anchorx="margin" anchory="page"/>
             </v:line>
@@ -6306,7 +6318,7 @@
         <w:lang w:val="en-US"/>
       </w:rPr>
       <w:drawing>
-        <wp:inline distT="0" distB="0" distL="0" distR="0">
+        <wp:inline distT="0" distB="0" distL="0" distR="0" wp14:anchorId="019D9931" wp14:editId="160AA96C">
           <wp:extent cx="3949065" cy="330835"/>
           <wp:effectExtent l="0" t="0" r="0" b="0"/>
           <wp:docPr id="2" name="Bild 2"/>
@@ -6359,7 +6371,7 @@
 </file>
 
 <file path=word/numbering.xml><?xml version="1.0" encoding="utf-8"?>
-<w:numbering xmlns:wpc="http://schemas.microsoft.com/office/word/2010/wordprocessingCanvas" xmlns:cx="http://schemas.microsoft.com/office/drawing/2014/chartex" xmlns:cx1="http://schemas.microsoft.com/office/drawing/2015/9/8/chartex" xmlns:mc="http://schemas.openxmlformats.org/markup-compatibility/2006" xmlns:o="urn:schemas-microsoft-com:office:office" xmlns:r="http://schemas.openxmlformats.org/officeDocument/2006/relationships" xmlns:m="http://schemas.openxmlformats.org/officeDocument/2006/math" xmlns:v="urn:schemas-microsoft-com:vml" xmlns:wp14="http://schemas.microsoft.com/office/word/2010/wordprocessingDrawing" xmlns:wp="http://schemas.openxmlformats.org/drawingml/2006/wordprocessingDrawing" xmlns:w10="urn:schemas-microsoft-com:office:word" xmlns:w="http://schemas.openxmlformats.org/wordprocessingml/2006/main" xmlns:w14="http://schemas.microsoft.com/office/word/2010/wordml" xmlns:w15="http://schemas.microsoft.com/office/word/2012/wordml" xmlns:w16se="http://schemas.microsoft.com/office/word/2015/wordml/symex" xmlns:wpg="http://schemas.microsoft.com/office/word/2010/wordprocessingGroup" xmlns:wpi="http://schemas.microsoft.com/office/word/2010/wordprocessingInk" xmlns:wne="http://schemas.microsoft.com/office/word/2006/wordml" xmlns:wps="http://schemas.microsoft.com/office/word/2010/wordprocessingShape" mc:Ignorable="w14 w15 w16se wp14">
+<w:numbering xmlns:wpc="http://schemas.microsoft.com/office/word/2010/wordprocessingCanvas" xmlns:cx="http://schemas.microsoft.com/office/drawing/2014/chartex" xmlns:cx1="http://schemas.microsoft.com/office/drawing/2015/9/8/chartex" xmlns:cx2="http://schemas.microsoft.com/office/drawing/2015/10/21/chartex" xmlns:cx3="http://schemas.microsoft.com/office/drawing/2016/5/9/chartex" xmlns:cx4="http://schemas.microsoft.com/office/drawing/2016/5/10/chartex" xmlns:cx5="http://schemas.microsoft.com/office/drawing/2016/5/11/chartex" xmlns:cx6="http://schemas.microsoft.com/office/drawing/2016/5/12/chartex" xmlns:cx7="http://schemas.microsoft.com/office/drawing/2016/5/13/chartex" xmlns:cx8="http://schemas.microsoft.com/office/drawing/2016/5/14/chartex" xmlns:mc="http://schemas.openxmlformats.org/markup-compatibility/2006" xmlns:aink="http://schemas.microsoft.com/office/drawing/2016/ink" xmlns:am3d="http://schemas.microsoft.com/office/drawing/2017/model3d" xmlns:o="urn:schemas-microsoft-com:office:office" xmlns:r="http://schemas.openxmlformats.org/officeDocument/2006/relationships" xmlns:m="http://schemas.openxmlformats.org/officeDocument/2006/math" xmlns:v="urn:schemas-microsoft-com:vml" xmlns:wp14="http://schemas.microsoft.com/office/word/2010/wordprocessingDrawing" xmlns:wp="http://schemas.openxmlformats.org/drawingml/2006/wordprocessingDrawing" xmlns:w10="urn:schemas-microsoft-com:office:word" xmlns:w="http://schemas.openxmlformats.org/wordprocessingml/2006/main" xmlns:w14="http://schemas.microsoft.com/office/word/2010/wordml" xmlns:w15="http://schemas.microsoft.com/office/word/2012/wordml" xmlns:w16cid="http://schemas.microsoft.com/office/word/2016/wordml/cid" xmlns:w16se="http://schemas.microsoft.com/office/word/2015/wordml/symex" xmlns:wpg="http://schemas.microsoft.com/office/word/2010/wordprocessingGroup" xmlns:wpi="http://schemas.microsoft.com/office/word/2010/wordprocessingInk" xmlns:wne="http://schemas.microsoft.com/office/word/2006/wordml" xmlns:wps="http://schemas.microsoft.com/office/word/2010/wordprocessingShape" mc:Ignorable="w14 w15 w16se w16cid wp14">
   <w:abstractNum w:abstractNumId="0" w15:restartNumberingAfterBreak="0">
     <w:nsid w:val="17D6212A"/>
     <w:multiLevelType w:val="hybridMultilevel"/>
@@ -9796,7 +9808,7 @@
 </file>
 
 <file path=word/styles.xml><?xml version="1.0" encoding="utf-8"?>
-<w:styles xmlns:mc="http://schemas.openxmlformats.org/markup-compatibility/2006" xmlns:r="http://schemas.openxmlformats.org/officeDocument/2006/relationships" xmlns:w="http://schemas.openxmlformats.org/wordprocessingml/2006/main" xmlns:w14="http://schemas.microsoft.com/office/word/2010/wordml" xmlns:w15="http://schemas.microsoft.com/office/word/2012/wordml" xmlns:w16se="http://schemas.microsoft.com/office/word/2015/wordml/symex" mc:Ignorable="w14 w15 w16se">
+<w:styles xmlns:mc="http://schemas.openxmlformats.org/markup-compatibility/2006" xmlns:r="http://schemas.openxmlformats.org/officeDocument/2006/relationships" xmlns:w="http://schemas.openxmlformats.org/wordprocessingml/2006/main" xmlns:w14="http://schemas.microsoft.com/office/word/2010/wordml" xmlns:w15="http://schemas.microsoft.com/office/word/2012/wordml" xmlns:w16cid="http://schemas.microsoft.com/office/word/2016/wordml/cid" xmlns:w16se="http://schemas.microsoft.com/office/word/2015/wordml/symex" mc:Ignorable="w14 w15 w16se w16cid">
   <w:docDefaults>
     <w:rPrDefault>
       <w:rPr>
@@ -9812,7 +9824,7 @@
       </w:pPr>
     </w:pPrDefault>
   </w:docDefaults>
-  <w:latentStyles w:defLockedState="0" w:defUIPriority="99" w:defSemiHidden="0" w:defUnhideWhenUsed="0" w:defQFormat="0" w:count="371">
+  <w:latentStyles w:defLockedState="0" w:defUIPriority="99" w:defSemiHidden="0" w:defUnhideWhenUsed="0" w:defQFormat="0" w:count="376">
     <w:lsdException w:name="Normal" w:locked="1" w:uiPriority="0" w:qFormat="1"/>
     <w:lsdException w:name="heading 1" w:locked="1" w:uiPriority="9" w:qFormat="1"/>
     <w:lsdException w:name="heading 2" w:locked="1" w:uiPriority="9" w:qFormat="1"/>
@@ -9918,7 +9930,7 @@
     <w:lsdException w:name="HTML Sample" w:locked="1" w:semiHidden="1" w:unhideWhenUsed="1"/>
     <w:lsdException w:name="HTML Typewriter" w:locked="1" w:semiHidden="1" w:unhideWhenUsed="1"/>
     <w:lsdException w:name="HTML Variable" w:locked="1" w:semiHidden="1" w:unhideWhenUsed="1"/>
-    <w:lsdException w:name="Normal Table" w:locked="1" w:semiHidden="1" w:unhideWhenUsed="1"/>
+    <w:lsdException w:name="Normal Table" w:locked="1"/>
     <w:lsdException w:name="annotation subject" w:locked="1" w:semiHidden="1" w:unhideWhenUsed="1"/>
     <w:lsdException w:name="No List" w:locked="1" w:semiHidden="1" w:unhideWhenUsed="1"/>
     <w:lsdException w:name="Outline List 1" w:locked="1" w:semiHidden="1" w:unhideWhenUsed="1"/>
@@ -9961,11 +9973,11 @@
     <w:lsdException w:name="Table Contemporary" w:locked="1" w:semiHidden="1" w:unhideWhenUsed="1"/>
     <w:lsdException w:name="Table Elegant" w:locked="1" w:semiHidden="1" w:unhideWhenUsed="1"/>
     <w:lsdException w:name="Table Professional" w:locked="1" w:semiHidden="1" w:unhideWhenUsed="1"/>
-    <w:lsdException w:name="Table Subtle 1" w:locked="1" w:semiHidden="1" w:unhideWhenUsed="1"/>
+    <w:lsdException w:name="Table Subtle 1" w:locked="1"/>
     <w:lsdException w:name="Table Subtle 2" w:locked="1" w:semiHidden="1" w:unhideWhenUsed="1"/>
     <w:lsdException w:name="Table Web 1" w:locked="1" w:semiHidden="1" w:unhideWhenUsed="1"/>
-    <w:lsdException w:name="Table Web 2" w:locked="1" w:semiHidden="1" w:unhideWhenUsed="1"/>
-    <w:lsdException w:name="Table Web 3" w:locked="1" w:semiHidden="1" w:unhideWhenUsed="1"/>
+    <w:lsdException w:name="Table Web 2" w:locked="1"/>
+    <w:lsdException w:name="Table Web 3" w:locked="1"/>
     <w:lsdException w:name="Balloon Text" w:locked="1" w:semiHidden="1" w:unhideWhenUsed="1"/>
     <w:lsdException w:name="Table Grid" w:locked="1" w:uiPriority="59"/>
     <w:lsdException w:name="Table Theme" w:locked="1" w:semiHidden="1" w:unhideWhenUsed="1"/>
@@ -10184,6 +10196,11 @@
     <w:lsdException w:name="List Table 5 Dark Accent 6" w:uiPriority="50"/>
     <w:lsdException w:name="List Table 6 Colorful Accent 6" w:uiPriority="51"/>
     <w:lsdException w:name="List Table 7 Colorful Accent 6" w:uiPriority="52"/>
+    <w:lsdException w:name="Mention" w:semiHidden="1" w:unhideWhenUsed="1"/>
+    <w:lsdException w:name="Smart Hyperlink" w:semiHidden="1" w:unhideWhenUsed="1"/>
+    <w:lsdException w:name="Hashtag" w:semiHidden="1" w:unhideWhenUsed="1"/>
+    <w:lsdException w:name="Unresolved Mention" w:semiHidden="1" w:unhideWhenUsed="1"/>
+    <w:lsdException w:name="Smart Link" w:semiHidden="1" w:unhideWhenUsed="1"/>
   </w:latentStyles>
   <w:style w:type="paragraph" w:default="1" w:styleId="Normal">
     <w:name w:val="Normal"/>
@@ -11248,7 +11265,7 @@
 </file>
 
 <file path=customXml/itemProps1.xml><?xml version="1.0" encoding="utf-8"?>
-<ds:datastoreItem xmlns:ds="http://schemas.openxmlformats.org/officeDocument/2006/customXml" ds:itemID="{E6F0004B-0D5B-49CC-832C-1C193570A7BB}">
+<ds:datastoreItem xmlns:ds="http://schemas.openxmlformats.org/officeDocument/2006/customXml" ds:itemID="{8455E942-F8A8-4490-A3C9-D7F70020DEA8}">
   <ds:schemaRefs>
     <ds:schemaRef ds:uri="http://schemas.openxmlformats.org/officeDocument/2006/bibliography"/>
   </ds:schemaRefs>

</xml_diff>